<commit_message>
ajout contenu sur les logs
</commit_message>
<xml_diff>
--- a/Securite_des_logs_AB_LL_AF.docx
+++ b/Securite_des_logs_AB_LL_AF.docx
@@ -1,6 +1,6 @@
 
 <file path=word/document.xml><?xml version="1.0" encoding="utf-8"?>
-<w:document xmlns:wpc="http://schemas.microsoft.com/office/word/2010/wordprocessingCanvas" xmlns:cx="http://schemas.microsoft.com/office/drawing/2014/chartex" xmlns:cx1="http://schemas.microsoft.com/office/drawing/2015/9/8/chartex" xmlns:cx2="http://schemas.microsoft.com/office/drawing/2015/10/21/chartex" xmlns:cx3="http://schemas.microsoft.com/office/drawing/2016/5/9/chartex" xmlns:cx4="http://schemas.microsoft.com/office/drawing/2016/5/10/chartex" xmlns:cx5="http://schemas.microsoft.com/office/drawing/2016/5/11/chartex" xmlns:cx6="http://schemas.microsoft.com/office/drawing/2016/5/12/chartex" xmlns:cx7="http://schemas.microsoft.com/office/drawing/2016/5/13/chartex" xmlns:cx8="http://schemas.microsoft.com/office/drawing/2016/5/14/chartex" xmlns:mc="http://schemas.openxmlformats.org/markup-compatibility/2006" xmlns:aink="http://schemas.microsoft.com/office/drawing/2016/ink" xmlns:am3d="http://schemas.microsoft.com/office/drawing/2017/model3d" xmlns:o="urn:schemas-microsoft-com:office:office" xmlns:oel="http://schemas.microsoft.com/office/2019/extlst" xmlns:r="http://schemas.openxmlformats.org/officeDocument/2006/relationships" xmlns:m="http://schemas.openxmlformats.org/officeDocument/2006/math" xmlns:v="urn:schemas-microsoft-com:vml" xmlns:wp14="http://schemas.microsoft.com/office/word/2010/wordprocessingDrawing" xmlns:wp="http://schemas.openxmlformats.org/drawingml/2006/wordprocessingDrawing" xmlns:w10="urn:schemas-microsoft-com:office:word" xmlns:w="http://schemas.openxmlformats.org/wordprocessingml/2006/main" xmlns:w14="http://schemas.microsoft.com/office/word/2010/wordml" xmlns:w15="http://schemas.microsoft.com/office/word/2012/wordml" xmlns:w16cex="http://schemas.microsoft.com/office/word/2018/wordml/cex" xmlns:w16cid="http://schemas.microsoft.com/office/word/2016/wordml/cid" xmlns:w16="http://schemas.microsoft.com/office/word/2018/wordml" xmlns:w16sdtdh="http://schemas.microsoft.com/office/word/2020/wordml/sdtdatahash" xmlns:w16se="http://schemas.microsoft.com/office/word/2015/wordml/symex" xmlns:wpg="http://schemas.microsoft.com/office/word/2010/wordprocessingGroup" xmlns:wpi="http://schemas.microsoft.com/office/word/2010/wordprocessingInk" xmlns:wne="http://schemas.microsoft.com/office/word/2006/wordml" xmlns:wps="http://schemas.microsoft.com/office/word/2010/wordprocessingShape" mc:Ignorable="w14 w15 w16se w16cid w16 w16cex w16sdtdh wp14">
+<w:document xmlns:wpc="http://schemas.microsoft.com/office/word/2010/wordprocessingCanvas" xmlns:cx="http://schemas.microsoft.com/office/drawing/2014/chartex" xmlns:cx1="http://schemas.microsoft.com/office/drawing/2015/9/8/chartex" xmlns:cx2="http://schemas.microsoft.com/office/drawing/2015/10/21/chartex" xmlns:cx3="http://schemas.microsoft.com/office/drawing/2016/5/9/chartex" xmlns:cx4="http://schemas.microsoft.com/office/drawing/2016/5/10/chartex" xmlns:cx5="http://schemas.microsoft.com/office/drawing/2016/5/11/chartex" xmlns:cx6="http://schemas.microsoft.com/office/drawing/2016/5/12/chartex" xmlns:cx7="http://schemas.microsoft.com/office/drawing/2016/5/13/chartex" xmlns:cx8="http://schemas.microsoft.com/office/drawing/2016/5/14/chartex" xmlns:mc="http://schemas.openxmlformats.org/markup-compatibility/2006" xmlns:aink="http://schemas.microsoft.com/office/drawing/2016/ink" xmlns:am3d="http://schemas.microsoft.com/office/drawing/2017/model3d" xmlns:o="urn:schemas-microsoft-com:office:office" xmlns:oel="http://schemas.microsoft.com/office/2019/extlst" xmlns:r="http://schemas.openxmlformats.org/officeDocument/2006/relationships" xmlns:m="http://schemas.openxmlformats.org/officeDocument/2006/math" xmlns:v="urn:schemas-microsoft-com:vml" xmlns:wp14="http://schemas.microsoft.com/office/word/2010/wordprocessingDrawing" xmlns:wp="http://schemas.openxmlformats.org/drawingml/2006/wordprocessingDrawing" xmlns:w10="urn:schemas-microsoft-com:office:word" xmlns:w="http://schemas.openxmlformats.org/wordprocessingml/2006/main" xmlns:w14="http://schemas.microsoft.com/office/word/2010/wordml" xmlns:w15="http://schemas.microsoft.com/office/word/2012/wordml" xmlns:w16cex="http://schemas.microsoft.com/office/word/2018/wordml/cex" xmlns:w16cid="http://schemas.microsoft.com/office/word/2016/wordml/cid" xmlns:w16="http://schemas.microsoft.com/office/word/2018/wordml" xmlns:w16du="http://schemas.microsoft.com/office/word/2023/wordml/word16du" xmlns:w16sdtdh="http://schemas.microsoft.com/office/word/2020/wordml/sdtdatahash" xmlns:w16se="http://schemas.microsoft.com/office/word/2015/wordml/symex" xmlns:wpg="http://schemas.microsoft.com/office/word/2010/wordprocessingGroup" xmlns:wpi="http://schemas.microsoft.com/office/word/2010/wordprocessingInk" xmlns:wne="http://schemas.microsoft.com/office/word/2006/wordml" xmlns:wps="http://schemas.microsoft.com/office/word/2010/wordprocessingShape" mc:Ignorable="w14 w15 w16se w16cid w16 w16cex w16sdtdh w16du wp14">
   <w:body>
     <w:sdt>
       <w:sdtPr>
@@ -25,7 +25,7 @@
               <w:lang w:eastAsia="fr-CA"/>
             </w:rPr>
             <w:drawing>
-              <wp:inline distT="0" distB="0" distL="0" distR="0" wp14:anchorId="23FA6976" wp14:editId="44417D06">
+              <wp:inline distT="0" distB="0" distL="0" distR="0" wp14:anchorId="23FA6976" wp14:editId="2B0C62B5">
                 <wp:extent cx="1526502" cy="1060517"/>
                 <wp:effectExtent l="0" t="0" r="0" b="6350"/>
                 <wp:docPr id="3" name="Image 3"/>
@@ -315,21 +315,7 @@
             <w:rPr>
               <w:rFonts w:cs="Arial"/>
             </w:rPr>
-            <w:t xml:space="preserve">Amir </w:t>
-          </w:r>
-          <w:proofErr w:type="spellStart"/>
-          <w:r>
-            <w:rPr>
-              <w:rFonts w:cs="Arial"/>
-            </w:rPr>
-            <w:t>Boulmerka</w:t>
-          </w:r>
-          <w:proofErr w:type="spellEnd"/>
-          <w:r>
-            <w:rPr>
-              <w:rFonts w:cs="Arial"/>
-            </w:rPr>
-            <w:t>, Lawrence Lefebvre et Antoine Fortier</w:t>
+            <w:t>Amir Boulmerka, Lawrence Lefebvre et Antoine Fortier</w:t>
           </w:r>
         </w:p>
         <w:p>
@@ -411,21 +397,12 @@
         <w:ind w:right="240"/>
       </w:pPr>
       <w:r>
-        <w:t>Sécurité des logs, des journaux et de la gestion des erreurs</w:t>
-      </w:r>
-      <w:r>
-        <w:t xml:space="preserve">. </w:t>
-      </w:r>
-    </w:p>
-    <w:p>
-      <w:r>
-        <w:t xml:space="preserve">Un log, événement ou journal, est simplement la notification d'un événement d'une importance plus ou </w:t>
-      </w:r>
-      <w:r>
-        <w:t>moins élevée</w:t>
-      </w:r>
-      <w:r>
-        <w:t xml:space="preserve"> envoyée par un service, un système, un élément réseau ou une application. Les journaux d’événement permettent en administration systèmes, réseaux et en sécurité de retracer les actions et la vie d'un système. Les logs ont un intérêt et une importance cruciale en informatique, car il s'agit là de savoir ce qu'il s'est passé sur un ensemble d'applications ou systèmes</w:t>
+        <w:t xml:space="preserve">Sécurité des logs, des journaux et de la gestion des erreurs. </w:t>
+      </w:r>
+    </w:p>
+    <w:p>
+      <w:r>
+        <w:t>Un log, événement ou journal, est simplement la notification d'un événement d'une importance plus ou moins élevée envoyée par un service, un système, un élément réseau ou une application. Les journaux d’événement permettent en administration systèmes, réseaux et en sécurité de retracer les actions et la vie d'un système. Les logs ont un intérêt et une importance cruciale en informatique, car il s'agit là de savoir ce qu'il s'est passé sur un ensemble d'applications ou systèmes</w:t>
       </w:r>
       <w:r>
         <w:t>.</w:t>
@@ -541,6 +518,556 @@
       </w:r>
       <w:r>
         <w:t>].</w:t>
+      </w:r>
+    </w:p>
+    <w:p/>
+    <w:p>
+      <w:pPr>
+        <w:spacing w:after="300" w:line="240" w:lineRule="auto"/>
+        <w:rPr>
+          <w:rFonts w:ascii="Arial" w:eastAsia="Times New Roman" w:hAnsi="Arial" w:cs="Arial"/>
+          <w:color w:val="162833"/>
+          <w:sz w:val="24"/>
+          <w:szCs w:val="24"/>
+          <w:lang w:val="fr-FR" w:eastAsia="fr-FR"/>
+        </w:rPr>
+      </w:pPr>
+      <w:r>
+        <w:rPr>
+          <w:rFonts w:ascii="Arial" w:eastAsia="Times New Roman" w:hAnsi="Arial" w:cs="Arial"/>
+          <w:b/>
+          <w:bCs/>
+          <w:color w:val="162833"/>
+          <w:sz w:val="24"/>
+          <w:szCs w:val="24"/>
+          <w:lang w:val="fr-FR" w:eastAsia="fr-FR"/>
+        </w:rPr>
+        <w:t>Les failles les plus courantes :</w:t>
+      </w:r>
+    </w:p>
+    <w:p>
+      <w:pPr>
+        <w:numPr>
+          <w:ilvl w:val="0"/>
+          <w:numId w:val="4"/>
+        </w:numPr>
+        <w:spacing w:before="100" w:beforeAutospacing="1" w:after="150" w:line="240" w:lineRule="auto"/>
+        <w:rPr>
+          <w:rFonts w:ascii="Arial" w:eastAsia="Times New Roman" w:hAnsi="Arial" w:cs="Arial"/>
+          <w:color w:val="162833"/>
+          <w:sz w:val="27"/>
+          <w:szCs w:val="27"/>
+          <w:lang w:val="fr-FR" w:eastAsia="fr-FR"/>
+        </w:rPr>
+      </w:pPr>
+      <w:r>
+        <w:rPr>
+          <w:rFonts w:ascii="Arial" w:eastAsia="Times New Roman" w:hAnsi="Arial" w:cs="Arial"/>
+          <w:color w:val="162833"/>
+          <w:sz w:val="27"/>
+          <w:szCs w:val="27"/>
+          <w:lang w:val="fr-FR" w:eastAsia="fr-FR"/>
+        </w:rPr>
+        <w:t>Les connexions, échecs de connexion ou de transactions sensibles ne sont pas journalisées</w:t>
+      </w:r>
+    </w:p>
+    <w:p>
+      <w:pPr>
+        <w:numPr>
+          <w:ilvl w:val="0"/>
+          <w:numId w:val="4"/>
+        </w:numPr>
+        <w:spacing w:before="100" w:beforeAutospacing="1" w:after="150" w:line="240" w:lineRule="auto"/>
+        <w:rPr>
+          <w:rFonts w:ascii="Arial" w:eastAsia="Times New Roman" w:hAnsi="Arial" w:cs="Arial"/>
+          <w:color w:val="162833"/>
+          <w:sz w:val="27"/>
+          <w:szCs w:val="27"/>
+          <w:lang w:val="fr-FR" w:eastAsia="fr-FR"/>
+        </w:rPr>
+      </w:pPr>
+      <w:r>
+        <w:rPr>
+          <w:rFonts w:ascii="Arial" w:eastAsia="Times New Roman" w:hAnsi="Arial" w:cs="Arial"/>
+          <w:color w:val="162833"/>
+          <w:sz w:val="27"/>
+          <w:szCs w:val="27"/>
+          <w:lang w:val="fr-FR" w:eastAsia="fr-FR"/>
+        </w:rPr>
+        <w:t>Les alertes ou les erreurs ne font l’objet que de journalisations insuffisantes ou peu claires, s’ils en font l’objet tout court</w:t>
+      </w:r>
+    </w:p>
+    <w:p>
+      <w:pPr>
+        <w:numPr>
+          <w:ilvl w:val="0"/>
+          <w:numId w:val="4"/>
+        </w:numPr>
+        <w:spacing w:before="100" w:beforeAutospacing="1" w:after="150" w:line="240" w:lineRule="auto"/>
+        <w:rPr>
+          <w:rFonts w:ascii="Arial" w:eastAsia="Times New Roman" w:hAnsi="Arial" w:cs="Arial"/>
+          <w:color w:val="162833"/>
+          <w:sz w:val="27"/>
+          <w:szCs w:val="27"/>
+          <w:lang w:val="fr-FR" w:eastAsia="fr-FR"/>
+        </w:rPr>
+      </w:pPr>
+      <w:r>
+        <w:rPr>
+          <w:rFonts w:ascii="Arial" w:eastAsia="Times New Roman" w:hAnsi="Arial" w:cs="Arial"/>
+          <w:color w:val="162833"/>
+          <w:sz w:val="27"/>
+          <w:szCs w:val="27"/>
+          <w:lang w:val="fr-FR" w:eastAsia="fr-FR"/>
+        </w:rPr>
+        <w:t>Les protocoles d’API et d’application ne sont pas contrôlés pour déceler des activités suspectes</w:t>
+      </w:r>
+    </w:p>
+    <w:p>
+      <w:pPr>
+        <w:numPr>
+          <w:ilvl w:val="0"/>
+          <w:numId w:val="4"/>
+        </w:numPr>
+        <w:spacing w:before="100" w:beforeAutospacing="1" w:after="150" w:line="240" w:lineRule="auto"/>
+        <w:rPr>
+          <w:rFonts w:ascii="Arial" w:eastAsia="Times New Roman" w:hAnsi="Arial" w:cs="Arial"/>
+          <w:color w:val="162833"/>
+          <w:sz w:val="27"/>
+          <w:szCs w:val="27"/>
+          <w:lang w:val="fr-FR" w:eastAsia="fr-FR"/>
+        </w:rPr>
+      </w:pPr>
+      <w:r>
+        <w:rPr>
+          <w:rFonts w:ascii="Arial" w:eastAsia="Times New Roman" w:hAnsi="Arial" w:cs="Arial"/>
+          <w:color w:val="162833"/>
+          <w:sz w:val="27"/>
+          <w:szCs w:val="27"/>
+          <w:lang w:val="fr-FR" w:eastAsia="fr-FR"/>
+        </w:rPr>
+        <w:t>Les protocoles ne sont stockés qu’en local</w:t>
+      </w:r>
+    </w:p>
+    <w:p>
+      <w:pPr>
+        <w:numPr>
+          <w:ilvl w:val="0"/>
+          <w:numId w:val="4"/>
+        </w:numPr>
+        <w:spacing w:before="100" w:beforeAutospacing="1" w:after="150" w:line="240" w:lineRule="auto"/>
+        <w:rPr>
+          <w:rFonts w:ascii="Arial" w:eastAsia="Times New Roman" w:hAnsi="Arial" w:cs="Arial"/>
+          <w:color w:val="162833"/>
+          <w:sz w:val="27"/>
+          <w:szCs w:val="27"/>
+          <w:lang w:val="fr-FR" w:eastAsia="fr-FR"/>
+        </w:rPr>
+      </w:pPr>
+      <w:r>
+        <w:rPr>
+          <w:rFonts w:ascii="Arial" w:eastAsia="Times New Roman" w:hAnsi="Arial" w:cs="Arial"/>
+          <w:color w:val="162833"/>
+          <w:sz w:val="27"/>
+          <w:szCs w:val="27"/>
+          <w:lang w:val="fr-FR" w:eastAsia="fr-FR"/>
+        </w:rPr>
+        <w:t>Il n’y a pas de seuil ou un seuil inefficace d’alerte ni de remontée d’information pour y répondre</w:t>
+      </w:r>
+    </w:p>
+    <w:p>
+      <w:pPr>
+        <w:numPr>
+          <w:ilvl w:val="0"/>
+          <w:numId w:val="4"/>
+        </w:numPr>
+        <w:spacing w:before="100" w:beforeAutospacing="1" w:after="150" w:line="240" w:lineRule="auto"/>
+        <w:rPr>
+          <w:rFonts w:ascii="Arial" w:eastAsia="Times New Roman" w:hAnsi="Arial" w:cs="Arial"/>
+          <w:color w:val="162833"/>
+          <w:sz w:val="27"/>
+          <w:szCs w:val="27"/>
+          <w:lang w:val="fr-FR" w:eastAsia="fr-FR"/>
+        </w:rPr>
+      </w:pPr>
+      <w:r>
+        <w:rPr>
+          <w:rFonts w:ascii="Arial" w:eastAsia="Times New Roman" w:hAnsi="Arial" w:cs="Arial"/>
+          <w:color w:val="162833"/>
+          <w:sz w:val="27"/>
+          <w:szCs w:val="27"/>
+          <w:lang w:val="fr-FR" w:eastAsia="fr-FR"/>
+        </w:rPr>
+        <w:t>Il n’est pas possible d’identifier une attaque en temps réel</w:t>
+      </w:r>
+    </w:p>
+    <w:p>
+      <w:pPr>
+        <w:spacing w:before="100" w:beforeAutospacing="1" w:after="150" w:line="240" w:lineRule="auto"/>
+        <w:ind w:left="720"/>
+        <w:rPr>
+          <w:rFonts w:ascii="Arial" w:eastAsia="Times New Roman" w:hAnsi="Arial" w:cs="Arial"/>
+          <w:color w:val="162833"/>
+          <w:sz w:val="27"/>
+          <w:szCs w:val="27"/>
+          <w:lang w:val="fr-FR" w:eastAsia="fr-FR"/>
+        </w:rPr>
+      </w:pPr>
+    </w:p>
+    <w:p>
+      <w:pPr>
+        <w:spacing w:after="300" w:line="240" w:lineRule="auto"/>
+        <w:rPr>
+          <w:rFonts w:ascii="Arial" w:eastAsia="Times New Roman" w:hAnsi="Arial" w:cs="Arial"/>
+          <w:color w:val="162833"/>
+          <w:sz w:val="24"/>
+          <w:szCs w:val="24"/>
+          <w:lang w:val="fr-FR" w:eastAsia="fr-FR"/>
+        </w:rPr>
+      </w:pPr>
+      <w:r>
+        <w:rPr>
+          <w:rFonts w:ascii="Arial" w:eastAsia="Times New Roman" w:hAnsi="Arial" w:cs="Arial"/>
+          <w:b/>
+          <w:bCs/>
+          <w:color w:val="162833"/>
+          <w:sz w:val="24"/>
+          <w:szCs w:val="24"/>
+          <w:lang w:val="fr-FR" w:eastAsia="fr-FR"/>
+        </w:rPr>
+        <w:t>Comment y remédier :</w:t>
+      </w:r>
+    </w:p>
+    <w:p>
+      <w:pPr>
+        <w:numPr>
+          <w:ilvl w:val="0"/>
+          <w:numId w:val="5"/>
+        </w:numPr>
+        <w:spacing w:before="100" w:beforeAutospacing="1" w:after="150" w:line="240" w:lineRule="auto"/>
+        <w:rPr>
+          <w:rFonts w:ascii="Arial" w:eastAsia="Times New Roman" w:hAnsi="Arial" w:cs="Arial"/>
+          <w:color w:val="162833"/>
+          <w:sz w:val="27"/>
+          <w:szCs w:val="27"/>
+          <w:lang w:val="fr-FR" w:eastAsia="fr-FR"/>
+        </w:rPr>
+      </w:pPr>
+      <w:r>
+        <w:rPr>
+          <w:rFonts w:ascii="Arial" w:eastAsia="Times New Roman" w:hAnsi="Arial" w:cs="Arial"/>
+          <w:color w:val="162833"/>
+          <w:sz w:val="27"/>
+          <w:szCs w:val="27"/>
+          <w:lang w:val="fr-FR" w:eastAsia="fr-FR"/>
+        </w:rPr>
+        <w:t>Mettez en œuvre un processus de contrôle et journalisez tout ce qui concerne la connexion</w:t>
+      </w:r>
+    </w:p>
+    <w:p>
+      <w:pPr>
+        <w:numPr>
+          <w:ilvl w:val="0"/>
+          <w:numId w:val="5"/>
+        </w:numPr>
+        <w:spacing w:before="100" w:beforeAutospacing="1" w:after="150" w:line="240" w:lineRule="auto"/>
+        <w:rPr>
+          <w:rFonts w:ascii="Arial" w:eastAsia="Times New Roman" w:hAnsi="Arial" w:cs="Arial"/>
+          <w:color w:val="162833"/>
+          <w:sz w:val="27"/>
+          <w:szCs w:val="27"/>
+          <w:lang w:val="fr-FR" w:eastAsia="fr-FR"/>
+        </w:rPr>
+      </w:pPr>
+      <w:r>
+        <w:rPr>
+          <w:rFonts w:ascii="Arial" w:eastAsia="Times New Roman" w:hAnsi="Arial" w:cs="Arial"/>
+          <w:color w:val="162833"/>
+          <w:sz w:val="27"/>
+          <w:szCs w:val="27"/>
+          <w:lang w:val="fr-FR" w:eastAsia="fr-FR"/>
+        </w:rPr>
+        <w:t>Conservez les données de journalisation suffisamment longtemps</w:t>
+      </w:r>
+    </w:p>
+    <w:p>
+      <w:pPr>
+        <w:numPr>
+          <w:ilvl w:val="0"/>
+          <w:numId w:val="5"/>
+        </w:numPr>
+        <w:spacing w:before="100" w:beforeAutospacing="1" w:after="150" w:line="240" w:lineRule="auto"/>
+        <w:rPr>
+          <w:rFonts w:ascii="Arial" w:eastAsia="Times New Roman" w:hAnsi="Arial" w:cs="Arial"/>
+          <w:color w:val="162833"/>
+          <w:sz w:val="27"/>
+          <w:szCs w:val="27"/>
+          <w:lang w:val="fr-FR" w:eastAsia="fr-FR"/>
+        </w:rPr>
+      </w:pPr>
+      <w:r>
+        <w:rPr>
+          <w:rFonts w:ascii="Arial" w:eastAsia="Times New Roman" w:hAnsi="Arial" w:cs="Arial"/>
+          <w:color w:val="162833"/>
+          <w:sz w:val="27"/>
+          <w:szCs w:val="27"/>
+          <w:lang w:val="fr-FR" w:eastAsia="fr-FR"/>
+        </w:rPr>
+        <w:t>Sauvegardez les données dans des formats supportés par les gestionnaires de logs</w:t>
+      </w:r>
+    </w:p>
+    <w:p>
+      <w:pPr>
+        <w:numPr>
+          <w:ilvl w:val="0"/>
+          <w:numId w:val="5"/>
+        </w:numPr>
+        <w:spacing w:before="100" w:beforeAutospacing="1" w:after="150" w:line="240" w:lineRule="auto"/>
+        <w:rPr>
+          <w:rFonts w:ascii="Arial" w:eastAsia="Times New Roman" w:hAnsi="Arial" w:cs="Arial"/>
+          <w:color w:val="162833"/>
+          <w:sz w:val="27"/>
+          <w:szCs w:val="27"/>
+          <w:lang w:val="fr-FR" w:eastAsia="fr-FR"/>
+        </w:rPr>
+      </w:pPr>
+      <w:r>
+        <w:rPr>
+          <w:rFonts w:ascii="Arial" w:eastAsia="Times New Roman" w:hAnsi="Arial" w:cs="Arial"/>
+          <w:color w:val="162833"/>
+          <w:sz w:val="27"/>
+          <w:szCs w:val="27"/>
+          <w:lang w:val="fr-FR" w:eastAsia="fr-FR"/>
+        </w:rPr>
+        <w:t xml:space="preserve">Faciliter l’accès </w:t>
+      </w:r>
+      <w:r>
+        <w:rPr>
+          <w:rFonts w:ascii="Arial" w:eastAsia="Times New Roman" w:hAnsi="Arial" w:cs="Arial"/>
+          <w:color w:val="162833"/>
+          <w:sz w:val="27"/>
+          <w:szCs w:val="27"/>
+          <w:lang w:val="fr-FR" w:eastAsia="fr-FR"/>
+        </w:rPr>
+        <w:t>aux log</w:t>
+      </w:r>
+      <w:r>
+        <w:rPr>
+          <w:rFonts w:ascii="Arial" w:eastAsia="Times New Roman" w:hAnsi="Arial" w:cs="Arial"/>
+          <w:color w:val="162833"/>
+          <w:sz w:val="27"/>
+          <w:szCs w:val="27"/>
+          <w:lang w:val="fr-FR" w:eastAsia="fr-FR"/>
+        </w:rPr>
+        <w:t>s en centralisant les journaux</w:t>
+      </w:r>
+      <w:r>
+        <w:rPr>
+          <w:rFonts w:ascii="Arial" w:eastAsia="Times New Roman" w:hAnsi="Arial" w:cs="Arial"/>
+          <w:color w:val="162833"/>
+          <w:sz w:val="27"/>
+          <w:szCs w:val="27"/>
+          <w:lang w:val="fr-FR" w:eastAsia="fr-FR"/>
+        </w:rPr>
+        <w:t xml:space="preserve"> afin </w:t>
+      </w:r>
+      <w:r>
+        <w:rPr>
+          <w:rFonts w:ascii="Arial" w:eastAsia="Times New Roman" w:hAnsi="Arial" w:cs="Arial"/>
+          <w:color w:val="162833"/>
+          <w:sz w:val="27"/>
+          <w:szCs w:val="27"/>
+          <w:lang w:val="fr-FR" w:eastAsia="fr-FR"/>
+        </w:rPr>
+        <w:t xml:space="preserve">d’obtenir une vision complète et globale des performances de </w:t>
+      </w:r>
+      <w:r>
+        <w:rPr>
+          <w:rFonts w:ascii="Arial" w:eastAsia="Times New Roman" w:hAnsi="Arial" w:cs="Arial"/>
+          <w:color w:val="162833"/>
+          <w:sz w:val="27"/>
+          <w:szCs w:val="27"/>
+          <w:lang w:val="fr-FR" w:eastAsia="fr-FR"/>
+        </w:rPr>
+        <w:t>l’</w:t>
+      </w:r>
+      <w:r>
+        <w:rPr>
+          <w:rFonts w:ascii="Arial" w:eastAsia="Times New Roman" w:hAnsi="Arial" w:cs="Arial"/>
+          <w:color w:val="162833"/>
+          <w:sz w:val="27"/>
+          <w:szCs w:val="27"/>
+          <w:lang w:val="fr-FR" w:eastAsia="fr-FR"/>
+        </w:rPr>
+        <w:t>application.</w:t>
+      </w:r>
+    </w:p>
+    <w:p>
+      <w:pPr>
+        <w:numPr>
+          <w:ilvl w:val="0"/>
+          <w:numId w:val="5"/>
+        </w:numPr>
+        <w:spacing w:before="100" w:beforeAutospacing="1" w:after="150" w:line="240" w:lineRule="auto"/>
+        <w:rPr>
+          <w:rFonts w:ascii="Arial" w:eastAsia="Times New Roman" w:hAnsi="Arial" w:cs="Arial"/>
+          <w:color w:val="162833"/>
+          <w:sz w:val="27"/>
+          <w:szCs w:val="27"/>
+          <w:lang w:val="fr-FR" w:eastAsia="fr-FR"/>
+        </w:rPr>
+      </w:pPr>
+      <w:r>
+        <w:rPr>
+          <w:rFonts w:ascii="Arial" w:eastAsia="Times New Roman" w:hAnsi="Arial" w:cs="Arial"/>
+          <w:color w:val="162833"/>
+          <w:sz w:val="27"/>
+          <w:szCs w:val="27"/>
+          <w:lang w:val="fr-FR" w:eastAsia="fr-FR"/>
+        </w:rPr>
+        <w:t>U</w:t>
+      </w:r>
+      <w:r>
+        <w:rPr>
+          <w:rFonts w:ascii="Arial" w:eastAsia="Times New Roman" w:hAnsi="Arial" w:cs="Arial"/>
+          <w:color w:val="162833"/>
+          <w:sz w:val="27"/>
+          <w:szCs w:val="27"/>
+          <w:lang w:val="fr-FR" w:eastAsia="fr-FR"/>
+        </w:rPr>
+        <w:t>tilise</w:t>
+      </w:r>
+      <w:r>
+        <w:rPr>
+          <w:rFonts w:ascii="Arial" w:eastAsia="Times New Roman" w:hAnsi="Arial" w:cs="Arial"/>
+          <w:color w:val="162833"/>
+          <w:sz w:val="27"/>
+          <w:szCs w:val="27"/>
+          <w:lang w:val="fr-FR" w:eastAsia="fr-FR"/>
+        </w:rPr>
+        <w:t>r</w:t>
+      </w:r>
+      <w:r>
+        <w:rPr>
+          <w:rFonts w:ascii="Arial" w:eastAsia="Times New Roman" w:hAnsi="Arial" w:cs="Arial"/>
+          <w:color w:val="162833"/>
+          <w:sz w:val="27"/>
+          <w:szCs w:val="27"/>
+          <w:lang w:val="fr-FR" w:eastAsia="fr-FR"/>
+        </w:rPr>
+        <w:t xml:space="preserve"> un format de log structuré optimal</w:t>
+      </w:r>
+    </w:p>
+    <w:p>
+      <w:pPr>
+        <w:numPr>
+          <w:ilvl w:val="0"/>
+          <w:numId w:val="5"/>
+        </w:numPr>
+        <w:spacing w:before="100" w:beforeAutospacing="1" w:after="150" w:line="240" w:lineRule="auto"/>
+        <w:rPr>
+          <w:rFonts w:ascii="Arial" w:eastAsia="Times New Roman" w:hAnsi="Arial" w:cs="Arial"/>
+          <w:color w:val="162833"/>
+          <w:sz w:val="27"/>
+          <w:szCs w:val="27"/>
+          <w:lang w:val="fr-FR" w:eastAsia="fr-FR"/>
+        </w:rPr>
+      </w:pPr>
+      <w:r>
+        <w:rPr>
+          <w:rFonts w:ascii="Arial" w:eastAsia="Times New Roman" w:hAnsi="Arial" w:cs="Arial"/>
+          <w:color w:val="162833"/>
+          <w:sz w:val="27"/>
+          <w:szCs w:val="27"/>
+          <w:lang w:val="fr-FR" w:eastAsia="fr-FR"/>
+        </w:rPr>
+        <w:t>U</w:t>
+      </w:r>
+      <w:r>
+        <w:rPr>
+          <w:rFonts w:ascii="Arial" w:eastAsia="Times New Roman" w:hAnsi="Arial" w:cs="Arial"/>
+          <w:color w:val="162833"/>
+          <w:sz w:val="27"/>
+          <w:szCs w:val="27"/>
+          <w:lang w:val="fr-FR" w:eastAsia="fr-FR"/>
+        </w:rPr>
+        <w:t>tilise</w:t>
+      </w:r>
+      <w:r>
+        <w:rPr>
+          <w:rFonts w:ascii="Arial" w:eastAsia="Times New Roman" w:hAnsi="Arial" w:cs="Arial"/>
+          <w:color w:val="162833"/>
+          <w:sz w:val="27"/>
+          <w:szCs w:val="27"/>
+          <w:lang w:val="fr-FR" w:eastAsia="fr-FR"/>
+        </w:rPr>
+        <w:t>r</w:t>
+      </w:r>
+      <w:r>
+        <w:rPr>
+          <w:rFonts w:ascii="Arial" w:eastAsia="Times New Roman" w:hAnsi="Arial" w:cs="Arial"/>
+          <w:color w:val="162833"/>
+          <w:sz w:val="27"/>
+          <w:szCs w:val="27"/>
+          <w:lang w:val="fr-FR" w:eastAsia="fr-FR"/>
+        </w:rPr>
+        <w:t xml:space="preserve"> des messages de journalisation descriptifs</w:t>
+      </w:r>
+    </w:p>
+    <w:p>
+      <w:pPr>
+        <w:numPr>
+          <w:ilvl w:val="0"/>
+          <w:numId w:val="5"/>
+        </w:numPr>
+        <w:spacing w:before="100" w:beforeAutospacing="1" w:after="150" w:line="240" w:lineRule="auto"/>
+        <w:rPr>
+          <w:rFonts w:ascii="Arial" w:eastAsia="Times New Roman" w:hAnsi="Arial" w:cs="Arial"/>
+          <w:color w:val="162833"/>
+          <w:sz w:val="27"/>
+          <w:szCs w:val="27"/>
+          <w:lang w:val="fr-FR" w:eastAsia="fr-FR"/>
+        </w:rPr>
+      </w:pPr>
+      <w:r>
+        <w:rPr>
+          <w:rFonts w:ascii="Arial" w:eastAsia="Times New Roman" w:hAnsi="Arial" w:cs="Arial"/>
+          <w:color w:val="162833"/>
+          <w:sz w:val="27"/>
+          <w:szCs w:val="27"/>
+          <w:lang w:val="fr-FR" w:eastAsia="fr-FR"/>
+        </w:rPr>
+        <w:t>T</w:t>
+      </w:r>
+      <w:r>
+        <w:rPr>
+          <w:rFonts w:ascii="Arial" w:eastAsia="Times New Roman" w:hAnsi="Arial" w:cs="Arial"/>
+          <w:color w:val="162833"/>
+          <w:sz w:val="27"/>
+          <w:szCs w:val="27"/>
+          <w:lang w:val="fr-FR" w:eastAsia="fr-FR"/>
+        </w:rPr>
+        <w:t>raite</w:t>
+      </w:r>
+      <w:r>
+        <w:rPr>
+          <w:rFonts w:ascii="Arial" w:eastAsia="Times New Roman" w:hAnsi="Arial" w:cs="Arial"/>
+          <w:color w:val="162833"/>
+          <w:sz w:val="27"/>
+          <w:szCs w:val="27"/>
+          <w:lang w:val="fr-FR" w:eastAsia="fr-FR"/>
+        </w:rPr>
+        <w:t>r</w:t>
+      </w:r>
+      <w:r>
+        <w:rPr>
+          <w:rFonts w:ascii="Arial" w:eastAsia="Times New Roman" w:hAnsi="Arial" w:cs="Arial"/>
+          <w:color w:val="162833"/>
+          <w:sz w:val="27"/>
+          <w:szCs w:val="27"/>
+          <w:lang w:val="fr-FR" w:eastAsia="fr-FR"/>
+        </w:rPr>
+        <w:t xml:space="preserve"> les informations sensibles de manière appropriée</w:t>
       </w:r>
     </w:p>
     <w:p/>
@@ -576,9 +1103,30 @@
         <w:t>].</w:t>
       </w:r>
     </w:p>
+    <w:p/>
+    <w:p>
+      <w:hyperlink r:id="rId14" w:anchor="9" w:history="1">
+        <w:r>
+          <w:rPr>
+            <w:rStyle w:val="Lienhypertexte"/>
+          </w:rPr>
+          <w:t>OWASP Top 10 : les plus grosses failles de sécurité des applications web - Digicomp Blog</w:t>
+        </w:r>
+      </w:hyperlink>
+    </w:p>
+    <w:p>
+      <w:hyperlink r:id="rId15" w:history="1">
+        <w:r>
+          <w:rPr>
+            <w:rStyle w:val="Lienhypertexte"/>
+          </w:rPr>
+          <w:t>Bonnes pratiques de journalisation - CrowdStrike</w:t>
+        </w:r>
+      </w:hyperlink>
+    </w:p>
     <w:sectPr>
-      <w:headerReference w:type="default" r:id="rId14"/>
-      <w:footerReference w:type="default" r:id="rId15"/>
+      <w:headerReference w:type="default" r:id="rId16"/>
+      <w:footerReference w:type="default" r:id="rId17"/>
       <w:pgSz w:w="12240" w:h="15840"/>
       <w:pgMar w:top="709" w:right="1440" w:bottom="1440" w:left="1440" w:header="720" w:footer="720" w:gutter="0"/>
       <w:pgNumType w:start="0"/>
@@ -591,7 +1139,7 @@
 </file>
 
 <file path=word/endnotes.xml><?xml version="1.0" encoding="utf-8"?>
-<w:endnotes xmlns:wpc="http://schemas.microsoft.com/office/word/2010/wordprocessingCanvas" xmlns:cx="http://schemas.microsoft.com/office/drawing/2014/chartex" xmlns:cx1="http://schemas.microsoft.com/office/drawing/2015/9/8/chartex" xmlns:cx2="http://schemas.microsoft.com/office/drawing/2015/10/21/chartex" xmlns:cx3="http://schemas.microsoft.com/office/drawing/2016/5/9/chartex" xmlns:cx4="http://schemas.microsoft.com/office/drawing/2016/5/10/chartex" xmlns:cx5="http://schemas.microsoft.com/office/drawing/2016/5/11/chartex" xmlns:cx6="http://schemas.microsoft.com/office/drawing/2016/5/12/chartex" xmlns:cx7="http://schemas.microsoft.com/office/drawing/2016/5/13/chartex" xmlns:cx8="http://schemas.microsoft.com/office/drawing/2016/5/14/chartex" xmlns:mc="http://schemas.openxmlformats.org/markup-compatibility/2006" xmlns:aink="http://schemas.microsoft.com/office/drawing/2016/ink" xmlns:am3d="http://schemas.microsoft.com/office/drawing/2017/model3d" xmlns:o="urn:schemas-microsoft-com:office:office" xmlns:oel="http://schemas.microsoft.com/office/2019/extlst" xmlns:r="http://schemas.openxmlformats.org/officeDocument/2006/relationships" xmlns:m="http://schemas.openxmlformats.org/officeDocument/2006/math" xmlns:v="urn:schemas-microsoft-com:vml" xmlns:wp14="http://schemas.microsoft.com/office/word/2010/wordprocessingDrawing" xmlns:wp="http://schemas.openxmlformats.org/drawingml/2006/wordprocessingDrawing" xmlns:w10="urn:schemas-microsoft-com:office:word" xmlns:w="http://schemas.openxmlformats.org/wordprocessingml/2006/main" xmlns:w14="http://schemas.microsoft.com/office/word/2010/wordml" xmlns:w15="http://schemas.microsoft.com/office/word/2012/wordml" xmlns:w16cex="http://schemas.microsoft.com/office/word/2018/wordml/cex" xmlns:w16cid="http://schemas.microsoft.com/office/word/2016/wordml/cid" xmlns:w16="http://schemas.microsoft.com/office/word/2018/wordml" xmlns:w16sdtdh="http://schemas.microsoft.com/office/word/2020/wordml/sdtdatahash" xmlns:w16se="http://schemas.microsoft.com/office/word/2015/wordml/symex" xmlns:wpg="http://schemas.microsoft.com/office/word/2010/wordprocessingGroup" xmlns:wpi="http://schemas.microsoft.com/office/word/2010/wordprocessingInk" xmlns:wne="http://schemas.microsoft.com/office/word/2006/wordml" xmlns:wps="http://schemas.microsoft.com/office/word/2010/wordprocessingShape" mc:Ignorable="w14 w15 w16se w16cid w16 w16cex w16sdtdh wp14">
+<w:endnotes xmlns:wpc="http://schemas.microsoft.com/office/word/2010/wordprocessingCanvas" xmlns:cx="http://schemas.microsoft.com/office/drawing/2014/chartex" xmlns:cx1="http://schemas.microsoft.com/office/drawing/2015/9/8/chartex" xmlns:cx2="http://schemas.microsoft.com/office/drawing/2015/10/21/chartex" xmlns:cx3="http://schemas.microsoft.com/office/drawing/2016/5/9/chartex" xmlns:cx4="http://schemas.microsoft.com/office/drawing/2016/5/10/chartex" xmlns:cx5="http://schemas.microsoft.com/office/drawing/2016/5/11/chartex" xmlns:cx6="http://schemas.microsoft.com/office/drawing/2016/5/12/chartex" xmlns:cx7="http://schemas.microsoft.com/office/drawing/2016/5/13/chartex" xmlns:cx8="http://schemas.microsoft.com/office/drawing/2016/5/14/chartex" xmlns:mc="http://schemas.openxmlformats.org/markup-compatibility/2006" xmlns:aink="http://schemas.microsoft.com/office/drawing/2016/ink" xmlns:am3d="http://schemas.microsoft.com/office/drawing/2017/model3d" xmlns:o="urn:schemas-microsoft-com:office:office" xmlns:oel="http://schemas.microsoft.com/office/2019/extlst" xmlns:r="http://schemas.openxmlformats.org/officeDocument/2006/relationships" xmlns:m="http://schemas.openxmlformats.org/officeDocument/2006/math" xmlns:v="urn:schemas-microsoft-com:vml" xmlns:wp14="http://schemas.microsoft.com/office/word/2010/wordprocessingDrawing" xmlns:wp="http://schemas.openxmlformats.org/drawingml/2006/wordprocessingDrawing" xmlns:w10="urn:schemas-microsoft-com:office:word" xmlns:w="http://schemas.openxmlformats.org/wordprocessingml/2006/main" xmlns:w14="http://schemas.microsoft.com/office/word/2010/wordml" xmlns:w15="http://schemas.microsoft.com/office/word/2012/wordml" xmlns:w16cex="http://schemas.microsoft.com/office/word/2018/wordml/cex" xmlns:w16cid="http://schemas.microsoft.com/office/word/2016/wordml/cid" xmlns:w16="http://schemas.microsoft.com/office/word/2018/wordml" xmlns:w16du="http://schemas.microsoft.com/office/word/2023/wordml/word16du" xmlns:w16sdtdh="http://schemas.microsoft.com/office/word/2020/wordml/sdtdatahash" xmlns:w16se="http://schemas.microsoft.com/office/word/2015/wordml/symex" xmlns:wpg="http://schemas.microsoft.com/office/word/2010/wordprocessingGroup" xmlns:wpi="http://schemas.microsoft.com/office/word/2010/wordprocessingInk" xmlns:wne="http://schemas.microsoft.com/office/word/2006/wordml" xmlns:wps="http://schemas.microsoft.com/office/word/2010/wordprocessingShape" mc:Ignorable="w14 w15 w16se w16cid w16 w16cex w16sdtdh w16du wp14">
   <w:endnote w:type="separator" w:id="-1">
     <w:p>
       <w:pPr>
@@ -616,7 +1164,7 @@
 </file>
 
 <file path=word/footer1.xml><?xml version="1.0" encoding="utf-8"?>
-<w:ftr xmlns:wpc="http://schemas.microsoft.com/office/word/2010/wordprocessingCanvas" xmlns:cx="http://schemas.microsoft.com/office/drawing/2014/chartex" xmlns:cx1="http://schemas.microsoft.com/office/drawing/2015/9/8/chartex" xmlns:cx2="http://schemas.microsoft.com/office/drawing/2015/10/21/chartex" xmlns:cx3="http://schemas.microsoft.com/office/drawing/2016/5/9/chartex" xmlns:cx4="http://schemas.microsoft.com/office/drawing/2016/5/10/chartex" xmlns:cx5="http://schemas.microsoft.com/office/drawing/2016/5/11/chartex" xmlns:cx6="http://schemas.microsoft.com/office/drawing/2016/5/12/chartex" xmlns:cx7="http://schemas.microsoft.com/office/drawing/2016/5/13/chartex" xmlns:cx8="http://schemas.microsoft.com/office/drawing/2016/5/14/chartex" xmlns:mc="http://schemas.openxmlformats.org/markup-compatibility/2006" xmlns:aink="http://schemas.microsoft.com/office/drawing/2016/ink" xmlns:am3d="http://schemas.microsoft.com/office/drawing/2017/model3d" xmlns:o="urn:schemas-microsoft-com:office:office" xmlns:oel="http://schemas.microsoft.com/office/2019/extlst" xmlns:r="http://schemas.openxmlformats.org/officeDocument/2006/relationships" xmlns:m="http://schemas.openxmlformats.org/officeDocument/2006/math" xmlns:v="urn:schemas-microsoft-com:vml" xmlns:wp14="http://schemas.microsoft.com/office/word/2010/wordprocessingDrawing" xmlns:wp="http://schemas.openxmlformats.org/drawingml/2006/wordprocessingDrawing" xmlns:w10="urn:schemas-microsoft-com:office:word" xmlns:w="http://schemas.openxmlformats.org/wordprocessingml/2006/main" xmlns:w14="http://schemas.microsoft.com/office/word/2010/wordml" xmlns:w15="http://schemas.microsoft.com/office/word/2012/wordml" xmlns:w16cex="http://schemas.microsoft.com/office/word/2018/wordml/cex" xmlns:w16cid="http://schemas.microsoft.com/office/word/2016/wordml/cid" xmlns:w16="http://schemas.microsoft.com/office/word/2018/wordml" xmlns:w16sdtdh="http://schemas.microsoft.com/office/word/2020/wordml/sdtdatahash" xmlns:w16se="http://schemas.microsoft.com/office/word/2015/wordml/symex" xmlns:wpg="http://schemas.microsoft.com/office/word/2010/wordprocessingGroup" xmlns:wpi="http://schemas.microsoft.com/office/word/2010/wordprocessingInk" xmlns:wne="http://schemas.microsoft.com/office/word/2006/wordml" xmlns:wps="http://schemas.microsoft.com/office/word/2010/wordprocessingShape" mc:Ignorable="w14 w15 w16se w16cid w16 w16cex w16sdtdh wp14">
+<w:ftr xmlns:wpc="http://schemas.microsoft.com/office/word/2010/wordprocessingCanvas" xmlns:cx="http://schemas.microsoft.com/office/drawing/2014/chartex" xmlns:cx1="http://schemas.microsoft.com/office/drawing/2015/9/8/chartex" xmlns:cx2="http://schemas.microsoft.com/office/drawing/2015/10/21/chartex" xmlns:cx3="http://schemas.microsoft.com/office/drawing/2016/5/9/chartex" xmlns:cx4="http://schemas.microsoft.com/office/drawing/2016/5/10/chartex" xmlns:cx5="http://schemas.microsoft.com/office/drawing/2016/5/11/chartex" xmlns:cx6="http://schemas.microsoft.com/office/drawing/2016/5/12/chartex" xmlns:cx7="http://schemas.microsoft.com/office/drawing/2016/5/13/chartex" xmlns:cx8="http://schemas.microsoft.com/office/drawing/2016/5/14/chartex" xmlns:mc="http://schemas.openxmlformats.org/markup-compatibility/2006" xmlns:aink="http://schemas.microsoft.com/office/drawing/2016/ink" xmlns:am3d="http://schemas.microsoft.com/office/drawing/2017/model3d" xmlns:o="urn:schemas-microsoft-com:office:office" xmlns:oel="http://schemas.microsoft.com/office/2019/extlst" xmlns:r="http://schemas.openxmlformats.org/officeDocument/2006/relationships" xmlns:m="http://schemas.openxmlformats.org/officeDocument/2006/math" xmlns:v="urn:schemas-microsoft-com:vml" xmlns:wp14="http://schemas.microsoft.com/office/word/2010/wordprocessingDrawing" xmlns:wp="http://schemas.openxmlformats.org/drawingml/2006/wordprocessingDrawing" xmlns:w10="urn:schemas-microsoft-com:office:word" xmlns:w="http://schemas.openxmlformats.org/wordprocessingml/2006/main" xmlns:w14="http://schemas.microsoft.com/office/word/2010/wordml" xmlns:w15="http://schemas.microsoft.com/office/word/2012/wordml" xmlns:w16cex="http://schemas.microsoft.com/office/word/2018/wordml/cex" xmlns:w16cid="http://schemas.microsoft.com/office/word/2016/wordml/cid" xmlns:w16="http://schemas.microsoft.com/office/word/2018/wordml" xmlns:w16du="http://schemas.microsoft.com/office/word/2023/wordml/word16du" xmlns:w16sdtdh="http://schemas.microsoft.com/office/word/2020/wordml/sdtdatahash" xmlns:w16se="http://schemas.microsoft.com/office/word/2015/wordml/symex" xmlns:wpg="http://schemas.microsoft.com/office/word/2010/wordprocessingGroup" xmlns:wpi="http://schemas.microsoft.com/office/word/2010/wordprocessingInk" xmlns:wne="http://schemas.microsoft.com/office/word/2006/wordml" xmlns:wps="http://schemas.microsoft.com/office/word/2010/wordprocessingShape" mc:Ignorable="w14 w15 w16se w16cid w16 w16cex w16sdtdh w16du wp14">
   <w:sdt>
     <w:sdtPr>
       <w:id w:val="-1474673195"/>
@@ -662,7 +1210,7 @@
 </file>
 
 <file path=word/footnotes.xml><?xml version="1.0" encoding="utf-8"?>
-<w:footnotes xmlns:wpc="http://schemas.microsoft.com/office/word/2010/wordprocessingCanvas" xmlns:cx="http://schemas.microsoft.com/office/drawing/2014/chartex" xmlns:cx1="http://schemas.microsoft.com/office/drawing/2015/9/8/chartex" xmlns:cx2="http://schemas.microsoft.com/office/drawing/2015/10/21/chartex" xmlns:cx3="http://schemas.microsoft.com/office/drawing/2016/5/9/chartex" xmlns:cx4="http://schemas.microsoft.com/office/drawing/2016/5/10/chartex" xmlns:cx5="http://schemas.microsoft.com/office/drawing/2016/5/11/chartex" xmlns:cx6="http://schemas.microsoft.com/office/drawing/2016/5/12/chartex" xmlns:cx7="http://schemas.microsoft.com/office/drawing/2016/5/13/chartex" xmlns:cx8="http://schemas.microsoft.com/office/drawing/2016/5/14/chartex" xmlns:mc="http://schemas.openxmlformats.org/markup-compatibility/2006" xmlns:aink="http://schemas.microsoft.com/office/drawing/2016/ink" xmlns:am3d="http://schemas.microsoft.com/office/drawing/2017/model3d" xmlns:o="urn:schemas-microsoft-com:office:office" xmlns:oel="http://schemas.microsoft.com/office/2019/extlst" xmlns:r="http://schemas.openxmlformats.org/officeDocument/2006/relationships" xmlns:m="http://schemas.openxmlformats.org/officeDocument/2006/math" xmlns:v="urn:schemas-microsoft-com:vml" xmlns:wp14="http://schemas.microsoft.com/office/word/2010/wordprocessingDrawing" xmlns:wp="http://schemas.openxmlformats.org/drawingml/2006/wordprocessingDrawing" xmlns:w10="urn:schemas-microsoft-com:office:word" xmlns:w="http://schemas.openxmlformats.org/wordprocessingml/2006/main" xmlns:w14="http://schemas.microsoft.com/office/word/2010/wordml" xmlns:w15="http://schemas.microsoft.com/office/word/2012/wordml" xmlns:w16cex="http://schemas.microsoft.com/office/word/2018/wordml/cex" xmlns:w16cid="http://schemas.microsoft.com/office/word/2016/wordml/cid" xmlns:w16="http://schemas.microsoft.com/office/word/2018/wordml" xmlns:w16sdtdh="http://schemas.microsoft.com/office/word/2020/wordml/sdtdatahash" xmlns:w16se="http://schemas.microsoft.com/office/word/2015/wordml/symex" xmlns:wpg="http://schemas.microsoft.com/office/word/2010/wordprocessingGroup" xmlns:wpi="http://schemas.microsoft.com/office/word/2010/wordprocessingInk" xmlns:wne="http://schemas.microsoft.com/office/word/2006/wordml" xmlns:wps="http://schemas.microsoft.com/office/word/2010/wordprocessingShape" mc:Ignorable="w14 w15 w16se w16cid w16 w16cex w16sdtdh wp14">
+<w:footnotes xmlns:wpc="http://schemas.microsoft.com/office/word/2010/wordprocessingCanvas" xmlns:cx="http://schemas.microsoft.com/office/drawing/2014/chartex" xmlns:cx1="http://schemas.microsoft.com/office/drawing/2015/9/8/chartex" xmlns:cx2="http://schemas.microsoft.com/office/drawing/2015/10/21/chartex" xmlns:cx3="http://schemas.microsoft.com/office/drawing/2016/5/9/chartex" xmlns:cx4="http://schemas.microsoft.com/office/drawing/2016/5/10/chartex" xmlns:cx5="http://schemas.microsoft.com/office/drawing/2016/5/11/chartex" xmlns:cx6="http://schemas.microsoft.com/office/drawing/2016/5/12/chartex" xmlns:cx7="http://schemas.microsoft.com/office/drawing/2016/5/13/chartex" xmlns:cx8="http://schemas.microsoft.com/office/drawing/2016/5/14/chartex" xmlns:mc="http://schemas.openxmlformats.org/markup-compatibility/2006" xmlns:aink="http://schemas.microsoft.com/office/drawing/2016/ink" xmlns:am3d="http://schemas.microsoft.com/office/drawing/2017/model3d" xmlns:o="urn:schemas-microsoft-com:office:office" xmlns:oel="http://schemas.microsoft.com/office/2019/extlst" xmlns:r="http://schemas.openxmlformats.org/officeDocument/2006/relationships" xmlns:m="http://schemas.openxmlformats.org/officeDocument/2006/math" xmlns:v="urn:schemas-microsoft-com:vml" xmlns:wp14="http://schemas.microsoft.com/office/word/2010/wordprocessingDrawing" xmlns:wp="http://schemas.openxmlformats.org/drawingml/2006/wordprocessingDrawing" xmlns:w10="urn:schemas-microsoft-com:office:word" xmlns:w="http://schemas.openxmlformats.org/wordprocessingml/2006/main" xmlns:w14="http://schemas.microsoft.com/office/word/2010/wordml" xmlns:w15="http://schemas.microsoft.com/office/word/2012/wordml" xmlns:w16cex="http://schemas.microsoft.com/office/word/2018/wordml/cex" xmlns:w16cid="http://schemas.microsoft.com/office/word/2016/wordml/cid" xmlns:w16="http://schemas.microsoft.com/office/word/2018/wordml" xmlns:w16du="http://schemas.microsoft.com/office/word/2023/wordml/word16du" xmlns:w16sdtdh="http://schemas.microsoft.com/office/word/2020/wordml/sdtdatahash" xmlns:w16se="http://schemas.microsoft.com/office/word/2015/wordml/symex" xmlns:wpg="http://schemas.microsoft.com/office/word/2010/wordprocessingGroup" xmlns:wpi="http://schemas.microsoft.com/office/word/2010/wordprocessingInk" xmlns:wne="http://schemas.microsoft.com/office/word/2006/wordml" xmlns:wps="http://schemas.microsoft.com/office/word/2010/wordprocessingShape" mc:Ignorable="w14 w15 w16se w16cid w16 w16cex w16sdtdh w16du wp14">
   <w:footnote w:type="separator" w:id="-1">
     <w:p>
       <w:pPr>
@@ -687,7 +1235,7 @@
 </file>
 
 <file path=word/header1.xml><?xml version="1.0" encoding="utf-8"?>
-<w:hdr xmlns:wpc="http://schemas.microsoft.com/office/word/2010/wordprocessingCanvas" xmlns:cx="http://schemas.microsoft.com/office/drawing/2014/chartex" xmlns:cx1="http://schemas.microsoft.com/office/drawing/2015/9/8/chartex" xmlns:cx2="http://schemas.microsoft.com/office/drawing/2015/10/21/chartex" xmlns:cx3="http://schemas.microsoft.com/office/drawing/2016/5/9/chartex" xmlns:cx4="http://schemas.microsoft.com/office/drawing/2016/5/10/chartex" xmlns:cx5="http://schemas.microsoft.com/office/drawing/2016/5/11/chartex" xmlns:cx6="http://schemas.microsoft.com/office/drawing/2016/5/12/chartex" xmlns:cx7="http://schemas.microsoft.com/office/drawing/2016/5/13/chartex" xmlns:cx8="http://schemas.microsoft.com/office/drawing/2016/5/14/chartex" xmlns:mc="http://schemas.openxmlformats.org/markup-compatibility/2006" xmlns:aink="http://schemas.microsoft.com/office/drawing/2016/ink" xmlns:am3d="http://schemas.microsoft.com/office/drawing/2017/model3d" xmlns:o="urn:schemas-microsoft-com:office:office" xmlns:oel="http://schemas.microsoft.com/office/2019/extlst" xmlns:r="http://schemas.openxmlformats.org/officeDocument/2006/relationships" xmlns:m="http://schemas.openxmlformats.org/officeDocument/2006/math" xmlns:v="urn:schemas-microsoft-com:vml" xmlns:wp14="http://schemas.microsoft.com/office/word/2010/wordprocessingDrawing" xmlns:wp="http://schemas.openxmlformats.org/drawingml/2006/wordprocessingDrawing" xmlns:w10="urn:schemas-microsoft-com:office:word" xmlns:w="http://schemas.openxmlformats.org/wordprocessingml/2006/main" xmlns:w14="http://schemas.microsoft.com/office/word/2010/wordml" xmlns:w15="http://schemas.microsoft.com/office/word/2012/wordml" xmlns:w16cex="http://schemas.microsoft.com/office/word/2018/wordml/cex" xmlns:w16cid="http://schemas.microsoft.com/office/word/2016/wordml/cid" xmlns:w16="http://schemas.microsoft.com/office/word/2018/wordml" xmlns:w16sdtdh="http://schemas.microsoft.com/office/word/2020/wordml/sdtdatahash" xmlns:w16se="http://schemas.microsoft.com/office/word/2015/wordml/symex" xmlns:wpg="http://schemas.microsoft.com/office/word/2010/wordprocessingGroup" xmlns:wpi="http://schemas.microsoft.com/office/word/2010/wordprocessingInk" xmlns:wne="http://schemas.microsoft.com/office/word/2006/wordml" xmlns:wps="http://schemas.microsoft.com/office/word/2010/wordprocessingShape" mc:Ignorable="w14 w15 w16se w16cid w16 w16cex w16sdtdh wp14">
+<w:hdr xmlns:wpc="http://schemas.microsoft.com/office/word/2010/wordprocessingCanvas" xmlns:cx="http://schemas.microsoft.com/office/drawing/2014/chartex" xmlns:cx1="http://schemas.microsoft.com/office/drawing/2015/9/8/chartex" xmlns:cx2="http://schemas.microsoft.com/office/drawing/2015/10/21/chartex" xmlns:cx3="http://schemas.microsoft.com/office/drawing/2016/5/9/chartex" xmlns:cx4="http://schemas.microsoft.com/office/drawing/2016/5/10/chartex" xmlns:cx5="http://schemas.microsoft.com/office/drawing/2016/5/11/chartex" xmlns:cx6="http://schemas.microsoft.com/office/drawing/2016/5/12/chartex" xmlns:cx7="http://schemas.microsoft.com/office/drawing/2016/5/13/chartex" xmlns:cx8="http://schemas.microsoft.com/office/drawing/2016/5/14/chartex" xmlns:mc="http://schemas.openxmlformats.org/markup-compatibility/2006" xmlns:aink="http://schemas.microsoft.com/office/drawing/2016/ink" xmlns:am3d="http://schemas.microsoft.com/office/drawing/2017/model3d" xmlns:o="urn:schemas-microsoft-com:office:office" xmlns:oel="http://schemas.microsoft.com/office/2019/extlst" xmlns:r="http://schemas.openxmlformats.org/officeDocument/2006/relationships" xmlns:m="http://schemas.openxmlformats.org/officeDocument/2006/math" xmlns:v="urn:schemas-microsoft-com:vml" xmlns:wp14="http://schemas.microsoft.com/office/word/2010/wordprocessingDrawing" xmlns:wp="http://schemas.openxmlformats.org/drawingml/2006/wordprocessingDrawing" xmlns:w10="urn:schemas-microsoft-com:office:word" xmlns:w="http://schemas.openxmlformats.org/wordprocessingml/2006/main" xmlns:w14="http://schemas.microsoft.com/office/word/2010/wordml" xmlns:w15="http://schemas.microsoft.com/office/word/2012/wordml" xmlns:w16cex="http://schemas.microsoft.com/office/word/2018/wordml/cex" xmlns:w16cid="http://schemas.microsoft.com/office/word/2016/wordml/cid" xmlns:w16="http://schemas.microsoft.com/office/word/2018/wordml" xmlns:w16du="http://schemas.microsoft.com/office/word/2023/wordml/word16du" xmlns:w16sdtdh="http://schemas.microsoft.com/office/word/2020/wordml/sdtdatahash" xmlns:w16se="http://schemas.microsoft.com/office/word/2015/wordml/symex" xmlns:wpg="http://schemas.microsoft.com/office/word/2010/wordprocessingGroup" xmlns:wpi="http://schemas.microsoft.com/office/word/2010/wordprocessingInk" xmlns:wne="http://schemas.microsoft.com/office/word/2006/wordml" xmlns:wps="http://schemas.microsoft.com/office/word/2010/wordprocessingShape" mc:Ignorable="w14 w15 w16se w16cid w16 w16cex w16sdtdh w16du wp14">
   <w:p>
     <w:pPr>
       <w:pStyle w:val="En-tte"/>
@@ -735,8 +1283,306 @@
 </file>
 
 <file path=word/numbering.xml><?xml version="1.0" encoding="utf-8"?>
-<w:numbering xmlns:wpc="http://schemas.microsoft.com/office/word/2010/wordprocessingCanvas" xmlns:cx="http://schemas.microsoft.com/office/drawing/2014/chartex" xmlns:cx1="http://schemas.microsoft.com/office/drawing/2015/9/8/chartex" xmlns:cx2="http://schemas.microsoft.com/office/drawing/2015/10/21/chartex" xmlns:cx3="http://schemas.microsoft.com/office/drawing/2016/5/9/chartex" xmlns:cx4="http://schemas.microsoft.com/office/drawing/2016/5/10/chartex" xmlns:cx5="http://schemas.microsoft.com/office/drawing/2016/5/11/chartex" xmlns:cx6="http://schemas.microsoft.com/office/drawing/2016/5/12/chartex" xmlns:cx7="http://schemas.microsoft.com/office/drawing/2016/5/13/chartex" xmlns:cx8="http://schemas.microsoft.com/office/drawing/2016/5/14/chartex" xmlns:mc="http://schemas.openxmlformats.org/markup-compatibility/2006" xmlns:aink="http://schemas.microsoft.com/office/drawing/2016/ink" xmlns:am3d="http://schemas.microsoft.com/office/drawing/2017/model3d" xmlns:o="urn:schemas-microsoft-com:office:office" xmlns:oel="http://schemas.microsoft.com/office/2019/extlst" xmlns:r="http://schemas.openxmlformats.org/officeDocument/2006/relationships" xmlns:m="http://schemas.openxmlformats.org/officeDocument/2006/math" xmlns:v="urn:schemas-microsoft-com:vml" xmlns:wp14="http://schemas.microsoft.com/office/word/2010/wordprocessingDrawing" xmlns:wp="http://schemas.openxmlformats.org/drawingml/2006/wordprocessingDrawing" xmlns:w10="urn:schemas-microsoft-com:office:word" xmlns:w="http://schemas.openxmlformats.org/wordprocessingml/2006/main" xmlns:w14="http://schemas.microsoft.com/office/word/2010/wordml" xmlns:w15="http://schemas.microsoft.com/office/word/2012/wordml" xmlns:w16cex="http://schemas.microsoft.com/office/word/2018/wordml/cex" xmlns:w16cid="http://schemas.microsoft.com/office/word/2016/wordml/cid" xmlns:w16="http://schemas.microsoft.com/office/word/2018/wordml" xmlns:w16sdtdh="http://schemas.microsoft.com/office/word/2020/wordml/sdtdatahash" xmlns:w16se="http://schemas.microsoft.com/office/word/2015/wordml/symex" xmlns:wpg="http://schemas.microsoft.com/office/word/2010/wordprocessingGroup" xmlns:wpi="http://schemas.microsoft.com/office/word/2010/wordprocessingInk" xmlns:wne="http://schemas.microsoft.com/office/word/2006/wordml" xmlns:wps="http://schemas.microsoft.com/office/word/2010/wordprocessingShape" mc:Ignorable="w14 w15 w16se w16cid w16 w16cex w16sdtdh wp14">
+<w:numbering xmlns:wpc="http://schemas.microsoft.com/office/word/2010/wordprocessingCanvas" xmlns:cx="http://schemas.microsoft.com/office/drawing/2014/chartex" xmlns:cx1="http://schemas.microsoft.com/office/drawing/2015/9/8/chartex" xmlns:cx2="http://schemas.microsoft.com/office/drawing/2015/10/21/chartex" xmlns:cx3="http://schemas.microsoft.com/office/drawing/2016/5/9/chartex" xmlns:cx4="http://schemas.microsoft.com/office/drawing/2016/5/10/chartex" xmlns:cx5="http://schemas.microsoft.com/office/drawing/2016/5/11/chartex" xmlns:cx6="http://schemas.microsoft.com/office/drawing/2016/5/12/chartex" xmlns:cx7="http://schemas.microsoft.com/office/drawing/2016/5/13/chartex" xmlns:cx8="http://schemas.microsoft.com/office/drawing/2016/5/14/chartex" xmlns:mc="http://schemas.openxmlformats.org/markup-compatibility/2006" xmlns:aink="http://schemas.microsoft.com/office/drawing/2016/ink" xmlns:am3d="http://schemas.microsoft.com/office/drawing/2017/model3d" xmlns:o="urn:schemas-microsoft-com:office:office" xmlns:oel="http://schemas.microsoft.com/office/2019/extlst" xmlns:r="http://schemas.openxmlformats.org/officeDocument/2006/relationships" xmlns:m="http://schemas.openxmlformats.org/officeDocument/2006/math" xmlns:v="urn:schemas-microsoft-com:vml" xmlns:wp14="http://schemas.microsoft.com/office/word/2010/wordprocessingDrawing" xmlns:wp="http://schemas.openxmlformats.org/drawingml/2006/wordprocessingDrawing" xmlns:w10="urn:schemas-microsoft-com:office:word" xmlns:w="http://schemas.openxmlformats.org/wordprocessingml/2006/main" xmlns:w14="http://schemas.microsoft.com/office/word/2010/wordml" xmlns:w15="http://schemas.microsoft.com/office/word/2012/wordml" xmlns:w16cex="http://schemas.microsoft.com/office/word/2018/wordml/cex" xmlns:w16cid="http://schemas.microsoft.com/office/word/2016/wordml/cid" xmlns:w16="http://schemas.microsoft.com/office/word/2018/wordml" xmlns:w16du="http://schemas.microsoft.com/office/word/2023/wordml/word16du" xmlns:w16sdtdh="http://schemas.microsoft.com/office/word/2020/wordml/sdtdatahash" xmlns:w16se="http://schemas.microsoft.com/office/word/2015/wordml/symex" xmlns:wpg="http://schemas.microsoft.com/office/word/2010/wordprocessingGroup" xmlns:wpi="http://schemas.microsoft.com/office/word/2010/wordprocessingInk" xmlns:wne="http://schemas.microsoft.com/office/word/2006/wordml" xmlns:wps="http://schemas.microsoft.com/office/word/2010/wordprocessingShape" mc:Ignorable="w14 w15 w16se w16cid w16 w16cex w16sdtdh w16du wp14">
   <w:abstractNum w:abstractNumId="0" w15:restartNumberingAfterBreak="0">
+    <w:nsid w:val="05D26E21"/>
+    <w:multiLevelType w:val="multilevel"/>
+    <w:tmpl w:val="91609374"/>
+    <w:lvl w:ilvl="0">
+      <w:start w:val="1"/>
+      <w:numFmt w:val="bullet"/>
+      <w:lvlText w:val=""/>
+      <w:lvlJc w:val="left"/>
+      <w:pPr>
+        <w:tabs>
+          <w:tab w:val="num" w:pos="720"/>
+        </w:tabs>
+        <w:ind w:left="720" w:hanging="360"/>
+      </w:pPr>
+      <w:rPr>
+        <w:rFonts w:ascii="Symbol" w:hAnsi="Symbol" w:hint="default"/>
+        <w:sz w:val="20"/>
+      </w:rPr>
+    </w:lvl>
+    <w:lvl w:ilvl="1" w:tentative="1">
+      <w:start w:val="1"/>
+      <w:numFmt w:val="bullet"/>
+      <w:lvlText w:val="o"/>
+      <w:lvlJc w:val="left"/>
+      <w:pPr>
+        <w:tabs>
+          <w:tab w:val="num" w:pos="1440"/>
+        </w:tabs>
+        <w:ind w:left="1440" w:hanging="360"/>
+      </w:pPr>
+      <w:rPr>
+        <w:rFonts w:ascii="Courier New" w:hAnsi="Courier New" w:hint="default"/>
+        <w:sz w:val="20"/>
+      </w:rPr>
+    </w:lvl>
+    <w:lvl w:ilvl="2" w:tentative="1">
+      <w:start w:val="1"/>
+      <w:numFmt w:val="bullet"/>
+      <w:lvlText w:val=""/>
+      <w:lvlJc w:val="left"/>
+      <w:pPr>
+        <w:tabs>
+          <w:tab w:val="num" w:pos="2160"/>
+        </w:tabs>
+        <w:ind w:left="2160" w:hanging="360"/>
+      </w:pPr>
+      <w:rPr>
+        <w:rFonts w:ascii="Wingdings" w:hAnsi="Wingdings" w:hint="default"/>
+        <w:sz w:val="20"/>
+      </w:rPr>
+    </w:lvl>
+    <w:lvl w:ilvl="3" w:tentative="1">
+      <w:start w:val="1"/>
+      <w:numFmt w:val="bullet"/>
+      <w:lvlText w:val=""/>
+      <w:lvlJc w:val="left"/>
+      <w:pPr>
+        <w:tabs>
+          <w:tab w:val="num" w:pos="2880"/>
+        </w:tabs>
+        <w:ind w:left="2880" w:hanging="360"/>
+      </w:pPr>
+      <w:rPr>
+        <w:rFonts w:ascii="Wingdings" w:hAnsi="Wingdings" w:hint="default"/>
+        <w:sz w:val="20"/>
+      </w:rPr>
+    </w:lvl>
+    <w:lvl w:ilvl="4" w:tentative="1">
+      <w:start w:val="1"/>
+      <w:numFmt w:val="bullet"/>
+      <w:lvlText w:val=""/>
+      <w:lvlJc w:val="left"/>
+      <w:pPr>
+        <w:tabs>
+          <w:tab w:val="num" w:pos="3600"/>
+        </w:tabs>
+        <w:ind w:left="3600" w:hanging="360"/>
+      </w:pPr>
+      <w:rPr>
+        <w:rFonts w:ascii="Wingdings" w:hAnsi="Wingdings" w:hint="default"/>
+        <w:sz w:val="20"/>
+      </w:rPr>
+    </w:lvl>
+    <w:lvl w:ilvl="5" w:tentative="1">
+      <w:start w:val="1"/>
+      <w:numFmt w:val="bullet"/>
+      <w:lvlText w:val=""/>
+      <w:lvlJc w:val="left"/>
+      <w:pPr>
+        <w:tabs>
+          <w:tab w:val="num" w:pos="4320"/>
+        </w:tabs>
+        <w:ind w:left="4320" w:hanging="360"/>
+      </w:pPr>
+      <w:rPr>
+        <w:rFonts w:ascii="Wingdings" w:hAnsi="Wingdings" w:hint="default"/>
+        <w:sz w:val="20"/>
+      </w:rPr>
+    </w:lvl>
+    <w:lvl w:ilvl="6" w:tentative="1">
+      <w:start w:val="1"/>
+      <w:numFmt w:val="bullet"/>
+      <w:lvlText w:val=""/>
+      <w:lvlJc w:val="left"/>
+      <w:pPr>
+        <w:tabs>
+          <w:tab w:val="num" w:pos="5040"/>
+        </w:tabs>
+        <w:ind w:left="5040" w:hanging="360"/>
+      </w:pPr>
+      <w:rPr>
+        <w:rFonts w:ascii="Wingdings" w:hAnsi="Wingdings" w:hint="default"/>
+        <w:sz w:val="20"/>
+      </w:rPr>
+    </w:lvl>
+    <w:lvl w:ilvl="7" w:tentative="1">
+      <w:start w:val="1"/>
+      <w:numFmt w:val="bullet"/>
+      <w:lvlText w:val=""/>
+      <w:lvlJc w:val="left"/>
+      <w:pPr>
+        <w:tabs>
+          <w:tab w:val="num" w:pos="5760"/>
+        </w:tabs>
+        <w:ind w:left="5760" w:hanging="360"/>
+      </w:pPr>
+      <w:rPr>
+        <w:rFonts w:ascii="Wingdings" w:hAnsi="Wingdings" w:hint="default"/>
+        <w:sz w:val="20"/>
+      </w:rPr>
+    </w:lvl>
+    <w:lvl w:ilvl="8" w:tentative="1">
+      <w:start w:val="1"/>
+      <w:numFmt w:val="bullet"/>
+      <w:lvlText w:val=""/>
+      <w:lvlJc w:val="left"/>
+      <w:pPr>
+        <w:tabs>
+          <w:tab w:val="num" w:pos="6480"/>
+        </w:tabs>
+        <w:ind w:left="6480" w:hanging="360"/>
+      </w:pPr>
+      <w:rPr>
+        <w:rFonts w:ascii="Wingdings" w:hAnsi="Wingdings" w:hint="default"/>
+        <w:sz w:val="20"/>
+      </w:rPr>
+    </w:lvl>
+  </w:abstractNum>
+  <w:abstractNum w:abstractNumId="1" w15:restartNumberingAfterBreak="0">
+    <w:nsid w:val="1A4464AE"/>
+    <w:multiLevelType w:val="multilevel"/>
+    <w:tmpl w:val="48BA5D24"/>
+    <w:lvl w:ilvl="0">
+      <w:start w:val="1"/>
+      <w:numFmt w:val="bullet"/>
+      <w:lvlText w:val=""/>
+      <w:lvlJc w:val="left"/>
+      <w:pPr>
+        <w:tabs>
+          <w:tab w:val="num" w:pos="720"/>
+        </w:tabs>
+        <w:ind w:left="720" w:hanging="360"/>
+      </w:pPr>
+      <w:rPr>
+        <w:rFonts w:ascii="Symbol" w:hAnsi="Symbol" w:hint="default"/>
+        <w:sz w:val="20"/>
+      </w:rPr>
+    </w:lvl>
+    <w:lvl w:ilvl="1" w:tentative="1">
+      <w:start w:val="1"/>
+      <w:numFmt w:val="bullet"/>
+      <w:lvlText w:val="o"/>
+      <w:lvlJc w:val="left"/>
+      <w:pPr>
+        <w:tabs>
+          <w:tab w:val="num" w:pos="1440"/>
+        </w:tabs>
+        <w:ind w:left="1440" w:hanging="360"/>
+      </w:pPr>
+      <w:rPr>
+        <w:rFonts w:ascii="Courier New" w:hAnsi="Courier New" w:hint="default"/>
+        <w:sz w:val="20"/>
+      </w:rPr>
+    </w:lvl>
+    <w:lvl w:ilvl="2" w:tentative="1">
+      <w:start w:val="1"/>
+      <w:numFmt w:val="bullet"/>
+      <w:lvlText w:val=""/>
+      <w:lvlJc w:val="left"/>
+      <w:pPr>
+        <w:tabs>
+          <w:tab w:val="num" w:pos="2160"/>
+        </w:tabs>
+        <w:ind w:left="2160" w:hanging="360"/>
+      </w:pPr>
+      <w:rPr>
+        <w:rFonts w:ascii="Wingdings" w:hAnsi="Wingdings" w:hint="default"/>
+        <w:sz w:val="20"/>
+      </w:rPr>
+    </w:lvl>
+    <w:lvl w:ilvl="3" w:tentative="1">
+      <w:start w:val="1"/>
+      <w:numFmt w:val="bullet"/>
+      <w:lvlText w:val=""/>
+      <w:lvlJc w:val="left"/>
+      <w:pPr>
+        <w:tabs>
+          <w:tab w:val="num" w:pos="2880"/>
+        </w:tabs>
+        <w:ind w:left="2880" w:hanging="360"/>
+      </w:pPr>
+      <w:rPr>
+        <w:rFonts w:ascii="Wingdings" w:hAnsi="Wingdings" w:hint="default"/>
+        <w:sz w:val="20"/>
+      </w:rPr>
+    </w:lvl>
+    <w:lvl w:ilvl="4" w:tentative="1">
+      <w:start w:val="1"/>
+      <w:numFmt w:val="bullet"/>
+      <w:lvlText w:val=""/>
+      <w:lvlJc w:val="left"/>
+      <w:pPr>
+        <w:tabs>
+          <w:tab w:val="num" w:pos="3600"/>
+        </w:tabs>
+        <w:ind w:left="3600" w:hanging="360"/>
+      </w:pPr>
+      <w:rPr>
+        <w:rFonts w:ascii="Wingdings" w:hAnsi="Wingdings" w:hint="default"/>
+        <w:sz w:val="20"/>
+      </w:rPr>
+    </w:lvl>
+    <w:lvl w:ilvl="5" w:tentative="1">
+      <w:start w:val="1"/>
+      <w:numFmt w:val="bullet"/>
+      <w:lvlText w:val=""/>
+      <w:lvlJc w:val="left"/>
+      <w:pPr>
+        <w:tabs>
+          <w:tab w:val="num" w:pos="4320"/>
+        </w:tabs>
+        <w:ind w:left="4320" w:hanging="360"/>
+      </w:pPr>
+      <w:rPr>
+        <w:rFonts w:ascii="Wingdings" w:hAnsi="Wingdings" w:hint="default"/>
+        <w:sz w:val="20"/>
+      </w:rPr>
+    </w:lvl>
+    <w:lvl w:ilvl="6" w:tentative="1">
+      <w:start w:val="1"/>
+      <w:numFmt w:val="bullet"/>
+      <w:lvlText w:val=""/>
+      <w:lvlJc w:val="left"/>
+      <w:pPr>
+        <w:tabs>
+          <w:tab w:val="num" w:pos="5040"/>
+        </w:tabs>
+        <w:ind w:left="5040" w:hanging="360"/>
+      </w:pPr>
+      <w:rPr>
+        <w:rFonts w:ascii="Wingdings" w:hAnsi="Wingdings" w:hint="default"/>
+        <w:sz w:val="20"/>
+      </w:rPr>
+    </w:lvl>
+    <w:lvl w:ilvl="7" w:tentative="1">
+      <w:start w:val="1"/>
+      <w:numFmt w:val="bullet"/>
+      <w:lvlText w:val=""/>
+      <w:lvlJc w:val="left"/>
+      <w:pPr>
+        <w:tabs>
+          <w:tab w:val="num" w:pos="5760"/>
+        </w:tabs>
+        <w:ind w:left="5760" w:hanging="360"/>
+      </w:pPr>
+      <w:rPr>
+        <w:rFonts w:ascii="Wingdings" w:hAnsi="Wingdings" w:hint="default"/>
+        <w:sz w:val="20"/>
+      </w:rPr>
+    </w:lvl>
+    <w:lvl w:ilvl="8" w:tentative="1">
+      <w:start w:val="1"/>
+      <w:numFmt w:val="bullet"/>
+      <w:lvlText w:val=""/>
+      <w:lvlJc w:val="left"/>
+      <w:pPr>
+        <w:tabs>
+          <w:tab w:val="num" w:pos="6480"/>
+        </w:tabs>
+        <w:ind w:left="6480" w:hanging="360"/>
+      </w:pPr>
+      <w:rPr>
+        <w:rFonts w:ascii="Wingdings" w:hAnsi="Wingdings" w:hint="default"/>
+        <w:sz w:val="20"/>
+      </w:rPr>
+    </w:lvl>
+  </w:abstractNum>
+  <w:abstractNum w:abstractNumId="2" w15:restartNumberingAfterBreak="0">
     <w:nsid w:val="37C42615"/>
     <w:multiLevelType w:val="multilevel"/>
     <w:tmpl w:val="0C0C001F"/>
@@ -822,7 +1668,7 @@
       </w:pPr>
     </w:lvl>
   </w:abstractNum>
-  <w:abstractNum w:abstractNumId="1" w15:restartNumberingAfterBreak="0">
+  <w:abstractNum w:abstractNumId="3" w15:restartNumberingAfterBreak="0">
     <w:nsid w:val="4B996C19"/>
     <w:multiLevelType w:val="multilevel"/>
     <w:tmpl w:val="0C0C001F"/>
@@ -935,7 +1781,7 @@
       </w:rPr>
     </w:lvl>
   </w:abstractNum>
-  <w:abstractNum w:abstractNumId="2" w15:restartNumberingAfterBreak="0">
+  <w:abstractNum w:abstractNumId="4" w15:restartNumberingAfterBreak="0">
     <w:nsid w:val="7E473813"/>
     <w:multiLevelType w:val="hybridMultilevel"/>
     <w:tmpl w:val="E378F43C"/>
@@ -1148,19 +1994,25 @@
     </w:lvl>
   </w:abstractNum>
   <w:num w:numId="1" w16cid:durableId="752896178">
-    <w:abstractNumId w:val="1"/>
+    <w:abstractNumId w:val="3"/>
   </w:num>
   <w:num w:numId="2" w16cid:durableId="1864778838">
+    <w:abstractNumId w:val="2"/>
+  </w:num>
+  <w:num w:numId="3" w16cid:durableId="146216541">
+    <w:abstractNumId w:val="4"/>
+  </w:num>
+  <w:num w:numId="4" w16cid:durableId="877667394">
     <w:abstractNumId w:val="0"/>
   </w:num>
-  <w:num w:numId="3" w16cid:durableId="146216541">
-    <w:abstractNumId w:val="2"/>
+  <w:num w:numId="5" w16cid:durableId="1461878479">
+    <w:abstractNumId w:val="1"/>
   </w:num>
 </w:numbering>
 </file>
 
 <file path=word/styles.xml><?xml version="1.0" encoding="utf-8"?>
-<w:styles xmlns:mc="http://schemas.openxmlformats.org/markup-compatibility/2006" xmlns:r="http://schemas.openxmlformats.org/officeDocument/2006/relationships" xmlns:w="http://schemas.openxmlformats.org/wordprocessingml/2006/main" xmlns:w14="http://schemas.microsoft.com/office/word/2010/wordml" xmlns:w15="http://schemas.microsoft.com/office/word/2012/wordml" xmlns:w16cex="http://schemas.microsoft.com/office/word/2018/wordml/cex" xmlns:w16cid="http://schemas.microsoft.com/office/word/2016/wordml/cid" xmlns:w16="http://schemas.microsoft.com/office/word/2018/wordml" xmlns:w16sdtdh="http://schemas.microsoft.com/office/word/2020/wordml/sdtdatahash" xmlns:w16se="http://schemas.microsoft.com/office/word/2015/wordml/symex" mc:Ignorable="w14 w15 w16se w16cid w16 w16cex w16sdtdh">
+<w:styles xmlns:mc="http://schemas.openxmlformats.org/markup-compatibility/2006" xmlns:r="http://schemas.openxmlformats.org/officeDocument/2006/relationships" xmlns:w="http://schemas.openxmlformats.org/wordprocessingml/2006/main" xmlns:w14="http://schemas.microsoft.com/office/word/2010/wordml" xmlns:w15="http://schemas.microsoft.com/office/word/2012/wordml" xmlns:w16cex="http://schemas.microsoft.com/office/word/2018/wordml/cex" xmlns:w16cid="http://schemas.microsoft.com/office/word/2016/wordml/cid" xmlns:w16="http://schemas.microsoft.com/office/word/2018/wordml" xmlns:w16du="http://schemas.microsoft.com/office/word/2023/wordml/word16du" xmlns:w16sdtdh="http://schemas.microsoft.com/office/word/2020/wordml/sdtdatahash" xmlns:w16se="http://schemas.microsoft.com/office/word/2015/wordml/symex" mc:Ignorable="w14 w15 w16se w16cid w16 w16cex w16sdtdh w16du">
   <w:docDefaults>
     <w:rPrDefault>
       <w:rPr>
@@ -1580,6 +2432,29 @@
       <w:szCs w:val="26"/>
     </w:rPr>
   </w:style>
+  <w:style w:type="paragraph" w:styleId="Titre3">
+    <w:name w:val="heading 3"/>
+    <w:basedOn w:val="Normal"/>
+    <w:next w:val="Normal"/>
+    <w:link w:val="Titre3Car"/>
+    <w:uiPriority w:val="9"/>
+    <w:semiHidden/>
+    <w:unhideWhenUsed/>
+    <w:qFormat/>
+    <w:rsid w:val="00937D75"/>
+    <w:pPr>
+      <w:keepNext/>
+      <w:keepLines/>
+      <w:spacing w:before="40" w:after="0"/>
+      <w:outlineLvl w:val="2"/>
+    </w:pPr>
+    <w:rPr>
+      <w:rFonts w:asciiTheme="majorHAnsi" w:eastAsiaTheme="majorEastAsia" w:hAnsiTheme="majorHAnsi" w:cstheme="majorBidi"/>
+      <w:color w:val="1F3763" w:themeColor="accent1" w:themeShade="7F"/>
+      <w:sz w:val="24"/>
+      <w:szCs w:val="24"/>
+    </w:rPr>
+  </w:style>
   <w:style w:type="character" w:default="1" w:styleId="Policepardfaut">
     <w:name w:val="Default Paragraph Font"/>
     <w:uiPriority w:val="1"/>
@@ -1734,6 +2609,48 @@
     <w:link w:val="Pieddepage"/>
     <w:uiPriority w:val="99"/>
     <w:rsid w:val="00DB12DF"/>
+  </w:style>
+  <w:style w:type="paragraph" w:styleId="NormalWeb">
+    <w:name w:val="Normal (Web)"/>
+    <w:basedOn w:val="Normal"/>
+    <w:uiPriority w:val="99"/>
+    <w:semiHidden/>
+    <w:unhideWhenUsed/>
+    <w:rsid w:val="00653024"/>
+    <w:pPr>
+      <w:spacing w:before="100" w:beforeAutospacing="1" w:after="100" w:afterAutospacing="1" w:line="240" w:lineRule="auto"/>
+    </w:pPr>
+    <w:rPr>
+      <w:rFonts w:ascii="Times New Roman" w:eastAsia="Times New Roman" w:hAnsi="Times New Roman" w:cs="Times New Roman"/>
+      <w:sz w:val="24"/>
+      <w:szCs w:val="24"/>
+      <w:lang w:val="fr-FR" w:eastAsia="fr-FR"/>
+    </w:rPr>
+  </w:style>
+  <w:style w:type="character" w:styleId="lev">
+    <w:name w:val="Strong"/>
+    <w:basedOn w:val="Policepardfaut"/>
+    <w:uiPriority w:val="22"/>
+    <w:qFormat/>
+    <w:rsid w:val="00653024"/>
+    <w:rPr>
+      <w:b/>
+      <w:bCs/>
+    </w:rPr>
+  </w:style>
+  <w:style w:type="character" w:customStyle="1" w:styleId="Titre3Car">
+    <w:name w:val="Titre 3 Car"/>
+    <w:basedOn w:val="Policepardfaut"/>
+    <w:link w:val="Titre3"/>
+    <w:uiPriority w:val="9"/>
+    <w:semiHidden/>
+    <w:rsid w:val="00937D75"/>
+    <w:rPr>
+      <w:rFonts w:asciiTheme="majorHAnsi" w:eastAsiaTheme="majorEastAsia" w:hAnsiTheme="majorHAnsi" w:cstheme="majorBidi"/>
+      <w:color w:val="1F3763" w:themeColor="accent1" w:themeShade="7F"/>
+      <w:sz w:val="24"/>
+      <w:szCs w:val="24"/>
+    </w:rPr>
   </w:style>
 </w:styles>
 </file>
@@ -2045,10 +2962,6 @@
 </file>
 
 <file path=customXml/item2.xml><?xml version="1.0" encoding="utf-8"?>
-<b:Sources xmlns:b="http://schemas.openxmlformats.org/officeDocument/2006/bibliography" xmlns="http://schemas.openxmlformats.org/officeDocument/2006/bibliography" SelectedStyle="\APASixthEditionOfficeOnline.xsl" StyleName="APA" Version="6"/>
-</file>
-
-<file path=customXml/item3.xml><?xml version="1.0" encoding="utf-8"?>
 <?mso-contentType ?>
 <FormTemplates xmlns="http://schemas.microsoft.com/sharepoint/v3/contenttype/forms">
   <Display>DocumentLibraryForm</Display>
@@ -2057,13 +2970,11 @@
 </FormTemplates>
 </file>
 
-<file path=customXml/item4.xml><?xml version="1.0" encoding="utf-8"?>
-<p:properties xmlns:p="http://schemas.microsoft.com/office/2006/metadata/properties" xmlns:xsi="http://www.w3.org/2001/XMLSchema-instance" xmlns:pc="http://schemas.microsoft.com/office/infopath/2007/PartnerControls">
-  <documentManagement/>
-</p:properties>
+<file path=customXml/item3.xml><?xml version="1.0" encoding="utf-8"?>
+<b:Sources xmlns:b="http://schemas.openxmlformats.org/officeDocument/2006/bibliography" xmlns="http://schemas.openxmlformats.org/officeDocument/2006/bibliography" SelectedStyle="\APASixthEditionOfficeOnline.xsl" StyleName="APA" Version="6"/>
 </file>
 
-<file path=customXml/item5.xml><?xml version="1.0" encoding="utf-8"?>
+<file path=customXml/item4.xml><?xml version="1.0" encoding="utf-8"?>
 <ct:contentTypeSchema xmlns:ct="http://schemas.microsoft.com/office/2006/metadata/contentType" xmlns:ma="http://schemas.microsoft.com/office/2006/metadata/properties/metaAttributes" ct:_="" ma:_="" ma:contentTypeName="Document" ma:contentTypeID="0x0101002A13B8F853C1954A966AED084872A48C" ma:contentTypeVersion="14" ma:contentTypeDescription="Crée un document." ma:contentTypeScope="" ma:versionID="023c8988785900d185ce1e4e405dc859">
   <xsd:schema xmlns:xsd="http://www.w3.org/2001/XMLSchema" xmlns:xs="http://www.w3.org/2001/XMLSchema" xmlns:p="http://schemas.microsoft.com/office/2006/metadata/properties" xmlns:ns3="36c00739-3491-4a9d-b6ce-1a17534623bc" xmlns:ns4="e2d2f5d9-690f-48ff-b9e3-6ad0f06c8d88" targetNamespace="http://schemas.microsoft.com/office/2006/metadata/properties" ma:root="true" ma:fieldsID="4f9ba06e0c6d39d1c0dc4a9bae581f52" ns3:_="" ns4:_="">
     <xsd:import namespace="36c00739-3491-4a9d-b6ce-1a17534623bc"/>
@@ -2292,6 +3203,12 @@
 </ct:contentTypeSchema>
 </file>
 
+<file path=customXml/item5.xml><?xml version="1.0" encoding="utf-8"?>
+<p:properties xmlns:p="http://schemas.microsoft.com/office/2006/metadata/properties" xmlns:xsi="http://www.w3.org/2001/XMLSchema-instance" xmlns:pc="http://schemas.microsoft.com/office/infopath/2007/PartnerControls">
+  <documentManagement/>
+</p:properties>
+</file>
+
 <file path=customXml/itemProps1.xml><?xml version="1.0" encoding="utf-8"?>
 <ds:datastoreItem xmlns:ds="http://schemas.openxmlformats.org/officeDocument/2006/customXml" ds:itemID="{55AF091B-3C7A-41E3-B477-F2FDAA23CFDA}">
   <ds:schemaRefs>
@@ -2301,6 +3218,14 @@
 </file>
 
 <file path=customXml/itemProps2.xml><?xml version="1.0" encoding="utf-8"?>
+<ds:datastoreItem xmlns:ds="http://schemas.openxmlformats.org/officeDocument/2006/customXml" ds:itemID="{96378A82-C02C-4798-AF63-46B09389CC8E}">
+  <ds:schemaRefs>
+    <ds:schemaRef ds:uri="http://schemas.microsoft.com/sharepoint/v3/contenttype/forms"/>
+  </ds:schemaRefs>
+</ds:datastoreItem>
+</file>
+
+<file path=customXml/itemProps3.xml><?xml version="1.0" encoding="utf-8"?>
 <ds:datastoreItem xmlns:ds="http://schemas.openxmlformats.org/officeDocument/2006/customXml" ds:itemID="{C26C6CB6-84A2-4A3A-A28B-4DFEA19255A2}">
   <ds:schemaRefs>
     <ds:schemaRef ds:uri="http://schemas.openxmlformats.org/officeDocument/2006/bibliography"/>
@@ -2308,24 +3233,7 @@
 </ds:datastoreItem>
 </file>
 
-<file path=customXml/itemProps3.xml><?xml version="1.0" encoding="utf-8"?>
-<ds:datastoreItem xmlns:ds="http://schemas.openxmlformats.org/officeDocument/2006/customXml" ds:itemID="{96378A82-C02C-4798-AF63-46B09389CC8E}">
-  <ds:schemaRefs>
-    <ds:schemaRef ds:uri="http://schemas.microsoft.com/sharepoint/v3/contenttype/forms"/>
-  </ds:schemaRefs>
-</ds:datastoreItem>
-</file>
-
 <file path=customXml/itemProps4.xml><?xml version="1.0" encoding="utf-8"?>
-<ds:datastoreItem xmlns:ds="http://schemas.openxmlformats.org/officeDocument/2006/customXml" ds:itemID="{0F28BC64-7128-4F2D-9CD5-51F19B48FD9E}">
-  <ds:schemaRefs>
-    <ds:schemaRef ds:uri="http://schemas.microsoft.com/office/2006/metadata/properties"/>
-    <ds:schemaRef ds:uri="http://schemas.microsoft.com/office/infopath/2007/PartnerControls"/>
-  </ds:schemaRefs>
-</ds:datastoreItem>
-</file>
-
-<file path=customXml/itemProps5.xml><?xml version="1.0" encoding="utf-8"?>
 <ds:datastoreItem xmlns:ds="http://schemas.openxmlformats.org/officeDocument/2006/customXml" ds:itemID="{8E58DB60-1B79-4482-A40D-991632D42A51}">
   <ds:schemaRefs>
     <ds:schemaRef ds:uri="http://schemas.microsoft.com/office/2006/metadata/contentType"/>
@@ -2342,4 +3250,13 @@
     <ds:schemaRef ds:uri="http://schemas.microsoft.com/internal/obd"/>
   </ds:schemaRefs>
 </ds:datastoreItem>
+</file>
+
+<file path=customXml/itemProps5.xml><?xml version="1.0" encoding="utf-8"?>
+<ds:datastoreItem xmlns:ds="http://schemas.openxmlformats.org/officeDocument/2006/customXml" ds:itemID="{0F28BC64-7128-4F2D-9CD5-51F19B48FD9E}">
+  <ds:schemaRefs>
+    <ds:schemaRef ds:uri="http://schemas.microsoft.com/office/2006/metadata/properties"/>
+    <ds:schemaRef ds:uri="http://schemas.microsoft.com/office/infopath/2007/PartnerControls"/>
+  </ds:schemaRefs>
+</ds:datastoreItem>
 </file>
</xml_diff>

<commit_message>
ajout lol 3ou 4
</commit_message>
<xml_diff>
--- a/Securite_des_logs_AB_LL_AF.docx
+++ b/Securite_des_logs_AB_LL_AF.docx
@@ -25,7 +25,7 @@
               <w:lang w:eastAsia="fr-CA"/>
             </w:rPr>
             <w:drawing>
-              <wp:inline distT="0" distB="0" distL="0" distR="0" wp14:anchorId="23FA6976" wp14:editId="72488495">
+              <wp:inline distT="0" distB="0" distL="0" distR="0" wp14:anchorId="23FA6976" wp14:editId="08F37571">
                 <wp:extent cx="1526502" cy="1060517"/>
                 <wp:effectExtent l="0" t="0" r="0" b="6350"/>
                 <wp:docPr id="3" name="Image 3"/>
@@ -550,14 +550,7 @@
     <w:p>
       <w:pPr>
         <w:pStyle w:val="Paragraphedeliste"/>
-        <w:numPr>
-          <w:ilvl w:val="0"/>
-          <w:numId w:val="7"/>
-        </w:numPr>
-      </w:pPr>
-      <w:r>
-        <w:t>Sécurité : Les logs jouent un rôle crucial dans la détection des activités suspectes ou des tentatives d'intrusion. Ils fournissent une piste de vérification pour examiner les comportements anormaux et identifier les menaces potentielles à la sécurité du système.</w:t>
-      </w:r>
+      </w:pPr>
     </w:p>
     <w:p>
       <w:pPr>
@@ -568,9 +561,13 @@
         </w:numPr>
       </w:pPr>
       <w:r>
-        <w:t>Conformité réglementaire : Dans de nombreux secteurs, il est obligatoire de conserver des logs pour se conformer aux réglementations en matière de sécurité et de confidentialité des données. Les logs peuvent être utilisés pour démontrer que des mesures de sécurité adéquates ont été mises en place et que les données sensibles sont protégées conformément aux normes réglementaires.</w:t>
-      </w:r>
-    </w:p>
+        <w:t>Sécurité : Les logs jouent un rôle crucial dans la détection des activités suspectes ou des tentatives d'intrusion. Ils fournissent une piste de vérification pour examiner les comportements anormaux et identifier les menaces potentielles à la sécurité du système</w:t>
+      </w:r>
+      <w:r>
+        <w:t>.</w:t>
+      </w:r>
+    </w:p>
+    <w:p/>
     <w:p>
       <w:pPr>
         <w:pStyle w:val="Paragraphedeliste"/>
@@ -580,7 +577,7 @@
         </w:numPr>
       </w:pPr>
       <w:r>
-        <w:t>Audit et traçabilité : Les logs fournissent une traçabilité des actions effectuées dans un système, ce qui est crucial pour les audits internes et externes. Ils permettent de vérifier qui a accédé à quelles données et quand, ce qui est essentiel pour assurer la responsabilité et la transparence.</w:t>
+        <w:t>Conformité réglementaire : Dans de nombreux secteurs, il est obligatoire de conserver des logs pour se conformer aux réglementations en matière de sécurité et de confidentialité des données. Les logs peuvent être utilisés pour démontrer que des mesures de sécurité adéquates ont été mises en place et que les données sensibles sont protégées conformément aux normes réglementaires.</w:t>
       </w:r>
     </w:p>
     <w:p>
@@ -597,6 +594,23 @@
         </w:numPr>
       </w:pPr>
       <w:r>
+        <w:t>Audit et traçabilité : Les logs fournissent une traçabilité des actions effectuées dans un système, ce qui est crucial pour les audits internes et externes. Ils permettent de vérifier qui a accédé à quelles données et quand, ce qui est essentiel pour assurer la responsabilité et la transparence.</w:t>
+      </w:r>
+    </w:p>
+    <w:p>
+      <w:pPr>
+        <w:pStyle w:val="Paragraphedeliste"/>
+      </w:pPr>
+    </w:p>
+    <w:p>
+      <w:pPr>
+        <w:pStyle w:val="Paragraphedeliste"/>
+        <w:numPr>
+          <w:ilvl w:val="0"/>
+          <w:numId w:val="7"/>
+        </w:numPr>
+      </w:pPr>
+      <w:r>
         <w:t>Optimisation des performances : En analysant les logs, les administrateurs peuvent identifier les goulots d'étranglement et les inefficacités dans le système, ce qui leur permet d'apporter des</w:t>
       </w:r>
     </w:p>
@@ -622,7 +636,6 @@
     </w:p>
     <w:p>
       <w:pPr>
-        <w:ind w:left="360"/>
         <w:rPr>
           <w:b/>
           <w:bCs/>
@@ -633,7 +646,6 @@
           <w:b/>
           <w:bCs/>
         </w:rPr>
-        <w:lastRenderedPageBreak/>
         <w:t>Les failles les plus courantes :</w:t>
       </w:r>
     </w:p>
@@ -658,16 +670,7 @@
         </w:numPr>
       </w:pPr>
       <w:r>
-        <w:t>Les alertes ou les erreurs ne font l’objet que de journalisations insuffisantes ou peu claires, s’ils en font</w:t>
-      </w:r>
-      <w:r>
-        <w:t xml:space="preserve"> </w:t>
-      </w:r>
-      <w:r>
-        <w:t>l’objet tout court</w:t>
-      </w:r>
-      <w:r>
-        <w:t>.</w:t>
+        <w:t>Les alertes ou les erreurs ne font l’objet que de journalisations insuffisantes ou peu claires, s’ils en font l’objet tout court.</w:t>
       </w:r>
     </w:p>
     <w:p>
@@ -779,8 +782,102 @@
         </w:numPr>
       </w:pPr>
       <w:r>
-        <w:t>Faciliter l’accès aux logs en centralisant les journaux afin d’obtenir une vision complète et globale des performances de l’application.</w:t>
-      </w:r>
+        <w:t xml:space="preserve">Faciliter l’accès aux logs en centralisant les journaux afin d’obtenir une vision complète et globale des performances de </w:t>
+      </w:r>
+      <w:r>
+        <w:t xml:space="preserve">l’application. </w:t>
+      </w:r>
+    </w:p>
+    <w:p>
+      <w:pPr>
+        <w:pStyle w:val="Paragraphedeliste"/>
+        <w:numPr>
+          <w:ilvl w:val="0"/>
+          <w:numId w:val="12"/>
+        </w:numPr>
+      </w:pPr>
+      <w:r>
+        <w:t xml:space="preserve">Comme Windows </w:t>
+      </w:r>
+      <w:proofErr w:type="spellStart"/>
+      <w:r>
+        <w:t>event</w:t>
+      </w:r>
+      <w:proofErr w:type="spellEnd"/>
+      <w:r>
+        <w:t xml:space="preserve"> </w:t>
+      </w:r>
+      <w:proofErr w:type="spellStart"/>
+      <w:r>
+        <w:t>viewer</w:t>
+      </w:r>
+      <w:proofErr w:type="spellEnd"/>
+      <w:r>
+        <w:t xml:space="preserve"> envoyer tous les logs d’un système à un endroit spécifique.</w:t>
+      </w:r>
+    </w:p>
+    <w:p>
+      <w:pPr>
+        <w:pStyle w:val="Paragraphedeliste"/>
+        <w:numPr>
+          <w:ilvl w:val="0"/>
+          <w:numId w:val="12"/>
+        </w:numPr>
+      </w:pPr>
+      <w:r>
+        <w:t>Et catégoriser les logs d’une manière approprié.</w:t>
+      </w:r>
+    </w:p>
+    <w:p>
+      <w:pPr>
+        <w:pStyle w:val="Paragraphedeliste"/>
+        <w:ind w:left="1440"/>
+      </w:pPr>
+      <w:r>
+        <w:rPr>
+          <w:noProof/>
+        </w:rPr>
+        <w:drawing>
+          <wp:inline distT="0" distB="0" distL="0" distR="0" wp14:anchorId="72308B87" wp14:editId="00AA8513">
+            <wp:extent cx="5943600" cy="3134360"/>
+            <wp:effectExtent l="0" t="0" r="0" b="8890"/>
+            <wp:docPr id="763122250" name="Image 1" descr="Une image contenant texte, capture d’écran, logiciel, Icône d’ordinateur&#10;&#10;Description générée automatiquement"/>
+            <wp:cNvGraphicFramePr>
+              <a:graphicFrameLocks xmlns:a="http://schemas.openxmlformats.org/drawingml/2006/main" noChangeAspect="1"/>
+            </wp:cNvGraphicFramePr>
+            <a:graphic xmlns:a="http://schemas.openxmlformats.org/drawingml/2006/main">
+              <a:graphicData uri="http://schemas.openxmlformats.org/drawingml/2006/picture">
+                <pic:pic xmlns:pic="http://schemas.openxmlformats.org/drawingml/2006/picture">
+                  <pic:nvPicPr>
+                    <pic:cNvPr id="763122250" name="Image 1" descr="Une image contenant texte, capture d’écran, logiciel, Icône d’ordinateur&#10;&#10;Description générée automatiquement"/>
+                    <pic:cNvPicPr/>
+                  </pic:nvPicPr>
+                  <pic:blipFill>
+                    <a:blip r:embed="rId13"/>
+                    <a:stretch>
+                      <a:fillRect/>
+                    </a:stretch>
+                  </pic:blipFill>
+                  <pic:spPr>
+                    <a:xfrm>
+                      <a:off x="0" y="0"/>
+                      <a:ext cx="5943600" cy="3134360"/>
+                    </a:xfrm>
+                    <a:prstGeom prst="rect">
+                      <a:avLst/>
+                    </a:prstGeom>
+                  </pic:spPr>
+                </pic:pic>
+              </a:graphicData>
+            </a:graphic>
+          </wp:inline>
+        </w:drawing>
+      </w:r>
+    </w:p>
+    <w:p>
+      <w:pPr>
+        <w:pStyle w:val="Paragraphedeliste"/>
+      </w:pPr>
     </w:p>
     <w:p>
       <w:pPr>
@@ -799,12 +896,58 @@
         <w:pStyle w:val="Paragraphedeliste"/>
         <w:numPr>
           <w:ilvl w:val="0"/>
-          <w:numId w:val="9"/>
+          <w:numId w:val="10"/>
         </w:numPr>
       </w:pPr>
       <w:r>
-        <w:t>Utiliser des messages de journalisation descriptifs</w:t>
-      </w:r>
+        <w:t>Exemple mettre le niveau de priorité.</w:t>
+      </w:r>
+    </w:p>
+    <w:p>
+      <w:pPr>
+        <w:pStyle w:val="Paragraphedeliste"/>
+        <w:numPr>
+          <w:ilvl w:val="0"/>
+          <w:numId w:val="10"/>
+        </w:numPr>
+      </w:pPr>
+      <w:r>
+        <w:t>Aussi mettre la date et heure du log.</w:t>
+      </w:r>
+    </w:p>
+    <w:p>
+      <w:pPr>
+        <w:pStyle w:val="Paragraphedeliste"/>
+        <w:numPr>
+          <w:ilvl w:val="0"/>
+          <w:numId w:val="10"/>
+        </w:numPr>
+      </w:pPr>
+      <w:r>
+        <w:lastRenderedPageBreak/>
+        <w:t>Ajouter la source de l’évènement.</w:t>
+      </w:r>
+    </w:p>
+    <w:p>
+      <w:pPr>
+        <w:pStyle w:val="Paragraphedeliste"/>
+        <w:numPr>
+          <w:ilvl w:val="0"/>
+          <w:numId w:val="10"/>
+        </w:numPr>
+      </w:pPr>
+      <w:r>
+        <w:t>Utiliser des messages de journalisation descriptif</w:t>
+      </w:r>
+      <w:r>
+        <w:t>s.</w:t>
+      </w:r>
+    </w:p>
+    <w:p>
+      <w:pPr>
+        <w:pStyle w:val="Paragraphedeliste"/>
+        <w:ind w:left="1440"/>
+      </w:pPr>
     </w:p>
     <w:p>
       <w:pPr>
@@ -821,6 +964,58 @@
     <w:p>
       <w:pPr>
         <w:pStyle w:val="Paragraphedeliste"/>
+        <w:numPr>
+          <w:ilvl w:val="0"/>
+          <w:numId w:val="11"/>
+        </w:numPr>
+      </w:pPr>
+      <w:r>
+        <w:t>Ne pas retourner les logs d’un système comportant des informations sensibles à un utilisateur.</w:t>
+      </w:r>
+    </w:p>
+    <w:p>
+      <w:pPr>
+        <w:pStyle w:val="Paragraphedeliste"/>
+        <w:numPr>
+          <w:ilvl w:val="0"/>
+          <w:numId w:val="11"/>
+        </w:numPr>
+      </w:pPr>
+      <w:r>
+        <w:t xml:space="preserve">Éviter de mettre des informations sensibles </w:t>
+      </w:r>
+      <w:r>
+        <w:t>dans un logs système.</w:t>
+      </w:r>
+    </w:p>
+    <w:p>
+      <w:pPr>
+        <w:rPr>
+          <w:b/>
+          <w:bCs/>
+        </w:rPr>
+      </w:pPr>
+      <w:r>
+        <w:rPr>
+          <w:b/>
+          <w:bCs/>
+        </w:rPr>
+        <w:t>Comment y remédier :</w:t>
+      </w:r>
+    </w:p>
+    <w:p>
+      <w:pPr>
+        <w:pStyle w:val="Paragraphedeliste"/>
+      </w:pPr>
+    </w:p>
+    <w:p>
+      <w:pPr>
+        <w:pStyle w:val="Paragraphedeliste"/>
+      </w:pPr>
+    </w:p>
+    <w:p>
+      <w:pPr>
+        <w:pStyle w:val="Paragraphedeliste"/>
       </w:pPr>
     </w:p>
     <w:p>
@@ -839,7 +1034,7 @@
         </w:rPr>
         <w:t xml:space="preserve">[Placer ici l’ensemble des références que vous avez utilisé selon les normes APA. Voir : </w:t>
       </w:r>
-      <w:hyperlink r:id="rId13" w:history="1">
+      <w:hyperlink r:id="rId14" w:history="1">
         <w:r>
           <w:rPr>
             <w:rStyle w:val="Lienhypertexte"/>
@@ -855,9 +1050,21 @@
         <w:t>].</w:t>
       </w:r>
     </w:p>
-    <w:p/>
-    <w:p>
-      <w:hyperlink r:id="rId14" w:anchor="9" w:history="1">
+    <w:p>
+      <w:r>
+        <w:t xml:space="preserve">Un grand merci à Chat </w:t>
+      </w:r>
+      <w:proofErr w:type="spellStart"/>
+      <w:r>
+        <w:t>gpt</w:t>
+      </w:r>
+      <w:proofErr w:type="spellEnd"/>
+      <w:r>
+        <w:t>.</w:t>
+      </w:r>
+    </w:p>
+    <w:p>
+      <w:hyperlink r:id="rId15" w:anchor="9" w:history="1">
         <w:r>
           <w:rPr>
             <w:rStyle w:val="Lienhypertexte"/>
@@ -881,7 +1088,7 @@
       </w:hyperlink>
     </w:p>
     <w:p>
-      <w:hyperlink r:id="rId15" w:history="1">
+      <w:hyperlink r:id="rId16" w:history="1">
         <w:r>
           <w:rPr>
             <w:rStyle w:val="Lienhypertexte"/>
@@ -899,8 +1106,8 @@
       </w:hyperlink>
     </w:p>
     <w:sectPr>
-      <w:headerReference w:type="default" r:id="rId16"/>
-      <w:footerReference w:type="default" r:id="rId17"/>
+      <w:headerReference w:type="default" r:id="rId17"/>
+      <w:footerReference w:type="default" r:id="rId18"/>
       <w:pgSz w:w="12240" w:h="15840"/>
       <w:pgMar w:top="709" w:right="1440" w:bottom="1440" w:left="1440" w:header="720" w:footer="720" w:gutter="0"/>
       <w:pgNumType w:start="0"/>
@@ -1470,6 +1677,119 @@
     </w:lvl>
   </w:abstractNum>
   <w:abstractNum w:abstractNumId="3" w15:restartNumberingAfterBreak="0">
+    <w:nsid w:val="2C572FF9"/>
+    <w:multiLevelType w:val="hybridMultilevel"/>
+    <w:tmpl w:val="54465602"/>
+    <w:lvl w:ilvl="0" w:tplc="0C0C0005">
+      <w:start w:val="1"/>
+      <w:numFmt w:val="bullet"/>
+      <w:lvlText w:val=""/>
+      <w:lvlJc w:val="left"/>
+      <w:pPr>
+        <w:ind w:left="1440" w:hanging="360"/>
+      </w:pPr>
+      <w:rPr>
+        <w:rFonts w:ascii="Wingdings" w:hAnsi="Wingdings" w:hint="default"/>
+      </w:rPr>
+    </w:lvl>
+    <w:lvl w:ilvl="1" w:tplc="0C0C0003" w:tentative="1">
+      <w:start w:val="1"/>
+      <w:numFmt w:val="bullet"/>
+      <w:lvlText w:val="o"/>
+      <w:lvlJc w:val="left"/>
+      <w:pPr>
+        <w:ind w:left="2160" w:hanging="360"/>
+      </w:pPr>
+      <w:rPr>
+        <w:rFonts w:ascii="Courier New" w:hAnsi="Courier New" w:cs="Courier New" w:hint="default"/>
+      </w:rPr>
+    </w:lvl>
+    <w:lvl w:ilvl="2" w:tplc="0C0C0005" w:tentative="1">
+      <w:start w:val="1"/>
+      <w:numFmt w:val="bullet"/>
+      <w:lvlText w:val=""/>
+      <w:lvlJc w:val="left"/>
+      <w:pPr>
+        <w:ind w:left="2880" w:hanging="360"/>
+      </w:pPr>
+      <w:rPr>
+        <w:rFonts w:ascii="Wingdings" w:hAnsi="Wingdings" w:hint="default"/>
+      </w:rPr>
+    </w:lvl>
+    <w:lvl w:ilvl="3" w:tplc="0C0C0001" w:tentative="1">
+      <w:start w:val="1"/>
+      <w:numFmt w:val="bullet"/>
+      <w:lvlText w:val=""/>
+      <w:lvlJc w:val="left"/>
+      <w:pPr>
+        <w:ind w:left="3600" w:hanging="360"/>
+      </w:pPr>
+      <w:rPr>
+        <w:rFonts w:ascii="Symbol" w:hAnsi="Symbol" w:hint="default"/>
+      </w:rPr>
+    </w:lvl>
+    <w:lvl w:ilvl="4" w:tplc="0C0C0003" w:tentative="1">
+      <w:start w:val="1"/>
+      <w:numFmt w:val="bullet"/>
+      <w:lvlText w:val="o"/>
+      <w:lvlJc w:val="left"/>
+      <w:pPr>
+        <w:ind w:left="4320" w:hanging="360"/>
+      </w:pPr>
+      <w:rPr>
+        <w:rFonts w:ascii="Courier New" w:hAnsi="Courier New" w:cs="Courier New" w:hint="default"/>
+      </w:rPr>
+    </w:lvl>
+    <w:lvl w:ilvl="5" w:tplc="0C0C0005" w:tentative="1">
+      <w:start w:val="1"/>
+      <w:numFmt w:val="bullet"/>
+      <w:lvlText w:val=""/>
+      <w:lvlJc w:val="left"/>
+      <w:pPr>
+        <w:ind w:left="5040" w:hanging="360"/>
+      </w:pPr>
+      <w:rPr>
+        <w:rFonts w:ascii="Wingdings" w:hAnsi="Wingdings" w:hint="default"/>
+      </w:rPr>
+    </w:lvl>
+    <w:lvl w:ilvl="6" w:tplc="0C0C0001" w:tentative="1">
+      <w:start w:val="1"/>
+      <w:numFmt w:val="bullet"/>
+      <w:lvlText w:val=""/>
+      <w:lvlJc w:val="left"/>
+      <w:pPr>
+        <w:ind w:left="5760" w:hanging="360"/>
+      </w:pPr>
+      <w:rPr>
+        <w:rFonts w:ascii="Symbol" w:hAnsi="Symbol" w:hint="default"/>
+      </w:rPr>
+    </w:lvl>
+    <w:lvl w:ilvl="7" w:tplc="0C0C0003" w:tentative="1">
+      <w:start w:val="1"/>
+      <w:numFmt w:val="bullet"/>
+      <w:lvlText w:val="o"/>
+      <w:lvlJc w:val="left"/>
+      <w:pPr>
+        <w:ind w:left="6480" w:hanging="360"/>
+      </w:pPr>
+      <w:rPr>
+        <w:rFonts w:ascii="Courier New" w:hAnsi="Courier New" w:cs="Courier New" w:hint="default"/>
+      </w:rPr>
+    </w:lvl>
+    <w:lvl w:ilvl="8" w:tplc="0C0C0005" w:tentative="1">
+      <w:start w:val="1"/>
+      <w:numFmt w:val="bullet"/>
+      <w:lvlText w:val=""/>
+      <w:lvlJc w:val="left"/>
+      <w:pPr>
+        <w:ind w:left="7200" w:hanging="360"/>
+      </w:pPr>
+      <w:rPr>
+        <w:rFonts w:ascii="Wingdings" w:hAnsi="Wingdings" w:hint="default"/>
+      </w:rPr>
+    </w:lvl>
+  </w:abstractNum>
+  <w:abstractNum w:abstractNumId="4" w15:restartNumberingAfterBreak="0">
     <w:nsid w:val="2C8C357D"/>
     <w:multiLevelType w:val="hybridMultilevel"/>
     <w:tmpl w:val="73503A24"/>
@@ -1555,7 +1875,7 @@
       </w:pPr>
     </w:lvl>
   </w:abstractNum>
-  <w:abstractNum w:abstractNumId="4" w15:restartNumberingAfterBreak="0">
+  <w:abstractNum w:abstractNumId="5" w15:restartNumberingAfterBreak="0">
     <w:nsid w:val="307C2EB8"/>
     <w:multiLevelType w:val="hybridMultilevel"/>
     <w:tmpl w:val="E410E8D6"/>
@@ -1668,7 +1988,7 @@
       </w:rPr>
     </w:lvl>
   </w:abstractNum>
-  <w:abstractNum w:abstractNumId="5" w15:restartNumberingAfterBreak="0">
+  <w:abstractNum w:abstractNumId="6" w15:restartNumberingAfterBreak="0">
     <w:nsid w:val="37C42615"/>
     <w:multiLevelType w:val="multilevel"/>
     <w:tmpl w:val="0C0C001F"/>
@@ -1754,7 +2074,7 @@
       </w:pPr>
     </w:lvl>
   </w:abstractNum>
-  <w:abstractNum w:abstractNumId="6" w15:restartNumberingAfterBreak="0">
+  <w:abstractNum w:abstractNumId="7" w15:restartNumberingAfterBreak="0">
     <w:nsid w:val="4B996C19"/>
     <w:multiLevelType w:val="multilevel"/>
     <w:tmpl w:val="0C0C001F"/>
@@ -1867,7 +2187,7 @@
       </w:rPr>
     </w:lvl>
   </w:abstractNum>
-  <w:abstractNum w:abstractNumId="7" w15:restartNumberingAfterBreak="0">
+  <w:abstractNum w:abstractNumId="8" w15:restartNumberingAfterBreak="0">
     <w:nsid w:val="4C191848"/>
     <w:multiLevelType w:val="hybridMultilevel"/>
     <w:tmpl w:val="6CDA831A"/>
@@ -1980,7 +2300,233 @@
       </w:rPr>
     </w:lvl>
   </w:abstractNum>
-  <w:abstractNum w:abstractNumId="8" w15:restartNumberingAfterBreak="0">
+  <w:abstractNum w:abstractNumId="9" w15:restartNumberingAfterBreak="0">
+    <w:nsid w:val="537F7D6E"/>
+    <w:multiLevelType w:val="hybridMultilevel"/>
+    <w:tmpl w:val="5D3E8F60"/>
+    <w:lvl w:ilvl="0" w:tplc="0C0C0005">
+      <w:start w:val="1"/>
+      <w:numFmt w:val="bullet"/>
+      <w:lvlText w:val=""/>
+      <w:lvlJc w:val="left"/>
+      <w:pPr>
+        <w:ind w:left="1440" w:hanging="360"/>
+      </w:pPr>
+      <w:rPr>
+        <w:rFonts w:ascii="Wingdings" w:hAnsi="Wingdings" w:hint="default"/>
+      </w:rPr>
+    </w:lvl>
+    <w:lvl w:ilvl="1" w:tplc="0C0C0003" w:tentative="1">
+      <w:start w:val="1"/>
+      <w:numFmt w:val="bullet"/>
+      <w:lvlText w:val="o"/>
+      <w:lvlJc w:val="left"/>
+      <w:pPr>
+        <w:ind w:left="2160" w:hanging="360"/>
+      </w:pPr>
+      <w:rPr>
+        <w:rFonts w:ascii="Courier New" w:hAnsi="Courier New" w:cs="Courier New" w:hint="default"/>
+      </w:rPr>
+    </w:lvl>
+    <w:lvl w:ilvl="2" w:tplc="0C0C0005" w:tentative="1">
+      <w:start w:val="1"/>
+      <w:numFmt w:val="bullet"/>
+      <w:lvlText w:val=""/>
+      <w:lvlJc w:val="left"/>
+      <w:pPr>
+        <w:ind w:left="2880" w:hanging="360"/>
+      </w:pPr>
+      <w:rPr>
+        <w:rFonts w:ascii="Wingdings" w:hAnsi="Wingdings" w:hint="default"/>
+      </w:rPr>
+    </w:lvl>
+    <w:lvl w:ilvl="3" w:tplc="0C0C0001" w:tentative="1">
+      <w:start w:val="1"/>
+      <w:numFmt w:val="bullet"/>
+      <w:lvlText w:val=""/>
+      <w:lvlJc w:val="left"/>
+      <w:pPr>
+        <w:ind w:left="3600" w:hanging="360"/>
+      </w:pPr>
+      <w:rPr>
+        <w:rFonts w:ascii="Symbol" w:hAnsi="Symbol" w:hint="default"/>
+      </w:rPr>
+    </w:lvl>
+    <w:lvl w:ilvl="4" w:tplc="0C0C0003" w:tentative="1">
+      <w:start w:val="1"/>
+      <w:numFmt w:val="bullet"/>
+      <w:lvlText w:val="o"/>
+      <w:lvlJc w:val="left"/>
+      <w:pPr>
+        <w:ind w:left="4320" w:hanging="360"/>
+      </w:pPr>
+      <w:rPr>
+        <w:rFonts w:ascii="Courier New" w:hAnsi="Courier New" w:cs="Courier New" w:hint="default"/>
+      </w:rPr>
+    </w:lvl>
+    <w:lvl w:ilvl="5" w:tplc="0C0C0005" w:tentative="1">
+      <w:start w:val="1"/>
+      <w:numFmt w:val="bullet"/>
+      <w:lvlText w:val=""/>
+      <w:lvlJc w:val="left"/>
+      <w:pPr>
+        <w:ind w:left="5040" w:hanging="360"/>
+      </w:pPr>
+      <w:rPr>
+        <w:rFonts w:ascii="Wingdings" w:hAnsi="Wingdings" w:hint="default"/>
+      </w:rPr>
+    </w:lvl>
+    <w:lvl w:ilvl="6" w:tplc="0C0C0001" w:tentative="1">
+      <w:start w:val="1"/>
+      <w:numFmt w:val="bullet"/>
+      <w:lvlText w:val=""/>
+      <w:lvlJc w:val="left"/>
+      <w:pPr>
+        <w:ind w:left="5760" w:hanging="360"/>
+      </w:pPr>
+      <w:rPr>
+        <w:rFonts w:ascii="Symbol" w:hAnsi="Symbol" w:hint="default"/>
+      </w:rPr>
+    </w:lvl>
+    <w:lvl w:ilvl="7" w:tplc="0C0C0003" w:tentative="1">
+      <w:start w:val="1"/>
+      <w:numFmt w:val="bullet"/>
+      <w:lvlText w:val="o"/>
+      <w:lvlJc w:val="left"/>
+      <w:pPr>
+        <w:ind w:left="6480" w:hanging="360"/>
+      </w:pPr>
+      <w:rPr>
+        <w:rFonts w:ascii="Courier New" w:hAnsi="Courier New" w:cs="Courier New" w:hint="default"/>
+      </w:rPr>
+    </w:lvl>
+    <w:lvl w:ilvl="8" w:tplc="0C0C0005" w:tentative="1">
+      <w:start w:val="1"/>
+      <w:numFmt w:val="bullet"/>
+      <w:lvlText w:val=""/>
+      <w:lvlJc w:val="left"/>
+      <w:pPr>
+        <w:ind w:left="7200" w:hanging="360"/>
+      </w:pPr>
+      <w:rPr>
+        <w:rFonts w:ascii="Wingdings" w:hAnsi="Wingdings" w:hint="default"/>
+      </w:rPr>
+    </w:lvl>
+  </w:abstractNum>
+  <w:abstractNum w:abstractNumId="10" w15:restartNumberingAfterBreak="0">
+    <w:nsid w:val="58241C50"/>
+    <w:multiLevelType w:val="hybridMultilevel"/>
+    <w:tmpl w:val="A92EB792"/>
+    <w:lvl w:ilvl="0" w:tplc="0C0C0005">
+      <w:start w:val="1"/>
+      <w:numFmt w:val="bullet"/>
+      <w:lvlText w:val=""/>
+      <w:lvlJc w:val="left"/>
+      <w:pPr>
+        <w:ind w:left="1440" w:hanging="360"/>
+      </w:pPr>
+      <w:rPr>
+        <w:rFonts w:ascii="Wingdings" w:hAnsi="Wingdings" w:hint="default"/>
+      </w:rPr>
+    </w:lvl>
+    <w:lvl w:ilvl="1" w:tplc="0C0C0003" w:tentative="1">
+      <w:start w:val="1"/>
+      <w:numFmt w:val="bullet"/>
+      <w:lvlText w:val="o"/>
+      <w:lvlJc w:val="left"/>
+      <w:pPr>
+        <w:ind w:left="2160" w:hanging="360"/>
+      </w:pPr>
+      <w:rPr>
+        <w:rFonts w:ascii="Courier New" w:hAnsi="Courier New" w:cs="Courier New" w:hint="default"/>
+      </w:rPr>
+    </w:lvl>
+    <w:lvl w:ilvl="2" w:tplc="0C0C0005" w:tentative="1">
+      <w:start w:val="1"/>
+      <w:numFmt w:val="bullet"/>
+      <w:lvlText w:val=""/>
+      <w:lvlJc w:val="left"/>
+      <w:pPr>
+        <w:ind w:left="2880" w:hanging="360"/>
+      </w:pPr>
+      <w:rPr>
+        <w:rFonts w:ascii="Wingdings" w:hAnsi="Wingdings" w:hint="default"/>
+      </w:rPr>
+    </w:lvl>
+    <w:lvl w:ilvl="3" w:tplc="0C0C0001" w:tentative="1">
+      <w:start w:val="1"/>
+      <w:numFmt w:val="bullet"/>
+      <w:lvlText w:val=""/>
+      <w:lvlJc w:val="left"/>
+      <w:pPr>
+        <w:ind w:left="3600" w:hanging="360"/>
+      </w:pPr>
+      <w:rPr>
+        <w:rFonts w:ascii="Symbol" w:hAnsi="Symbol" w:hint="default"/>
+      </w:rPr>
+    </w:lvl>
+    <w:lvl w:ilvl="4" w:tplc="0C0C0003" w:tentative="1">
+      <w:start w:val="1"/>
+      <w:numFmt w:val="bullet"/>
+      <w:lvlText w:val="o"/>
+      <w:lvlJc w:val="left"/>
+      <w:pPr>
+        <w:ind w:left="4320" w:hanging="360"/>
+      </w:pPr>
+      <w:rPr>
+        <w:rFonts w:ascii="Courier New" w:hAnsi="Courier New" w:cs="Courier New" w:hint="default"/>
+      </w:rPr>
+    </w:lvl>
+    <w:lvl w:ilvl="5" w:tplc="0C0C0005" w:tentative="1">
+      <w:start w:val="1"/>
+      <w:numFmt w:val="bullet"/>
+      <w:lvlText w:val=""/>
+      <w:lvlJc w:val="left"/>
+      <w:pPr>
+        <w:ind w:left="5040" w:hanging="360"/>
+      </w:pPr>
+      <w:rPr>
+        <w:rFonts w:ascii="Wingdings" w:hAnsi="Wingdings" w:hint="default"/>
+      </w:rPr>
+    </w:lvl>
+    <w:lvl w:ilvl="6" w:tplc="0C0C0001" w:tentative="1">
+      <w:start w:val="1"/>
+      <w:numFmt w:val="bullet"/>
+      <w:lvlText w:val=""/>
+      <w:lvlJc w:val="left"/>
+      <w:pPr>
+        <w:ind w:left="5760" w:hanging="360"/>
+      </w:pPr>
+      <w:rPr>
+        <w:rFonts w:ascii="Symbol" w:hAnsi="Symbol" w:hint="default"/>
+      </w:rPr>
+    </w:lvl>
+    <w:lvl w:ilvl="7" w:tplc="0C0C0003" w:tentative="1">
+      <w:start w:val="1"/>
+      <w:numFmt w:val="bullet"/>
+      <w:lvlText w:val="o"/>
+      <w:lvlJc w:val="left"/>
+      <w:pPr>
+        <w:ind w:left="6480" w:hanging="360"/>
+      </w:pPr>
+      <w:rPr>
+        <w:rFonts w:ascii="Courier New" w:hAnsi="Courier New" w:cs="Courier New" w:hint="default"/>
+      </w:rPr>
+    </w:lvl>
+    <w:lvl w:ilvl="8" w:tplc="0C0C0005" w:tentative="1">
+      <w:start w:val="1"/>
+      <w:numFmt w:val="bullet"/>
+      <w:lvlText w:val=""/>
+      <w:lvlJc w:val="left"/>
+      <w:pPr>
+        <w:ind w:left="7200" w:hanging="360"/>
+      </w:pPr>
+      <w:rPr>
+        <w:rFonts w:ascii="Wingdings" w:hAnsi="Wingdings" w:hint="default"/>
+      </w:rPr>
+    </w:lvl>
+  </w:abstractNum>
+  <w:abstractNum w:abstractNumId="11" w15:restartNumberingAfterBreak="0">
     <w:nsid w:val="7E473813"/>
     <w:multiLevelType w:val="hybridMultilevel"/>
     <w:tmpl w:val="E378F43C"/>
@@ -2193,13 +2739,13 @@
     </w:lvl>
   </w:abstractNum>
   <w:num w:numId="1" w16cid:durableId="752896178">
+    <w:abstractNumId w:val="7"/>
+  </w:num>
+  <w:num w:numId="2" w16cid:durableId="1864778838">
     <w:abstractNumId w:val="6"/>
   </w:num>
-  <w:num w:numId="2" w16cid:durableId="1864778838">
-    <w:abstractNumId w:val="5"/>
-  </w:num>
   <w:num w:numId="3" w16cid:durableId="146216541">
-    <w:abstractNumId w:val="8"/>
+    <w:abstractNumId w:val="11"/>
   </w:num>
   <w:num w:numId="4" w16cid:durableId="877667394">
     <w:abstractNumId w:val="0"/>
@@ -2208,16 +2754,25 @@
     <w:abstractNumId w:val="2"/>
   </w:num>
   <w:num w:numId="6" w16cid:durableId="1366365717">
-    <w:abstractNumId w:val="7"/>
+    <w:abstractNumId w:val="8"/>
   </w:num>
   <w:num w:numId="7" w16cid:durableId="1843737544">
-    <w:abstractNumId w:val="3"/>
+    <w:abstractNumId w:val="4"/>
   </w:num>
   <w:num w:numId="8" w16cid:durableId="1184172812">
     <w:abstractNumId w:val="1"/>
   </w:num>
   <w:num w:numId="9" w16cid:durableId="566040895">
-    <w:abstractNumId w:val="4"/>
+    <w:abstractNumId w:val="5"/>
+  </w:num>
+  <w:num w:numId="10" w16cid:durableId="1945258413">
+    <w:abstractNumId w:val="3"/>
+  </w:num>
+  <w:num w:numId="11" w16cid:durableId="109054234">
+    <w:abstractNumId w:val="9"/>
+  </w:num>
+  <w:num w:numId="12" w16cid:durableId="72702987">
+    <w:abstractNumId w:val="10"/>
   </w:num>
 </w:numbering>
 </file>
@@ -3179,19 +3734,6 @@
 </file>
 
 <file path=customXml/item3.xml><?xml version="1.0" encoding="utf-8"?>
-<?mso-contentType ?>
-<FormTemplates xmlns="http://schemas.microsoft.com/sharepoint/v3/contenttype/forms">
-  <Display>DocumentLibraryForm</Display>
-  <Edit>DocumentLibraryForm</Edit>
-  <New>DocumentLibraryForm</New>
-</FormTemplates>
-</file>
-
-<file path=customXml/item4.xml><?xml version="1.0" encoding="utf-8"?>
-<b:Sources xmlns:b="http://schemas.openxmlformats.org/officeDocument/2006/bibliography" xmlns="http://schemas.openxmlformats.org/officeDocument/2006/bibliography" SelectedStyle="\APASixthEditionOfficeOnline.xsl" StyleName="APA" Version="6"/>
-</file>
-
-<file path=customXml/item5.xml><?xml version="1.0" encoding="utf-8"?>
 <ct:contentTypeSchema xmlns:ct="http://schemas.microsoft.com/office/2006/metadata/contentType" xmlns:ma="http://schemas.microsoft.com/office/2006/metadata/properties/metaAttributes" ct:_="" ma:_="" ma:contentTypeName="Document" ma:contentTypeID="0x0101002A13B8F853C1954A966AED084872A48C" ma:contentTypeVersion="14" ma:contentTypeDescription="Crée un document." ma:contentTypeScope="" ma:versionID="023c8988785900d185ce1e4e405dc859">
   <xsd:schema xmlns:xsd="http://www.w3.org/2001/XMLSchema" xmlns:xs="http://www.w3.org/2001/XMLSchema" xmlns:p="http://schemas.microsoft.com/office/2006/metadata/properties" xmlns:ns3="36c00739-3491-4a9d-b6ce-1a17534623bc" xmlns:ns4="e2d2f5d9-690f-48ff-b9e3-6ad0f06c8d88" targetNamespace="http://schemas.microsoft.com/office/2006/metadata/properties" ma:root="true" ma:fieldsID="4f9ba06e0c6d39d1c0dc4a9bae581f52" ns3:_="" ns4:_="">
     <xsd:import namespace="36c00739-3491-4a9d-b6ce-1a17534623bc"/>
@@ -3420,6 +3962,19 @@
 </ct:contentTypeSchema>
 </file>
 
+<file path=customXml/item4.xml><?xml version="1.0" encoding="utf-8"?>
+<b:Sources xmlns:b="http://schemas.openxmlformats.org/officeDocument/2006/bibliography" xmlns="http://schemas.openxmlformats.org/officeDocument/2006/bibliography" SelectedStyle="\APASixthEditionOfficeOnline.xsl" StyleName="APA" Version="6"/>
+</file>
+
+<file path=customXml/item5.xml><?xml version="1.0" encoding="utf-8"?>
+<?mso-contentType ?>
+<FormTemplates xmlns="http://schemas.microsoft.com/sharepoint/v3/contenttype/forms">
+  <Display>DocumentLibraryForm</Display>
+  <Edit>DocumentLibraryForm</Edit>
+  <New>DocumentLibraryForm</New>
+</FormTemplates>
+</file>
+
 <file path=customXml/itemProps1.xml><?xml version="1.0" encoding="utf-8"?>
 <ds:datastoreItem xmlns:ds="http://schemas.openxmlformats.org/officeDocument/2006/customXml" ds:itemID="{55AF091B-3C7A-41E3-B477-F2FDAA23CFDA}">
   <ds:schemaRefs>
@@ -3438,22 +3993,6 @@
 </file>
 
 <file path=customXml/itemProps3.xml><?xml version="1.0" encoding="utf-8"?>
-<ds:datastoreItem xmlns:ds="http://schemas.openxmlformats.org/officeDocument/2006/customXml" ds:itemID="{96378A82-C02C-4798-AF63-46B09389CC8E}">
-  <ds:schemaRefs>
-    <ds:schemaRef ds:uri="http://schemas.microsoft.com/sharepoint/v3/contenttype/forms"/>
-  </ds:schemaRefs>
-</ds:datastoreItem>
-</file>
-
-<file path=customXml/itemProps4.xml><?xml version="1.0" encoding="utf-8"?>
-<ds:datastoreItem xmlns:ds="http://schemas.openxmlformats.org/officeDocument/2006/customXml" ds:itemID="{C26C6CB6-84A2-4A3A-A28B-4DFEA19255A2}">
-  <ds:schemaRefs>
-    <ds:schemaRef ds:uri="http://schemas.openxmlformats.org/officeDocument/2006/bibliography"/>
-  </ds:schemaRefs>
-</ds:datastoreItem>
-</file>
-
-<file path=customXml/itemProps5.xml><?xml version="1.0" encoding="utf-8"?>
 <ds:datastoreItem xmlns:ds="http://schemas.openxmlformats.org/officeDocument/2006/customXml" ds:itemID="{8E58DB60-1B79-4482-A40D-991632D42A51}">
   <ds:schemaRefs>
     <ds:schemaRef ds:uri="http://schemas.microsoft.com/office/2006/metadata/contentType"/>
@@ -3470,4 +4009,20 @@
     <ds:schemaRef ds:uri="http://schemas.microsoft.com/internal/obd"/>
   </ds:schemaRefs>
 </ds:datastoreItem>
+</file>
+
+<file path=customXml/itemProps4.xml><?xml version="1.0" encoding="utf-8"?>
+<ds:datastoreItem xmlns:ds="http://schemas.openxmlformats.org/officeDocument/2006/customXml" ds:itemID="{C26C6CB6-84A2-4A3A-A28B-4DFEA19255A2}">
+  <ds:schemaRefs>
+    <ds:schemaRef ds:uri="http://schemas.openxmlformats.org/officeDocument/2006/bibliography"/>
+  </ds:schemaRefs>
+</ds:datastoreItem>
+</file>
+
+<file path=customXml/itemProps5.xml><?xml version="1.0" encoding="utf-8"?>
+<ds:datastoreItem xmlns:ds="http://schemas.openxmlformats.org/officeDocument/2006/customXml" ds:itemID="{96378A82-C02C-4798-AF63-46B09389CC8E}">
+  <ds:schemaRefs>
+    <ds:schemaRef ds:uri="http://schemas.microsoft.com/sharepoint/v3/contenttype/forms"/>
+  </ds:schemaRefs>
+</ds:datastoreItem>
 </file>
</xml_diff>

<commit_message>
ajout lol 5 jpense
</commit_message>
<xml_diff>
--- a/Securite_des_logs_AB_LL_AF.docx
+++ b/Securite_des_logs_AB_LL_AF.docx
@@ -25,7 +25,7 @@
               <w:lang w:eastAsia="fr-CA"/>
             </w:rPr>
             <w:drawing>
-              <wp:inline distT="0" distB="0" distL="0" distR="0" wp14:anchorId="23FA6976" wp14:editId="08F37571">
+              <wp:inline distT="0" distB="0" distL="0" distR="0" wp14:anchorId="23FA6976" wp14:editId="30712972">
                 <wp:extent cx="1526502" cy="1060517"/>
                 <wp:effectExtent l="0" t="0" r="0" b="6350"/>
                 <wp:docPr id="3" name="Image 3"/>
@@ -748,6 +748,84 @@
       <w:r>
         <w:t>Mettez en œuvre un processus de contrôle et journalisez tout ce qui concerne la connexion</w:t>
       </w:r>
+      <w:r>
+        <w:t xml:space="preserve"> o</w:t>
+      </w:r>
+      <w:r>
+        <w:t>u l’accès d’un utilisateur au système.</w:t>
+      </w:r>
+    </w:p>
+    <w:p>
+      <w:pPr>
+        <w:pStyle w:val="Paragraphedeliste"/>
+        <w:numPr>
+          <w:ilvl w:val="0"/>
+          <w:numId w:val="15"/>
+        </w:numPr>
+      </w:pPr>
+      <w:r>
+        <w:t xml:space="preserve">Déterminez quels événements liés à la connexion et à l'accès des utilisateurs doivent être </w:t>
+      </w:r>
+      <w:r>
+        <w:t>journalisés</w:t>
+      </w:r>
+      <w:r>
+        <w:t>.</w:t>
+      </w:r>
+    </w:p>
+    <w:p>
+      <w:pPr>
+        <w:pStyle w:val="Paragraphedeliste"/>
+        <w:numPr>
+          <w:ilvl w:val="0"/>
+          <w:numId w:val="15"/>
+        </w:numPr>
+      </w:pPr>
+      <w:r>
+        <w:t>Logger les tentatives de connexion.</w:t>
+      </w:r>
+    </w:p>
+    <w:p>
+      <w:pPr>
+        <w:pStyle w:val="Paragraphedeliste"/>
+        <w:numPr>
+          <w:ilvl w:val="0"/>
+          <w:numId w:val="15"/>
+        </w:numPr>
+      </w:pPr>
+      <w:r>
+        <w:t>Logger les changements de mots de passe.</w:t>
+      </w:r>
+    </w:p>
+    <w:p>
+      <w:pPr>
+        <w:pStyle w:val="Paragraphedeliste"/>
+        <w:numPr>
+          <w:ilvl w:val="0"/>
+          <w:numId w:val="15"/>
+        </w:numPr>
+      </w:pPr>
+      <w:r>
+        <w:t>Logger les changements d’accès.</w:t>
+      </w:r>
+    </w:p>
+    <w:p>
+      <w:pPr>
+        <w:pStyle w:val="Paragraphedeliste"/>
+        <w:numPr>
+          <w:ilvl w:val="0"/>
+          <w:numId w:val="15"/>
+        </w:numPr>
+      </w:pPr>
+      <w:r>
+        <w:t>Être capable de retracer la vie d’un utilisateur dans un système.</w:t>
+      </w:r>
+    </w:p>
+    <w:p>
+      <w:pPr>
+        <w:pStyle w:val="Paragraphedeliste"/>
+        <w:ind w:left="1440"/>
+      </w:pPr>
     </w:p>
     <w:p>
       <w:pPr>
@@ -758,8 +836,89 @@
         </w:numPr>
       </w:pPr>
       <w:r>
-        <w:t>Conservez les données de journalisation suffisamment longtemps</w:t>
-      </w:r>
+        <w:t>Mettre en place un processus de journalisation d’erreur.</w:t>
+      </w:r>
+    </w:p>
+    <w:p>
+      <w:pPr>
+        <w:pStyle w:val="Paragraphedeliste"/>
+        <w:numPr>
+          <w:ilvl w:val="0"/>
+          <w:numId w:val="16"/>
+        </w:numPr>
+      </w:pPr>
+      <w:r>
+        <w:t>Configurez vos systèmes pour qu'ils captent les événements d'erreur système pertinents.</w:t>
+      </w:r>
+    </w:p>
+    <w:p>
+      <w:pPr>
+        <w:pStyle w:val="Paragraphedeliste"/>
+        <w:numPr>
+          <w:ilvl w:val="0"/>
+          <w:numId w:val="16"/>
+        </w:numPr>
+      </w:pPr>
+      <w:r>
+        <w:t>Assurez-vous que les logs d'erreur incluent des informations détaillées telles que l'heure de l'incident, la nature de l'erreur, les codes d'erreur, les processus associés</w:t>
+      </w:r>
+      <w:r>
+        <w:t>.</w:t>
+      </w:r>
+    </w:p>
+    <w:p>
+      <w:pPr>
+        <w:pStyle w:val="Paragraphedeliste"/>
+        <w:numPr>
+          <w:ilvl w:val="0"/>
+          <w:numId w:val="16"/>
+        </w:numPr>
+      </w:pPr>
+      <w:r>
+        <w:t>Utilisez des alertes pour être informé immédiatement des erreurs critiques afin de pouvoir réagir rapidement</w:t>
+      </w:r>
+      <w:r>
+        <w:t>.</w:t>
+      </w:r>
+    </w:p>
+    <w:p>
+      <w:pPr>
+        <w:pStyle w:val="Paragraphedeliste"/>
+        <w:numPr>
+          <w:ilvl w:val="0"/>
+          <w:numId w:val="16"/>
+        </w:numPr>
+      </w:pPr>
+      <w:r>
+        <w:t>Enregistrement des informations pertinentes : Dans vos points de journalisation, enregistrez des informations utiles telles que le nom de la fonction appelée, les paramètres passés à la fonction, les valeurs de retour, les exceptions levées, etc.</w:t>
+      </w:r>
+    </w:p>
+    <w:p>
+      <w:pPr>
+        <w:pStyle w:val="Paragraphedeliste"/>
+        <w:numPr>
+          <w:ilvl w:val="0"/>
+          <w:numId w:val="16"/>
+        </w:numPr>
+      </w:pPr>
+      <w:r>
+        <w:t>R</w:t>
+      </w:r>
+      <w:r>
+        <w:t xml:space="preserve">etracer rapidement la source d’une erreur afin de pouvoir </w:t>
+      </w:r>
+      <w:r>
+        <w:t xml:space="preserve">debugger et </w:t>
+      </w:r>
+      <w:r>
+        <w:t>corriger.</w:t>
+      </w:r>
+    </w:p>
+    <w:p>
+      <w:pPr>
+        <w:pStyle w:val="Paragraphedeliste"/>
+        <w:ind w:left="1440"/>
+      </w:pPr>
     </w:p>
     <w:p>
       <w:pPr>
@@ -770,7 +929,58 @@
         </w:numPr>
       </w:pPr>
       <w:r>
-        <w:t>Sauvegardez les données dans des formats supportés par les gestionnaires de logs</w:t>
+        <w:t>Conservez les données de journalisation suffisamment longtemps.</w:t>
+      </w:r>
+    </w:p>
+    <w:p>
+      <w:pPr>
+        <w:pStyle w:val="Paragraphedeliste"/>
+        <w:numPr>
+          <w:ilvl w:val="0"/>
+          <w:numId w:val="14"/>
+        </w:numPr>
+      </w:pPr>
+      <w:r>
+        <w:t xml:space="preserve">Exigences légales : </w:t>
+      </w:r>
+      <w:r>
+        <w:t>Certaines lois et réglementations imposent des exigences spécifiques en matière de conservation des données, y compris les logs.</w:t>
+      </w:r>
+    </w:p>
+    <w:p>
+      <w:pPr>
+        <w:pStyle w:val="Paragraphedeliste"/>
+        <w:numPr>
+          <w:ilvl w:val="0"/>
+          <w:numId w:val="14"/>
+        </w:numPr>
+      </w:pPr>
+      <w:r>
+        <w:t>Analyse des tendances : La conservation à long terme des logs peut être utile pour l'analyse des tendances et la détection des menaces à long terme.</w:t>
+      </w:r>
+    </w:p>
+    <w:p>
+      <w:pPr>
+        <w:pStyle w:val="Paragraphedeliste"/>
+        <w:numPr>
+          <w:ilvl w:val="0"/>
+          <w:numId w:val="14"/>
+        </w:numPr>
+      </w:pPr>
+      <w:r>
+        <w:t>Suppression sécurisée : Assurez-vous de disposer de processus robustes pour la suppression sécurisée des logs une fois qu'ils ont dépassé leur durée de conservation.</w:t>
+      </w:r>
+    </w:p>
+    <w:p>
+      <w:pPr>
+        <w:pStyle w:val="Paragraphedeliste"/>
+        <w:numPr>
+          <w:ilvl w:val="0"/>
+          <w:numId w:val="14"/>
+        </w:numPr>
+      </w:pPr>
+      <w:r>
+        <w:t>Stockage sécurisé des journaux : Stockez les journaux de manière sécurisée pour éviter toute altération ou suppression non autorisée.</w:t>
       </w:r>
     </w:p>
     <w:p>
@@ -782,6 +992,7 @@
         </w:numPr>
       </w:pPr>
       <w:r>
+        <w:lastRenderedPageBreak/>
         <w:t xml:space="preserve">Faciliter l’accès aux logs en centralisant les journaux afin d’obtenir une vision complète et globale des performances de </w:t>
       </w:r>
       <w:r>
@@ -826,6 +1037,24 @@
       </w:pPr>
       <w:r>
         <w:t>Et catégoriser les logs d’une manière approprié.</w:t>
+      </w:r>
+    </w:p>
+    <w:p>
+      <w:pPr>
+        <w:pStyle w:val="Paragraphedeliste"/>
+        <w:numPr>
+          <w:ilvl w:val="0"/>
+          <w:numId w:val="12"/>
+        </w:numPr>
+      </w:pPr>
+      <w:r>
+        <w:t xml:space="preserve">Permet </w:t>
+      </w:r>
+      <w:r>
+        <w:t>Avoir une vue d'ensemble d'éléments cruciaux à la bonne gestion</w:t>
+      </w:r>
+      <w:r>
+        <w:t>.</w:t>
       </w:r>
     </w:p>
     <w:p>
@@ -882,6 +1111,11 @@
     <w:p>
       <w:pPr>
         <w:pStyle w:val="Paragraphedeliste"/>
+      </w:pPr>
+    </w:p>
+    <w:p>
+      <w:pPr>
+        <w:pStyle w:val="Paragraphedeliste"/>
         <w:numPr>
           <w:ilvl w:val="0"/>
           <w:numId w:val="9"/>
@@ -900,7 +1134,40 @@
         </w:numPr>
       </w:pPr>
       <w:r>
-        <w:t>Exemple mettre le niveau de priorité.</w:t>
+        <w:t>Exemple mettre le niveau de</w:t>
+      </w:r>
+      <w:r>
+        <w:t xml:space="preserve"> journalisation</w:t>
+      </w:r>
+      <w:r>
+        <w:t>.</w:t>
+      </w:r>
+      <w:r>
+        <w:t xml:space="preserve"> (</w:t>
+      </w:r>
+      <w:proofErr w:type="gramStart"/>
+      <w:r>
+        <w:t>info</w:t>
+      </w:r>
+      <w:proofErr w:type="gramEnd"/>
+      <w:r>
+        <w:t>, e</w:t>
+      </w:r>
+      <w:proofErr w:type="spellStart"/>
+      <w:r>
+        <w:t>rror</w:t>
+      </w:r>
+      <w:proofErr w:type="spellEnd"/>
+      <w:r>
+        <w:t xml:space="preserve">, warning, </w:t>
+      </w:r>
+      <w:proofErr w:type="spellStart"/>
+      <w:r>
+        <w:t>debug</w:t>
+      </w:r>
+      <w:proofErr w:type="spellEnd"/>
+      <w:r>
+        <w:t xml:space="preserve"> )</w:t>
       </w:r>
     </w:p>
     <w:p>
@@ -924,7 +1191,6 @@
         </w:numPr>
       </w:pPr>
       <w:r>
-        <w:lastRenderedPageBreak/>
         <w:t>Ajouter la source de l’évènement.</w:t>
       </w:r>
     </w:p>
@@ -937,10 +1203,7 @@
         </w:numPr>
       </w:pPr>
       <w:r>
-        <w:t>Utiliser des messages de journalisation descriptif</w:t>
-      </w:r>
-      <w:r>
-        <w:t>s.</w:t>
+        <w:t>Utiliser des messages de journalisation descriptifs.</w:t>
       </w:r>
     </w:p>
     <w:p>
@@ -970,7 +1233,13 @@
         </w:numPr>
       </w:pPr>
       <w:r>
-        <w:t>Ne pas retourner les logs d’un système comportant des informations sensibles à un utilisateur.</w:t>
+        <w:t xml:space="preserve">Ne </w:t>
+      </w:r>
+      <w:r>
+        <w:t xml:space="preserve">jamais </w:t>
+      </w:r>
+      <w:r>
+        <w:t>retourner les logs d’un système comportant des informations sensibles à un utilisateur.</w:t>
       </w:r>
     </w:p>
     <w:p>
@@ -985,7 +1254,25 @@
         <w:t xml:space="preserve">Éviter de mettre des informations sensibles </w:t>
       </w:r>
       <w:r>
-        <w:t>dans un logs système.</w:t>
+        <w:t xml:space="preserve">dans </w:t>
+      </w:r>
+      <w:r>
+        <w:t xml:space="preserve">les </w:t>
+      </w:r>
+      <w:r>
+        <w:t>logs système.</w:t>
+      </w:r>
+    </w:p>
+    <w:p>
+      <w:pPr>
+        <w:pStyle w:val="Paragraphedeliste"/>
+        <w:numPr>
+          <w:ilvl w:val="0"/>
+          <w:numId w:val="11"/>
+        </w:numPr>
+      </w:pPr>
+      <w:r>
+        <w:t xml:space="preserve">Restreindre l’accès aux logs d’un système si les logs peuvent comporter des informations sensibles (ou même en général). </w:t>
       </w:r>
     </w:p>
     <w:p>
@@ -1032,6 +1319,7 @@
         <w:rPr>
           <w:highlight w:val="yellow"/>
         </w:rPr>
+        <w:lastRenderedPageBreak/>
         <w:t xml:space="preserve">[Placer ici l’ensemble des références que vous avez utilisé selon les normes APA. Voir : </w:t>
       </w:r>
       <w:hyperlink r:id="rId14" w:history="1">
@@ -1266,6 +1554,119 @@
 <file path=word/numbering.xml><?xml version="1.0" encoding="utf-8"?>
 <w:numbering xmlns:wpc="http://schemas.microsoft.com/office/word/2010/wordprocessingCanvas" xmlns:cx="http://schemas.microsoft.com/office/drawing/2014/chartex" xmlns:cx1="http://schemas.microsoft.com/office/drawing/2015/9/8/chartex" xmlns:cx2="http://schemas.microsoft.com/office/drawing/2015/10/21/chartex" xmlns:cx3="http://schemas.microsoft.com/office/drawing/2016/5/9/chartex" xmlns:cx4="http://schemas.microsoft.com/office/drawing/2016/5/10/chartex" xmlns:cx5="http://schemas.microsoft.com/office/drawing/2016/5/11/chartex" xmlns:cx6="http://schemas.microsoft.com/office/drawing/2016/5/12/chartex" xmlns:cx7="http://schemas.microsoft.com/office/drawing/2016/5/13/chartex" xmlns:cx8="http://schemas.microsoft.com/office/drawing/2016/5/14/chartex" xmlns:mc="http://schemas.openxmlformats.org/markup-compatibility/2006" xmlns:aink="http://schemas.microsoft.com/office/drawing/2016/ink" xmlns:am3d="http://schemas.microsoft.com/office/drawing/2017/model3d" xmlns:o="urn:schemas-microsoft-com:office:office" xmlns:oel="http://schemas.microsoft.com/office/2019/extlst" xmlns:r="http://schemas.openxmlformats.org/officeDocument/2006/relationships" xmlns:m="http://schemas.openxmlformats.org/officeDocument/2006/math" xmlns:v="urn:schemas-microsoft-com:vml" xmlns:wp14="http://schemas.microsoft.com/office/word/2010/wordprocessingDrawing" xmlns:wp="http://schemas.openxmlformats.org/drawingml/2006/wordprocessingDrawing" xmlns:w10="urn:schemas-microsoft-com:office:word" xmlns:w="http://schemas.openxmlformats.org/wordprocessingml/2006/main" xmlns:w14="http://schemas.microsoft.com/office/word/2010/wordml" xmlns:w15="http://schemas.microsoft.com/office/word/2012/wordml" xmlns:w16cex="http://schemas.microsoft.com/office/word/2018/wordml/cex" xmlns:w16cid="http://schemas.microsoft.com/office/word/2016/wordml/cid" xmlns:w16="http://schemas.microsoft.com/office/word/2018/wordml" xmlns:w16sdtdh="http://schemas.microsoft.com/office/word/2020/wordml/sdtdatahash" xmlns:w16se="http://schemas.microsoft.com/office/word/2015/wordml/symex" xmlns:wpg="http://schemas.microsoft.com/office/word/2010/wordprocessingGroup" xmlns:wpi="http://schemas.microsoft.com/office/word/2010/wordprocessingInk" xmlns:wne="http://schemas.microsoft.com/office/word/2006/wordml" xmlns:wps="http://schemas.microsoft.com/office/word/2010/wordprocessingShape" mc:Ignorable="w14 w15 w16se w16cid w16 w16cex w16sdtdh wp14">
   <w:abstractNum w:abstractNumId="0" w15:restartNumberingAfterBreak="0">
+    <w:nsid w:val="03377F85"/>
+    <w:multiLevelType w:val="hybridMultilevel"/>
+    <w:tmpl w:val="C408F384"/>
+    <w:lvl w:ilvl="0" w:tplc="0C0C0005">
+      <w:start w:val="1"/>
+      <w:numFmt w:val="bullet"/>
+      <w:lvlText w:val=""/>
+      <w:lvlJc w:val="left"/>
+      <w:pPr>
+        <w:ind w:left="1440" w:hanging="360"/>
+      </w:pPr>
+      <w:rPr>
+        <w:rFonts w:ascii="Wingdings" w:hAnsi="Wingdings" w:hint="default"/>
+      </w:rPr>
+    </w:lvl>
+    <w:lvl w:ilvl="1" w:tplc="0C0C0003" w:tentative="1">
+      <w:start w:val="1"/>
+      <w:numFmt w:val="bullet"/>
+      <w:lvlText w:val="o"/>
+      <w:lvlJc w:val="left"/>
+      <w:pPr>
+        <w:ind w:left="2160" w:hanging="360"/>
+      </w:pPr>
+      <w:rPr>
+        <w:rFonts w:ascii="Courier New" w:hAnsi="Courier New" w:cs="Courier New" w:hint="default"/>
+      </w:rPr>
+    </w:lvl>
+    <w:lvl w:ilvl="2" w:tplc="0C0C0005" w:tentative="1">
+      <w:start w:val="1"/>
+      <w:numFmt w:val="bullet"/>
+      <w:lvlText w:val=""/>
+      <w:lvlJc w:val="left"/>
+      <w:pPr>
+        <w:ind w:left="2880" w:hanging="360"/>
+      </w:pPr>
+      <w:rPr>
+        <w:rFonts w:ascii="Wingdings" w:hAnsi="Wingdings" w:hint="default"/>
+      </w:rPr>
+    </w:lvl>
+    <w:lvl w:ilvl="3" w:tplc="0C0C0001" w:tentative="1">
+      <w:start w:val="1"/>
+      <w:numFmt w:val="bullet"/>
+      <w:lvlText w:val=""/>
+      <w:lvlJc w:val="left"/>
+      <w:pPr>
+        <w:ind w:left="3600" w:hanging="360"/>
+      </w:pPr>
+      <w:rPr>
+        <w:rFonts w:ascii="Symbol" w:hAnsi="Symbol" w:hint="default"/>
+      </w:rPr>
+    </w:lvl>
+    <w:lvl w:ilvl="4" w:tplc="0C0C0003" w:tentative="1">
+      <w:start w:val="1"/>
+      <w:numFmt w:val="bullet"/>
+      <w:lvlText w:val="o"/>
+      <w:lvlJc w:val="left"/>
+      <w:pPr>
+        <w:ind w:left="4320" w:hanging="360"/>
+      </w:pPr>
+      <w:rPr>
+        <w:rFonts w:ascii="Courier New" w:hAnsi="Courier New" w:cs="Courier New" w:hint="default"/>
+      </w:rPr>
+    </w:lvl>
+    <w:lvl w:ilvl="5" w:tplc="0C0C0005" w:tentative="1">
+      <w:start w:val="1"/>
+      <w:numFmt w:val="bullet"/>
+      <w:lvlText w:val=""/>
+      <w:lvlJc w:val="left"/>
+      <w:pPr>
+        <w:ind w:left="5040" w:hanging="360"/>
+      </w:pPr>
+      <w:rPr>
+        <w:rFonts w:ascii="Wingdings" w:hAnsi="Wingdings" w:hint="default"/>
+      </w:rPr>
+    </w:lvl>
+    <w:lvl w:ilvl="6" w:tplc="0C0C0001" w:tentative="1">
+      <w:start w:val="1"/>
+      <w:numFmt w:val="bullet"/>
+      <w:lvlText w:val=""/>
+      <w:lvlJc w:val="left"/>
+      <w:pPr>
+        <w:ind w:left="5760" w:hanging="360"/>
+      </w:pPr>
+      <w:rPr>
+        <w:rFonts w:ascii="Symbol" w:hAnsi="Symbol" w:hint="default"/>
+      </w:rPr>
+    </w:lvl>
+    <w:lvl w:ilvl="7" w:tplc="0C0C0003" w:tentative="1">
+      <w:start w:val="1"/>
+      <w:numFmt w:val="bullet"/>
+      <w:lvlText w:val="o"/>
+      <w:lvlJc w:val="left"/>
+      <w:pPr>
+        <w:ind w:left="6480" w:hanging="360"/>
+      </w:pPr>
+      <w:rPr>
+        <w:rFonts w:ascii="Courier New" w:hAnsi="Courier New" w:cs="Courier New" w:hint="default"/>
+      </w:rPr>
+    </w:lvl>
+    <w:lvl w:ilvl="8" w:tplc="0C0C0005" w:tentative="1">
+      <w:start w:val="1"/>
+      <w:numFmt w:val="bullet"/>
+      <w:lvlText w:val=""/>
+      <w:lvlJc w:val="left"/>
+      <w:pPr>
+        <w:ind w:left="7200" w:hanging="360"/>
+      </w:pPr>
+      <w:rPr>
+        <w:rFonts w:ascii="Wingdings" w:hAnsi="Wingdings" w:hint="default"/>
+      </w:rPr>
+    </w:lvl>
+  </w:abstractNum>
+  <w:abstractNum w:abstractNumId="1" w15:restartNumberingAfterBreak="0">
     <w:nsid w:val="05D26E21"/>
     <w:multiLevelType w:val="multilevel"/>
     <w:tmpl w:val="91609374"/>
@@ -1414,7 +1815,7 @@
       </w:rPr>
     </w:lvl>
   </w:abstractNum>
-  <w:abstractNum w:abstractNumId="1" w15:restartNumberingAfterBreak="0">
+  <w:abstractNum w:abstractNumId="2" w15:restartNumberingAfterBreak="0">
     <w:nsid w:val="0C2759DF"/>
     <w:multiLevelType w:val="hybridMultilevel"/>
     <w:tmpl w:val="118ED254"/>
@@ -1527,7 +1928,7 @@
       </w:rPr>
     </w:lvl>
   </w:abstractNum>
-  <w:abstractNum w:abstractNumId="2" w15:restartNumberingAfterBreak="0">
+  <w:abstractNum w:abstractNumId="3" w15:restartNumberingAfterBreak="0">
     <w:nsid w:val="1A4464AE"/>
     <w:multiLevelType w:val="multilevel"/>
     <w:tmpl w:val="48BA5D24"/>
@@ -1676,7 +2077,120 @@
       </w:rPr>
     </w:lvl>
   </w:abstractNum>
-  <w:abstractNum w:abstractNumId="3" w15:restartNumberingAfterBreak="0">
+  <w:abstractNum w:abstractNumId="4" w15:restartNumberingAfterBreak="0">
+    <w:nsid w:val="28114D25"/>
+    <w:multiLevelType w:val="hybridMultilevel"/>
+    <w:tmpl w:val="2D6A8650"/>
+    <w:lvl w:ilvl="0" w:tplc="0C0C0005">
+      <w:start w:val="1"/>
+      <w:numFmt w:val="bullet"/>
+      <w:lvlText w:val=""/>
+      <w:lvlJc w:val="left"/>
+      <w:pPr>
+        <w:ind w:left="1440" w:hanging="360"/>
+      </w:pPr>
+      <w:rPr>
+        <w:rFonts w:ascii="Wingdings" w:hAnsi="Wingdings" w:hint="default"/>
+      </w:rPr>
+    </w:lvl>
+    <w:lvl w:ilvl="1" w:tplc="0C0C0003" w:tentative="1">
+      <w:start w:val="1"/>
+      <w:numFmt w:val="bullet"/>
+      <w:lvlText w:val="o"/>
+      <w:lvlJc w:val="left"/>
+      <w:pPr>
+        <w:ind w:left="2160" w:hanging="360"/>
+      </w:pPr>
+      <w:rPr>
+        <w:rFonts w:ascii="Courier New" w:hAnsi="Courier New" w:cs="Courier New" w:hint="default"/>
+      </w:rPr>
+    </w:lvl>
+    <w:lvl w:ilvl="2" w:tplc="0C0C0005" w:tentative="1">
+      <w:start w:val="1"/>
+      <w:numFmt w:val="bullet"/>
+      <w:lvlText w:val=""/>
+      <w:lvlJc w:val="left"/>
+      <w:pPr>
+        <w:ind w:left="2880" w:hanging="360"/>
+      </w:pPr>
+      <w:rPr>
+        <w:rFonts w:ascii="Wingdings" w:hAnsi="Wingdings" w:hint="default"/>
+      </w:rPr>
+    </w:lvl>
+    <w:lvl w:ilvl="3" w:tplc="0C0C0001" w:tentative="1">
+      <w:start w:val="1"/>
+      <w:numFmt w:val="bullet"/>
+      <w:lvlText w:val=""/>
+      <w:lvlJc w:val="left"/>
+      <w:pPr>
+        <w:ind w:left="3600" w:hanging="360"/>
+      </w:pPr>
+      <w:rPr>
+        <w:rFonts w:ascii="Symbol" w:hAnsi="Symbol" w:hint="default"/>
+      </w:rPr>
+    </w:lvl>
+    <w:lvl w:ilvl="4" w:tplc="0C0C0003" w:tentative="1">
+      <w:start w:val="1"/>
+      <w:numFmt w:val="bullet"/>
+      <w:lvlText w:val="o"/>
+      <w:lvlJc w:val="left"/>
+      <w:pPr>
+        <w:ind w:left="4320" w:hanging="360"/>
+      </w:pPr>
+      <w:rPr>
+        <w:rFonts w:ascii="Courier New" w:hAnsi="Courier New" w:cs="Courier New" w:hint="default"/>
+      </w:rPr>
+    </w:lvl>
+    <w:lvl w:ilvl="5" w:tplc="0C0C0005" w:tentative="1">
+      <w:start w:val="1"/>
+      <w:numFmt w:val="bullet"/>
+      <w:lvlText w:val=""/>
+      <w:lvlJc w:val="left"/>
+      <w:pPr>
+        <w:ind w:left="5040" w:hanging="360"/>
+      </w:pPr>
+      <w:rPr>
+        <w:rFonts w:ascii="Wingdings" w:hAnsi="Wingdings" w:hint="default"/>
+      </w:rPr>
+    </w:lvl>
+    <w:lvl w:ilvl="6" w:tplc="0C0C0001" w:tentative="1">
+      <w:start w:val="1"/>
+      <w:numFmt w:val="bullet"/>
+      <w:lvlText w:val=""/>
+      <w:lvlJc w:val="left"/>
+      <w:pPr>
+        <w:ind w:left="5760" w:hanging="360"/>
+      </w:pPr>
+      <w:rPr>
+        <w:rFonts w:ascii="Symbol" w:hAnsi="Symbol" w:hint="default"/>
+      </w:rPr>
+    </w:lvl>
+    <w:lvl w:ilvl="7" w:tplc="0C0C0003" w:tentative="1">
+      <w:start w:val="1"/>
+      <w:numFmt w:val="bullet"/>
+      <w:lvlText w:val="o"/>
+      <w:lvlJc w:val="left"/>
+      <w:pPr>
+        <w:ind w:left="6480" w:hanging="360"/>
+      </w:pPr>
+      <w:rPr>
+        <w:rFonts w:ascii="Courier New" w:hAnsi="Courier New" w:cs="Courier New" w:hint="default"/>
+      </w:rPr>
+    </w:lvl>
+    <w:lvl w:ilvl="8" w:tplc="0C0C0005" w:tentative="1">
+      <w:start w:val="1"/>
+      <w:numFmt w:val="bullet"/>
+      <w:lvlText w:val=""/>
+      <w:lvlJc w:val="left"/>
+      <w:pPr>
+        <w:ind w:left="7200" w:hanging="360"/>
+      </w:pPr>
+      <w:rPr>
+        <w:rFonts w:ascii="Wingdings" w:hAnsi="Wingdings" w:hint="default"/>
+      </w:rPr>
+    </w:lvl>
+  </w:abstractNum>
+  <w:abstractNum w:abstractNumId="5" w15:restartNumberingAfterBreak="0">
     <w:nsid w:val="2C572FF9"/>
     <w:multiLevelType w:val="hybridMultilevel"/>
     <w:tmpl w:val="54465602"/>
@@ -1789,7 +2303,7 @@
       </w:rPr>
     </w:lvl>
   </w:abstractNum>
-  <w:abstractNum w:abstractNumId="4" w15:restartNumberingAfterBreak="0">
+  <w:abstractNum w:abstractNumId="6" w15:restartNumberingAfterBreak="0">
     <w:nsid w:val="2C8C357D"/>
     <w:multiLevelType w:val="hybridMultilevel"/>
     <w:tmpl w:val="73503A24"/>
@@ -1875,10 +2389,123 @@
       </w:pPr>
     </w:lvl>
   </w:abstractNum>
-  <w:abstractNum w:abstractNumId="5" w15:restartNumberingAfterBreak="0">
+  <w:abstractNum w:abstractNumId="7" w15:restartNumberingAfterBreak="0">
+    <w:nsid w:val="2DA002F8"/>
+    <w:multiLevelType w:val="hybridMultilevel"/>
+    <w:tmpl w:val="03BEEDCA"/>
+    <w:lvl w:ilvl="0" w:tplc="0C0C0005">
+      <w:start w:val="1"/>
+      <w:numFmt w:val="bullet"/>
+      <w:lvlText w:val=""/>
+      <w:lvlJc w:val="left"/>
+      <w:pPr>
+        <w:ind w:left="1800" w:hanging="360"/>
+      </w:pPr>
+      <w:rPr>
+        <w:rFonts w:ascii="Wingdings" w:hAnsi="Wingdings" w:hint="default"/>
+      </w:rPr>
+    </w:lvl>
+    <w:lvl w:ilvl="1" w:tplc="0C0C0003" w:tentative="1">
+      <w:start w:val="1"/>
+      <w:numFmt w:val="bullet"/>
+      <w:lvlText w:val="o"/>
+      <w:lvlJc w:val="left"/>
+      <w:pPr>
+        <w:ind w:left="2520" w:hanging="360"/>
+      </w:pPr>
+      <w:rPr>
+        <w:rFonts w:ascii="Courier New" w:hAnsi="Courier New" w:cs="Courier New" w:hint="default"/>
+      </w:rPr>
+    </w:lvl>
+    <w:lvl w:ilvl="2" w:tplc="0C0C0005" w:tentative="1">
+      <w:start w:val="1"/>
+      <w:numFmt w:val="bullet"/>
+      <w:lvlText w:val=""/>
+      <w:lvlJc w:val="left"/>
+      <w:pPr>
+        <w:ind w:left="3240" w:hanging="360"/>
+      </w:pPr>
+      <w:rPr>
+        <w:rFonts w:ascii="Wingdings" w:hAnsi="Wingdings" w:hint="default"/>
+      </w:rPr>
+    </w:lvl>
+    <w:lvl w:ilvl="3" w:tplc="0C0C0001" w:tentative="1">
+      <w:start w:val="1"/>
+      <w:numFmt w:val="bullet"/>
+      <w:lvlText w:val=""/>
+      <w:lvlJc w:val="left"/>
+      <w:pPr>
+        <w:ind w:left="3960" w:hanging="360"/>
+      </w:pPr>
+      <w:rPr>
+        <w:rFonts w:ascii="Symbol" w:hAnsi="Symbol" w:hint="default"/>
+      </w:rPr>
+    </w:lvl>
+    <w:lvl w:ilvl="4" w:tplc="0C0C0003" w:tentative="1">
+      <w:start w:val="1"/>
+      <w:numFmt w:val="bullet"/>
+      <w:lvlText w:val="o"/>
+      <w:lvlJc w:val="left"/>
+      <w:pPr>
+        <w:ind w:left="4680" w:hanging="360"/>
+      </w:pPr>
+      <w:rPr>
+        <w:rFonts w:ascii="Courier New" w:hAnsi="Courier New" w:cs="Courier New" w:hint="default"/>
+      </w:rPr>
+    </w:lvl>
+    <w:lvl w:ilvl="5" w:tplc="0C0C0005" w:tentative="1">
+      <w:start w:val="1"/>
+      <w:numFmt w:val="bullet"/>
+      <w:lvlText w:val=""/>
+      <w:lvlJc w:val="left"/>
+      <w:pPr>
+        <w:ind w:left="5400" w:hanging="360"/>
+      </w:pPr>
+      <w:rPr>
+        <w:rFonts w:ascii="Wingdings" w:hAnsi="Wingdings" w:hint="default"/>
+      </w:rPr>
+    </w:lvl>
+    <w:lvl w:ilvl="6" w:tplc="0C0C0001" w:tentative="1">
+      <w:start w:val="1"/>
+      <w:numFmt w:val="bullet"/>
+      <w:lvlText w:val=""/>
+      <w:lvlJc w:val="left"/>
+      <w:pPr>
+        <w:ind w:left="6120" w:hanging="360"/>
+      </w:pPr>
+      <w:rPr>
+        <w:rFonts w:ascii="Symbol" w:hAnsi="Symbol" w:hint="default"/>
+      </w:rPr>
+    </w:lvl>
+    <w:lvl w:ilvl="7" w:tplc="0C0C0003" w:tentative="1">
+      <w:start w:val="1"/>
+      <w:numFmt w:val="bullet"/>
+      <w:lvlText w:val="o"/>
+      <w:lvlJc w:val="left"/>
+      <w:pPr>
+        <w:ind w:left="6840" w:hanging="360"/>
+      </w:pPr>
+      <w:rPr>
+        <w:rFonts w:ascii="Courier New" w:hAnsi="Courier New" w:cs="Courier New" w:hint="default"/>
+      </w:rPr>
+    </w:lvl>
+    <w:lvl w:ilvl="8" w:tplc="0C0C0005" w:tentative="1">
+      <w:start w:val="1"/>
+      <w:numFmt w:val="bullet"/>
+      <w:lvlText w:val=""/>
+      <w:lvlJc w:val="left"/>
+      <w:pPr>
+        <w:ind w:left="7560" w:hanging="360"/>
+      </w:pPr>
+      <w:rPr>
+        <w:rFonts w:ascii="Wingdings" w:hAnsi="Wingdings" w:hint="default"/>
+      </w:rPr>
+    </w:lvl>
+  </w:abstractNum>
+  <w:abstractNum w:abstractNumId="8" w15:restartNumberingAfterBreak="0">
     <w:nsid w:val="307C2EB8"/>
     <w:multiLevelType w:val="hybridMultilevel"/>
-    <w:tmpl w:val="E410E8D6"/>
+    <w:tmpl w:val="119E496C"/>
     <w:lvl w:ilvl="0" w:tplc="0C0C0001">
       <w:start w:val="1"/>
       <w:numFmt w:val="bullet"/>
@@ -1891,7 +2518,7 @@
         <w:rFonts w:ascii="Symbol" w:hAnsi="Symbol" w:hint="default"/>
       </w:rPr>
     </w:lvl>
-    <w:lvl w:ilvl="1" w:tplc="0C0C0003" w:tentative="1">
+    <w:lvl w:ilvl="1" w:tplc="0C0C0003">
       <w:start w:val="1"/>
       <w:numFmt w:val="bullet"/>
       <w:lvlText w:val="o"/>
@@ -1988,7 +2615,7 @@
       </w:rPr>
     </w:lvl>
   </w:abstractNum>
-  <w:abstractNum w:abstractNumId="6" w15:restartNumberingAfterBreak="0">
+  <w:abstractNum w:abstractNumId="9" w15:restartNumberingAfterBreak="0">
     <w:nsid w:val="37C42615"/>
     <w:multiLevelType w:val="multilevel"/>
     <w:tmpl w:val="0C0C001F"/>
@@ -2074,7 +2701,7 @@
       </w:pPr>
     </w:lvl>
   </w:abstractNum>
-  <w:abstractNum w:abstractNumId="7" w15:restartNumberingAfterBreak="0">
+  <w:abstractNum w:abstractNumId="10" w15:restartNumberingAfterBreak="0">
     <w:nsid w:val="4B996C19"/>
     <w:multiLevelType w:val="multilevel"/>
     <w:tmpl w:val="0C0C001F"/>
@@ -2187,7 +2814,7 @@
       </w:rPr>
     </w:lvl>
   </w:abstractNum>
-  <w:abstractNum w:abstractNumId="8" w15:restartNumberingAfterBreak="0">
+  <w:abstractNum w:abstractNumId="11" w15:restartNumberingAfterBreak="0">
     <w:nsid w:val="4C191848"/>
     <w:multiLevelType w:val="hybridMultilevel"/>
     <w:tmpl w:val="6CDA831A"/>
@@ -2300,7 +2927,7 @@
       </w:rPr>
     </w:lvl>
   </w:abstractNum>
-  <w:abstractNum w:abstractNumId="9" w15:restartNumberingAfterBreak="0">
+  <w:abstractNum w:abstractNumId="12" w15:restartNumberingAfterBreak="0">
     <w:nsid w:val="537F7D6E"/>
     <w:multiLevelType w:val="hybridMultilevel"/>
     <w:tmpl w:val="5D3E8F60"/>
@@ -2413,7 +3040,7 @@
       </w:rPr>
     </w:lvl>
   </w:abstractNum>
-  <w:abstractNum w:abstractNumId="10" w15:restartNumberingAfterBreak="0">
+  <w:abstractNum w:abstractNumId="13" w15:restartNumberingAfterBreak="0">
     <w:nsid w:val="58241C50"/>
     <w:multiLevelType w:val="hybridMultilevel"/>
     <w:tmpl w:val="A92EB792"/>
@@ -2526,7 +3153,120 @@
       </w:rPr>
     </w:lvl>
   </w:abstractNum>
-  <w:abstractNum w:abstractNumId="11" w15:restartNumberingAfterBreak="0">
+  <w:abstractNum w:abstractNumId="14" w15:restartNumberingAfterBreak="0">
+    <w:nsid w:val="78D0242F"/>
+    <w:multiLevelType w:val="hybridMultilevel"/>
+    <w:tmpl w:val="F7A40E00"/>
+    <w:lvl w:ilvl="0" w:tplc="0C0C0005">
+      <w:start w:val="1"/>
+      <w:numFmt w:val="bullet"/>
+      <w:lvlText w:val=""/>
+      <w:lvlJc w:val="left"/>
+      <w:pPr>
+        <w:ind w:left="1440" w:hanging="360"/>
+      </w:pPr>
+      <w:rPr>
+        <w:rFonts w:ascii="Wingdings" w:hAnsi="Wingdings" w:hint="default"/>
+      </w:rPr>
+    </w:lvl>
+    <w:lvl w:ilvl="1" w:tplc="FFFFFFFF">
+      <w:start w:val="1"/>
+      <w:numFmt w:val="bullet"/>
+      <w:lvlText w:val="o"/>
+      <w:lvlJc w:val="left"/>
+      <w:pPr>
+        <w:ind w:left="2160" w:hanging="360"/>
+      </w:pPr>
+      <w:rPr>
+        <w:rFonts w:ascii="Courier New" w:hAnsi="Courier New" w:cs="Courier New" w:hint="default"/>
+      </w:rPr>
+    </w:lvl>
+    <w:lvl w:ilvl="2" w:tplc="FFFFFFFF" w:tentative="1">
+      <w:start w:val="1"/>
+      <w:numFmt w:val="bullet"/>
+      <w:lvlText w:val=""/>
+      <w:lvlJc w:val="left"/>
+      <w:pPr>
+        <w:ind w:left="2880" w:hanging="360"/>
+      </w:pPr>
+      <w:rPr>
+        <w:rFonts w:ascii="Wingdings" w:hAnsi="Wingdings" w:hint="default"/>
+      </w:rPr>
+    </w:lvl>
+    <w:lvl w:ilvl="3" w:tplc="FFFFFFFF" w:tentative="1">
+      <w:start w:val="1"/>
+      <w:numFmt w:val="bullet"/>
+      <w:lvlText w:val=""/>
+      <w:lvlJc w:val="left"/>
+      <w:pPr>
+        <w:ind w:left="3600" w:hanging="360"/>
+      </w:pPr>
+      <w:rPr>
+        <w:rFonts w:ascii="Symbol" w:hAnsi="Symbol" w:hint="default"/>
+      </w:rPr>
+    </w:lvl>
+    <w:lvl w:ilvl="4" w:tplc="FFFFFFFF" w:tentative="1">
+      <w:start w:val="1"/>
+      <w:numFmt w:val="bullet"/>
+      <w:lvlText w:val="o"/>
+      <w:lvlJc w:val="left"/>
+      <w:pPr>
+        <w:ind w:left="4320" w:hanging="360"/>
+      </w:pPr>
+      <w:rPr>
+        <w:rFonts w:ascii="Courier New" w:hAnsi="Courier New" w:cs="Courier New" w:hint="default"/>
+      </w:rPr>
+    </w:lvl>
+    <w:lvl w:ilvl="5" w:tplc="FFFFFFFF" w:tentative="1">
+      <w:start w:val="1"/>
+      <w:numFmt w:val="bullet"/>
+      <w:lvlText w:val=""/>
+      <w:lvlJc w:val="left"/>
+      <w:pPr>
+        <w:ind w:left="5040" w:hanging="360"/>
+      </w:pPr>
+      <w:rPr>
+        <w:rFonts w:ascii="Wingdings" w:hAnsi="Wingdings" w:hint="default"/>
+      </w:rPr>
+    </w:lvl>
+    <w:lvl w:ilvl="6" w:tplc="FFFFFFFF" w:tentative="1">
+      <w:start w:val="1"/>
+      <w:numFmt w:val="bullet"/>
+      <w:lvlText w:val=""/>
+      <w:lvlJc w:val="left"/>
+      <w:pPr>
+        <w:ind w:left="5760" w:hanging="360"/>
+      </w:pPr>
+      <w:rPr>
+        <w:rFonts w:ascii="Symbol" w:hAnsi="Symbol" w:hint="default"/>
+      </w:rPr>
+    </w:lvl>
+    <w:lvl w:ilvl="7" w:tplc="FFFFFFFF" w:tentative="1">
+      <w:start w:val="1"/>
+      <w:numFmt w:val="bullet"/>
+      <w:lvlText w:val="o"/>
+      <w:lvlJc w:val="left"/>
+      <w:pPr>
+        <w:ind w:left="6480" w:hanging="360"/>
+      </w:pPr>
+      <w:rPr>
+        <w:rFonts w:ascii="Courier New" w:hAnsi="Courier New" w:cs="Courier New" w:hint="default"/>
+      </w:rPr>
+    </w:lvl>
+    <w:lvl w:ilvl="8" w:tplc="FFFFFFFF" w:tentative="1">
+      <w:start w:val="1"/>
+      <w:numFmt w:val="bullet"/>
+      <w:lvlText w:val=""/>
+      <w:lvlJc w:val="left"/>
+      <w:pPr>
+        <w:ind w:left="7200" w:hanging="360"/>
+      </w:pPr>
+      <w:rPr>
+        <w:rFonts w:ascii="Wingdings" w:hAnsi="Wingdings" w:hint="default"/>
+      </w:rPr>
+    </w:lvl>
+  </w:abstractNum>
+  <w:abstractNum w:abstractNumId="15" w15:restartNumberingAfterBreak="0">
     <w:nsid w:val="7E473813"/>
     <w:multiLevelType w:val="hybridMultilevel"/>
     <w:tmpl w:val="E378F43C"/>
@@ -2739,40 +3479,52 @@
     </w:lvl>
   </w:abstractNum>
   <w:num w:numId="1" w16cid:durableId="752896178">
+    <w:abstractNumId w:val="10"/>
+  </w:num>
+  <w:num w:numId="2" w16cid:durableId="1864778838">
+    <w:abstractNumId w:val="9"/>
+  </w:num>
+  <w:num w:numId="3" w16cid:durableId="146216541">
+    <w:abstractNumId w:val="15"/>
+  </w:num>
+  <w:num w:numId="4" w16cid:durableId="877667394">
+    <w:abstractNumId w:val="1"/>
+  </w:num>
+  <w:num w:numId="5" w16cid:durableId="1461878479">
+    <w:abstractNumId w:val="3"/>
+  </w:num>
+  <w:num w:numId="6" w16cid:durableId="1366365717">
+    <w:abstractNumId w:val="11"/>
+  </w:num>
+  <w:num w:numId="7" w16cid:durableId="1843737544">
+    <w:abstractNumId w:val="6"/>
+  </w:num>
+  <w:num w:numId="8" w16cid:durableId="1184172812">
+    <w:abstractNumId w:val="2"/>
+  </w:num>
+  <w:num w:numId="9" w16cid:durableId="566040895">
+    <w:abstractNumId w:val="8"/>
+  </w:num>
+  <w:num w:numId="10" w16cid:durableId="1945258413">
+    <w:abstractNumId w:val="5"/>
+  </w:num>
+  <w:num w:numId="11" w16cid:durableId="109054234">
+    <w:abstractNumId w:val="12"/>
+  </w:num>
+  <w:num w:numId="12" w16cid:durableId="72702987">
+    <w:abstractNumId w:val="13"/>
+  </w:num>
+  <w:num w:numId="13" w16cid:durableId="1021973502">
     <w:abstractNumId w:val="7"/>
   </w:num>
-  <w:num w:numId="2" w16cid:durableId="1864778838">
-    <w:abstractNumId w:val="6"/>
-  </w:num>
-  <w:num w:numId="3" w16cid:durableId="146216541">
-    <w:abstractNumId w:val="11"/>
-  </w:num>
-  <w:num w:numId="4" w16cid:durableId="877667394">
+  <w:num w:numId="14" w16cid:durableId="103619151">
     <w:abstractNumId w:val="0"/>
   </w:num>
-  <w:num w:numId="5" w16cid:durableId="1461878479">
-    <w:abstractNumId w:val="2"/>
-  </w:num>
-  <w:num w:numId="6" w16cid:durableId="1366365717">
-    <w:abstractNumId w:val="8"/>
-  </w:num>
-  <w:num w:numId="7" w16cid:durableId="1843737544">
+  <w:num w:numId="15" w16cid:durableId="1734893601">
     <w:abstractNumId w:val="4"/>
   </w:num>
-  <w:num w:numId="8" w16cid:durableId="1184172812">
-    <w:abstractNumId w:val="1"/>
-  </w:num>
-  <w:num w:numId="9" w16cid:durableId="566040895">
-    <w:abstractNumId w:val="5"/>
-  </w:num>
-  <w:num w:numId="10" w16cid:durableId="1945258413">
-    <w:abstractNumId w:val="3"/>
-  </w:num>
-  <w:num w:numId="11" w16cid:durableId="109054234">
-    <w:abstractNumId w:val="9"/>
-  </w:num>
-  <w:num w:numId="12" w16cid:durableId="72702987">
-    <w:abstractNumId w:val="10"/>
+  <w:num w:numId="16" w16cid:durableId="1465929826">
+    <w:abstractNumId w:val="14"/>
   </w:num>
 </w:numbering>
 </file>
@@ -3734,6 +4486,19 @@
 </file>
 
 <file path=customXml/item3.xml><?xml version="1.0" encoding="utf-8"?>
+<?mso-contentType ?>
+<FormTemplates xmlns="http://schemas.microsoft.com/sharepoint/v3/contenttype/forms">
+  <Display>DocumentLibraryForm</Display>
+  <Edit>DocumentLibraryForm</Edit>
+  <New>DocumentLibraryForm</New>
+</FormTemplates>
+</file>
+
+<file path=customXml/item4.xml><?xml version="1.0" encoding="utf-8"?>
+<b:Sources xmlns:b="http://schemas.openxmlformats.org/officeDocument/2006/bibliography" xmlns="http://schemas.openxmlformats.org/officeDocument/2006/bibliography" SelectedStyle="\APASixthEditionOfficeOnline.xsl" StyleName="APA" Version="6"/>
+</file>
+
+<file path=customXml/item5.xml><?xml version="1.0" encoding="utf-8"?>
 <ct:contentTypeSchema xmlns:ct="http://schemas.microsoft.com/office/2006/metadata/contentType" xmlns:ma="http://schemas.microsoft.com/office/2006/metadata/properties/metaAttributes" ct:_="" ma:_="" ma:contentTypeName="Document" ma:contentTypeID="0x0101002A13B8F853C1954A966AED084872A48C" ma:contentTypeVersion="14" ma:contentTypeDescription="Crée un document." ma:contentTypeScope="" ma:versionID="023c8988785900d185ce1e4e405dc859">
   <xsd:schema xmlns:xsd="http://www.w3.org/2001/XMLSchema" xmlns:xs="http://www.w3.org/2001/XMLSchema" xmlns:p="http://schemas.microsoft.com/office/2006/metadata/properties" xmlns:ns3="36c00739-3491-4a9d-b6ce-1a17534623bc" xmlns:ns4="e2d2f5d9-690f-48ff-b9e3-6ad0f06c8d88" targetNamespace="http://schemas.microsoft.com/office/2006/metadata/properties" ma:root="true" ma:fieldsID="4f9ba06e0c6d39d1c0dc4a9bae581f52" ns3:_="" ns4:_="">
     <xsd:import namespace="36c00739-3491-4a9d-b6ce-1a17534623bc"/>
@@ -3962,19 +4727,6 @@
 </ct:contentTypeSchema>
 </file>
 
-<file path=customXml/item4.xml><?xml version="1.0" encoding="utf-8"?>
-<b:Sources xmlns:b="http://schemas.openxmlformats.org/officeDocument/2006/bibliography" xmlns="http://schemas.openxmlformats.org/officeDocument/2006/bibliography" SelectedStyle="\APASixthEditionOfficeOnline.xsl" StyleName="APA" Version="6"/>
-</file>
-
-<file path=customXml/item5.xml><?xml version="1.0" encoding="utf-8"?>
-<?mso-contentType ?>
-<FormTemplates xmlns="http://schemas.microsoft.com/sharepoint/v3/contenttype/forms">
-  <Display>DocumentLibraryForm</Display>
-  <Edit>DocumentLibraryForm</Edit>
-  <New>DocumentLibraryForm</New>
-</FormTemplates>
-</file>
-
 <file path=customXml/itemProps1.xml><?xml version="1.0" encoding="utf-8"?>
 <ds:datastoreItem xmlns:ds="http://schemas.openxmlformats.org/officeDocument/2006/customXml" ds:itemID="{55AF091B-3C7A-41E3-B477-F2FDAA23CFDA}">
   <ds:schemaRefs>
@@ -3993,6 +4745,22 @@
 </file>
 
 <file path=customXml/itemProps3.xml><?xml version="1.0" encoding="utf-8"?>
+<ds:datastoreItem xmlns:ds="http://schemas.openxmlformats.org/officeDocument/2006/customXml" ds:itemID="{96378A82-C02C-4798-AF63-46B09389CC8E}">
+  <ds:schemaRefs>
+    <ds:schemaRef ds:uri="http://schemas.microsoft.com/sharepoint/v3/contenttype/forms"/>
+  </ds:schemaRefs>
+</ds:datastoreItem>
+</file>
+
+<file path=customXml/itemProps4.xml><?xml version="1.0" encoding="utf-8"?>
+<ds:datastoreItem xmlns:ds="http://schemas.openxmlformats.org/officeDocument/2006/customXml" ds:itemID="{C26C6CB6-84A2-4A3A-A28B-4DFEA19255A2}">
+  <ds:schemaRefs>
+    <ds:schemaRef ds:uri="http://schemas.openxmlformats.org/officeDocument/2006/bibliography"/>
+  </ds:schemaRefs>
+</ds:datastoreItem>
+</file>
+
+<file path=customXml/itemProps5.xml><?xml version="1.0" encoding="utf-8"?>
 <ds:datastoreItem xmlns:ds="http://schemas.openxmlformats.org/officeDocument/2006/customXml" ds:itemID="{8E58DB60-1B79-4482-A40D-991632D42A51}">
   <ds:schemaRefs>
     <ds:schemaRef ds:uri="http://schemas.microsoft.com/office/2006/metadata/contentType"/>
@@ -4009,20 +4777,4 @@
     <ds:schemaRef ds:uri="http://schemas.microsoft.com/internal/obd"/>
   </ds:schemaRefs>
 </ds:datastoreItem>
-</file>
-
-<file path=customXml/itemProps4.xml><?xml version="1.0" encoding="utf-8"?>
-<ds:datastoreItem xmlns:ds="http://schemas.openxmlformats.org/officeDocument/2006/customXml" ds:itemID="{C26C6CB6-84A2-4A3A-A28B-4DFEA19255A2}">
-  <ds:schemaRefs>
-    <ds:schemaRef ds:uri="http://schemas.openxmlformats.org/officeDocument/2006/bibliography"/>
-  </ds:schemaRefs>
-</ds:datastoreItem>
-</file>
-
-<file path=customXml/itemProps5.xml><?xml version="1.0" encoding="utf-8"?>
-<ds:datastoreItem xmlns:ds="http://schemas.openxmlformats.org/officeDocument/2006/customXml" ds:itemID="{96378A82-C02C-4798-AF63-46B09389CC8E}">
-  <ds:schemaRefs>
-    <ds:schemaRef ds:uri="http://schemas.microsoft.com/sharepoint/v3/contenttype/forms"/>
-  </ds:schemaRefs>
-</ds:datastoreItem>
 </file>
</xml_diff>

<commit_message>
ajout lol 6 jpense
</commit_message>
<xml_diff>
--- a/Securite_des_logs_AB_LL_AF.docx
+++ b/Securite_des_logs_AB_LL_AF.docx
@@ -941,10 +941,7 @@
         </w:numPr>
       </w:pPr>
       <w:r>
-        <w:t xml:space="preserve">Exigences légales : </w:t>
-      </w:r>
-      <w:r>
-        <w:t>Certaines lois et réglementations imposent des exigences spécifiques en matière de conservation des données, y compris les logs.</w:t>
+        <w:t>Analyse des tendances : La conservation à long terme des logs peut être utile pour l'analyse des tendances et la détection des menaces à long terme.</w:t>
       </w:r>
     </w:p>
     <w:p>
@@ -956,7 +953,7 @@
         </w:numPr>
       </w:pPr>
       <w:r>
-        <w:t>Analyse des tendances : La conservation à long terme des logs peut être utile pour l'analyse des tendances et la détection des menaces à long terme.</w:t>
+        <w:t>Suppression sécurisée : Assurez-vous de disposer de processus robustes pour la suppression sécurisée des logs une fois qu'ils ont dépassé leur durée de conservation.</w:t>
       </w:r>
     </w:p>
     <w:p>
@@ -968,20 +965,14 @@
         </w:numPr>
       </w:pPr>
       <w:r>
-        <w:t>Suppression sécurisée : Assurez-vous de disposer de processus robustes pour la suppression sécurisée des logs une fois qu'ils ont dépassé leur durée de conservation.</w:t>
-      </w:r>
-    </w:p>
-    <w:p>
-      <w:pPr>
-        <w:pStyle w:val="Paragraphedeliste"/>
-        <w:numPr>
-          <w:ilvl w:val="0"/>
-          <w:numId w:val="14"/>
-        </w:numPr>
-      </w:pPr>
-      <w:r>
         <w:t>Stockage sécurisé des journaux : Stockez les journaux de manière sécurisée pour éviter toute altération ou suppression non autorisée.</w:t>
       </w:r>
+    </w:p>
+    <w:p>
+      <w:pPr>
+        <w:pStyle w:val="Paragraphedeliste"/>
+        <w:ind w:left="1440"/>
+      </w:pPr>
     </w:p>
     <w:p>
       <w:pPr>
@@ -1151,11 +1142,11 @@
       </w:r>
       <w:proofErr w:type="gramEnd"/>
       <w:r>
-        <w:t>, e</w:t>
+        <w:t xml:space="preserve">, </w:t>
       </w:r>
       <w:proofErr w:type="spellStart"/>
       <w:r>
-        <w:t>rror</w:t>
+        <w:t>error</w:t>
       </w:r>
       <w:proofErr w:type="spellEnd"/>
       <w:r>
@@ -1266,43 +1257,6 @@
     <w:p>
       <w:pPr>
         <w:pStyle w:val="Paragraphedeliste"/>
-        <w:numPr>
-          <w:ilvl w:val="0"/>
-          <w:numId w:val="11"/>
-        </w:numPr>
-      </w:pPr>
-      <w:r>
-        <w:t xml:space="preserve">Restreindre l’accès aux logs d’un système si les logs peuvent comporter des informations sensibles (ou même en général). </w:t>
-      </w:r>
-    </w:p>
-    <w:p>
-      <w:pPr>
-        <w:rPr>
-          <w:b/>
-          <w:bCs/>
-        </w:rPr>
-      </w:pPr>
-      <w:r>
-        <w:rPr>
-          <w:b/>
-          <w:bCs/>
-        </w:rPr>
-        <w:t>Comment y remédier :</w:t>
-      </w:r>
-    </w:p>
-    <w:p>
-      <w:pPr>
-        <w:pStyle w:val="Paragraphedeliste"/>
-      </w:pPr>
-    </w:p>
-    <w:p>
-      <w:pPr>
-        <w:pStyle w:val="Paragraphedeliste"/>
-      </w:pPr>
-    </w:p>
-    <w:p>
-      <w:pPr>
-        <w:pStyle w:val="Paragraphedeliste"/>
       </w:pPr>
     </w:p>
     <w:p>
@@ -1319,7 +1273,6 @@
         <w:rPr>
           <w:highlight w:val="yellow"/>
         </w:rPr>
-        <w:lastRenderedPageBreak/>
         <w:t xml:space="preserve">[Placer ici l’ensemble des références que vous avez utilisé selon les normes APA. Voir : </w:t>
       </w:r>
       <w:hyperlink r:id="rId14" w:history="1">

</xml_diff>

<commit_message>
ajout lol 7 jpense
</commit_message>
<xml_diff>
--- a/Securite_des_logs_AB_LL_AF.docx
+++ b/Securite_des_logs_AB_LL_AF.docx
@@ -488,6 +488,23 @@
         </w:numPr>
       </w:pPr>
       <w:r>
+        <w:t xml:space="preserve">Les </w:t>
+      </w:r>
+      <w:proofErr w:type="spellStart"/>
+      <w:r>
+        <w:t>impactrs</w:t>
+      </w:r>
+      <w:proofErr w:type="spellEnd"/>
+    </w:p>
+    <w:p>
+      <w:pPr>
+        <w:pStyle w:val="Paragraphedeliste"/>
+        <w:numPr>
+          <w:ilvl w:val="0"/>
+          <w:numId w:val="6"/>
+        </w:numPr>
+      </w:pPr>
+      <w:r>
         <w:t xml:space="preserve">Informer les utilisateurs sur comment bien sécuriser les logs d’un </w:t>
       </w:r>
       <w:r>
@@ -665,6 +682,36 @@
       <w:pPr>
         <w:pStyle w:val="Paragraphedeliste"/>
         <w:numPr>
+          <w:ilvl w:val="2"/>
+          <w:numId w:val="8"/>
+        </w:numPr>
+      </w:pPr>
+      <w:r>
+        <w:t>Impact : R</w:t>
+      </w:r>
+      <w:r>
+        <w:t>end difficile la détection des comportements anormaux, des attaques potentielles ou des violations de sécurité.</w:t>
+      </w:r>
+    </w:p>
+    <w:p>
+      <w:pPr>
+        <w:pStyle w:val="Paragraphedeliste"/>
+        <w:numPr>
+          <w:ilvl w:val="2"/>
+          <w:numId w:val="8"/>
+        </w:numPr>
+      </w:pPr>
+      <w:r>
+        <w:t xml:space="preserve">Impact : </w:t>
+      </w:r>
+      <w:r>
+        <w:t>Les attaquants peuvent exploiter cette lacune pour accéder illicitement au système ou effectuer des activités malveillantes sans être détectés.</w:t>
+      </w:r>
+    </w:p>
+    <w:p>
+      <w:pPr>
+        <w:pStyle w:val="Paragraphedeliste"/>
+        <w:numPr>
           <w:ilvl w:val="0"/>
           <w:numId w:val="8"/>
         </w:numPr>
@@ -677,12 +724,84 @@
       <w:pPr>
         <w:pStyle w:val="Paragraphedeliste"/>
         <w:numPr>
+          <w:ilvl w:val="2"/>
+          <w:numId w:val="8"/>
+        </w:numPr>
+      </w:pPr>
+      <w:r>
+        <w:t>Impact :</w:t>
+      </w:r>
+      <w:r>
+        <w:t xml:space="preserve"> </w:t>
+      </w:r>
+      <w:r>
+        <w:t>Les journalisations insuffisantes ou peu claires rendent difficile l'identification et la compréhension des causes des alertes ou des erreurs.</w:t>
+      </w:r>
+    </w:p>
+    <w:p>
+      <w:pPr>
+        <w:pStyle w:val="Paragraphedeliste"/>
+        <w:numPr>
+          <w:ilvl w:val="2"/>
+          <w:numId w:val="8"/>
+        </w:numPr>
+      </w:pPr>
+      <w:r>
+        <w:t xml:space="preserve">Impact : </w:t>
+      </w:r>
+      <w:r>
+        <w:t>Les erreurs ou les alertes non journalisées ou mal journalisées peuvent entraîner la perte de données importantes ou de transactions critiques.</w:t>
+      </w:r>
+    </w:p>
+    <w:p>
+      <w:pPr>
+        <w:pStyle w:val="Paragraphedeliste"/>
+        <w:ind w:left="2160"/>
+      </w:pPr>
+    </w:p>
+    <w:p>
+      <w:pPr>
+        <w:pStyle w:val="Paragraphedeliste"/>
+        <w:numPr>
           <w:ilvl w:val="0"/>
           <w:numId w:val="8"/>
         </w:numPr>
       </w:pPr>
       <w:r>
-        <w:t>Les protocoles d’API et d’application ne sont pas contrôlés pour déceler des activités suspectes</w:t>
+        <w:t>Manque de journalisation liées à la santé d’un système et performance d’un système.</w:t>
+      </w:r>
+    </w:p>
+    <w:p>
+      <w:pPr>
+        <w:pStyle w:val="Paragraphedeliste"/>
+        <w:numPr>
+          <w:ilvl w:val="2"/>
+          <w:numId w:val="8"/>
+        </w:numPr>
+      </w:pPr>
+      <w:r>
+        <w:t>Impact : P</w:t>
+      </w:r>
+      <w:r>
+        <w:t>eut entraîner une augmentation des temps de réponse, des ralentissements et une dégradation des performances globales</w:t>
+      </w:r>
+      <w:r>
+        <w:t>.</w:t>
+      </w:r>
+    </w:p>
+    <w:p>
+      <w:pPr>
+        <w:pStyle w:val="Paragraphedeliste"/>
+        <w:numPr>
+          <w:ilvl w:val="2"/>
+          <w:numId w:val="8"/>
+        </w:numPr>
+      </w:pPr>
+      <w:r>
+        <w:t>Impact : D</w:t>
+      </w:r>
+      <w:r>
+        <w:t>ifficile d'identifier les goulots d'étranglement et les problèmes de performance du système</w:t>
       </w:r>
     </w:p>
     <w:p>
@@ -694,7 +813,211 @@
         </w:numPr>
       </w:pPr>
       <w:r>
-        <w:t>Les protocoles ne sont stockés qu’en local</w:t>
+        <w:t>Les protocoles d’API et d’application ne sont pas contrôlés pour déceler des activités suspectes</w:t>
+      </w:r>
+    </w:p>
+    <w:p>
+      <w:pPr>
+        <w:pStyle w:val="Paragraphedeliste"/>
+        <w:numPr>
+          <w:ilvl w:val="0"/>
+          <w:numId w:val="8"/>
+        </w:numPr>
+      </w:pPr>
+      <w:r>
+        <w:t>Logs non centralisés.</w:t>
+      </w:r>
+    </w:p>
+    <w:p>
+      <w:pPr>
+        <w:pStyle w:val="Paragraphedeliste"/>
+        <w:numPr>
+          <w:ilvl w:val="2"/>
+          <w:numId w:val="8"/>
+        </w:numPr>
+      </w:pPr>
+      <w:r>
+        <w:t xml:space="preserve">Impact : </w:t>
+      </w:r>
+      <w:r>
+        <w:t>R</w:t>
+      </w:r>
+      <w:r>
+        <w:t>end difficile leur gestion et leur analyse. Les administrateurs doivent naviguer à travers plusieurs sources pour accéder aux informations nécessaires, ce qui peut entraîner une perte de temps et une inefficacité opérationnelle.</w:t>
+      </w:r>
+    </w:p>
+    <w:p>
+      <w:pPr>
+        <w:pStyle w:val="Paragraphedeliste"/>
+        <w:numPr>
+          <w:ilvl w:val="0"/>
+          <w:numId w:val="8"/>
+        </w:numPr>
+      </w:pPr>
+      <w:r>
+        <w:t>Mauvaise conservation des données liées au logs.</w:t>
+      </w:r>
+    </w:p>
+    <w:p>
+      <w:pPr>
+        <w:pStyle w:val="Paragraphedeliste"/>
+        <w:numPr>
+          <w:ilvl w:val="2"/>
+          <w:numId w:val="8"/>
+        </w:numPr>
+      </w:pPr>
+      <w:r>
+        <w:t xml:space="preserve">Impact : </w:t>
+      </w:r>
+      <w:r>
+        <w:t>devient difficile voire impossible de retracer l'historique des événements pour comprendre comment un incident s'est produit et quelles mesures doivent être prises pour éviter qu'il ne se reproduise</w:t>
+      </w:r>
+      <w:r>
+        <w:t>.</w:t>
+      </w:r>
+    </w:p>
+    <w:p>
+      <w:pPr>
+        <w:pStyle w:val="Paragraphedeliste"/>
+        <w:numPr>
+          <w:ilvl w:val="2"/>
+          <w:numId w:val="8"/>
+        </w:numPr>
+      </w:pPr>
+      <w:r>
+        <w:t>Impact : Difficulté à identifier des problèmes récurrents.</w:t>
+      </w:r>
+    </w:p>
+    <w:p>
+      <w:pPr>
+        <w:pStyle w:val="Paragraphedeliste"/>
+        <w:numPr>
+          <w:ilvl w:val="2"/>
+          <w:numId w:val="8"/>
+        </w:numPr>
+      </w:pPr>
+      <w:r>
+        <w:t xml:space="preserve">Impact : </w:t>
+      </w:r>
+      <w:r>
+        <w:t xml:space="preserve">De nombreuses réglementations et normes de conformité exigent la conservation des données de journalisation pendant une certaine </w:t>
+      </w:r>
+      <w:r>
+        <w:t>période</w:t>
+      </w:r>
+      <w:r>
+        <w:t>.</w:t>
+      </w:r>
+      <w:r>
+        <w:t xml:space="preserve"> Ceci peut entrainer des amendes </w:t>
+      </w:r>
+      <w:r>
+        <w:t>et d'autres sanctions.</w:t>
+      </w:r>
+    </w:p>
+    <w:p>
+      <w:pPr>
+        <w:pStyle w:val="Paragraphedeliste"/>
+        <w:numPr>
+          <w:ilvl w:val="0"/>
+          <w:numId w:val="8"/>
+        </w:numPr>
+      </w:pPr>
+      <w:r>
+        <w:t xml:space="preserve">Information sensible mal traité dans </w:t>
+      </w:r>
+      <w:r>
+        <w:t>L</w:t>
+      </w:r>
+      <w:r>
+        <w:t xml:space="preserve">es logs de </w:t>
+      </w:r>
+      <w:r>
+        <w:t>journalisation</w:t>
+      </w:r>
+      <w:r>
+        <w:t>.</w:t>
+      </w:r>
+    </w:p>
+    <w:p>
+      <w:pPr>
+        <w:pStyle w:val="Paragraphedeliste"/>
+        <w:numPr>
+          <w:ilvl w:val="2"/>
+          <w:numId w:val="8"/>
+        </w:numPr>
+      </w:pPr>
+      <w:r>
+        <w:t>Impact : Fuite de données sensibles potentiel.</w:t>
+      </w:r>
+    </w:p>
+    <w:p>
+      <w:pPr>
+        <w:pStyle w:val="Paragraphedeliste"/>
+        <w:numPr>
+          <w:ilvl w:val="0"/>
+          <w:numId w:val="8"/>
+        </w:numPr>
+      </w:pPr>
+      <w:r>
+        <w:t>Structure de logs non optimal.</w:t>
+      </w:r>
+    </w:p>
+    <w:p>
+      <w:pPr>
+        <w:pStyle w:val="Paragraphedeliste"/>
+        <w:numPr>
+          <w:ilvl w:val="2"/>
+          <w:numId w:val="8"/>
+        </w:numPr>
+      </w:pPr>
+      <w:r>
+        <w:t xml:space="preserve">Impact : </w:t>
+      </w:r>
+      <w:r>
+        <w:t>U</w:t>
+      </w:r>
+      <w:r>
+        <w:t>ne inefficacité opérationnelle</w:t>
+      </w:r>
+      <w:r>
+        <w:t>.</w:t>
+      </w:r>
+    </w:p>
+    <w:p>
+      <w:pPr>
+        <w:pStyle w:val="Paragraphedeliste"/>
+        <w:numPr>
+          <w:ilvl w:val="2"/>
+          <w:numId w:val="8"/>
+        </w:numPr>
+      </w:pPr>
+      <w:r>
+        <w:t>Impact : C</w:t>
+      </w:r>
+      <w:r>
+        <w:t>omplique l'analyse des logs pour diagnostiquer les problèmes</w:t>
+      </w:r>
+      <w:r>
+        <w:t>.</w:t>
+      </w:r>
+    </w:p>
+    <w:p>
+      <w:pPr>
+        <w:pStyle w:val="Paragraphedeliste"/>
+        <w:numPr>
+          <w:ilvl w:val="2"/>
+          <w:numId w:val="8"/>
+        </w:numPr>
+      </w:pPr>
+      <w:r>
+        <w:t>Impact : E</w:t>
+      </w:r>
+      <w:r>
+        <w:t>ntraîne une perte d'informations importantes pour la sécurité</w:t>
+      </w:r>
+      <w:r>
+        <w:t>.</w:t>
       </w:r>
     </w:p>
     <w:p>
@@ -734,6 +1057,7 @@
           <w:b/>
           <w:bCs/>
         </w:rPr>
+        <w:lastRenderedPageBreak/>
         <w:t>Comment y remédier :</w:t>
       </w:r>
     </w:p>
@@ -752,7 +1076,7 @@
         <w:t xml:space="preserve"> o</w:t>
       </w:r>
       <w:r>
-        <w:t>u l’accès d’un utilisateur au système.</w:t>
+        <w:t>u l’accès d’un utilisateur.</w:t>
       </w:r>
     </w:p>
     <w:p>
@@ -782,7 +1106,7 @@
         </w:numPr>
       </w:pPr>
       <w:r>
-        <w:t>Logger les tentatives de connexion.</w:t>
+        <w:t>Être capable de retracer la vie d’un utilisateur dans un système.</w:t>
       </w:r>
     </w:p>
     <w:p>
@@ -794,7 +1118,16 @@
         </w:numPr>
       </w:pPr>
       <w:r>
-        <w:t>Logger les changements de mots de passe.</w:t>
+        <w:t>Logger les tentatives de connexion</w:t>
+      </w:r>
+      <w:r>
+        <w:t xml:space="preserve"> </w:t>
+      </w:r>
+      <w:r>
+        <w:t>de l’utilisateur</w:t>
+      </w:r>
+      <w:r>
+        <w:t>.</w:t>
       </w:r>
     </w:p>
     <w:p>
@@ -806,7 +1139,7 @@
         </w:numPr>
       </w:pPr>
       <w:r>
-        <w:t>Logger les changements d’accès.</w:t>
+        <w:t>Logger les changements de mots de passe.</w:t>
       </w:r>
     </w:p>
     <w:p>
@@ -818,8 +1151,62 @@
         </w:numPr>
       </w:pPr>
       <w:r>
-        <w:t>Être capable de retracer la vie d’un utilisateur dans un système.</w:t>
-      </w:r>
+        <w:t>Logger les changements d’accès.</w:t>
+      </w:r>
+    </w:p>
+    <w:p>
+      <w:pPr>
+        <w:pStyle w:val="Paragraphedeliste"/>
+        <w:numPr>
+          <w:ilvl w:val="0"/>
+          <w:numId w:val="15"/>
+        </w:numPr>
+      </w:pPr>
+      <w:r>
+        <w:t>Logger les ressources accédées par l’utilisateur.</w:t>
+      </w:r>
+    </w:p>
+    <w:p>
+      <w:pPr>
+        <w:pStyle w:val="Paragraphedeliste"/>
+        <w:numPr>
+          <w:ilvl w:val="0"/>
+          <w:numId w:val="15"/>
+        </w:numPr>
+      </w:pPr>
+      <w:r>
+        <w:t xml:space="preserve">Logger </w:t>
+      </w:r>
+      <w:r>
+        <w:rPr>
+          <w:rFonts w:ascii="Segoe UI" w:hAnsi="Segoe UI" w:cs="Segoe UI"/>
+          <w:color w:val="0D0D0D"/>
+          <w:shd w:val="clear" w:color="auto" w:fill="FFFFFF"/>
+        </w:rPr>
+        <w:t>les actions effectuées</w:t>
+      </w:r>
+      <w:r>
+        <w:rPr>
+          <w:rFonts w:ascii="Segoe UI" w:hAnsi="Segoe UI" w:cs="Segoe UI"/>
+          <w:color w:val="0D0D0D"/>
+          <w:shd w:val="clear" w:color="auto" w:fill="FFFFFF"/>
+        </w:rPr>
+        <w:t>.</w:t>
+      </w:r>
+    </w:p>
+    <w:p>
+      <w:pPr>
+        <w:pStyle w:val="Paragraphedeliste"/>
+        <w:numPr>
+          <w:ilvl w:val="0"/>
+          <w:numId w:val="15"/>
+        </w:numPr>
+      </w:pPr>
+      <w:proofErr w:type="gramStart"/>
+      <w:r>
+        <w:t>Etc..</w:t>
+      </w:r>
+      <w:proofErr w:type="gramEnd"/>
     </w:p>
     <w:p>
       <w:pPr>
@@ -929,6 +1316,87 @@
         </w:numPr>
       </w:pPr>
       <w:r>
+        <w:t>Analyse des performances de l’application à travers les logs.</w:t>
+      </w:r>
+    </w:p>
+    <w:p>
+      <w:pPr>
+        <w:pStyle w:val="Paragraphedeliste"/>
+        <w:numPr>
+          <w:ilvl w:val="0"/>
+          <w:numId w:val="18"/>
+        </w:numPr>
+      </w:pPr>
+      <w:r>
+        <w:t>Dans le code ajouter des marqueurs de temps ou compteurs d’événements.</w:t>
+      </w:r>
+    </w:p>
+    <w:p>
+      <w:pPr>
+        <w:pStyle w:val="Paragraphedeliste"/>
+        <w:numPr>
+          <w:ilvl w:val="0"/>
+          <w:numId w:val="18"/>
+        </w:numPr>
+      </w:pPr>
+      <w:r>
+        <w:t>I</w:t>
+      </w:r>
+      <w:r>
+        <w:t>nclure des métriques telles que le temps de réponse, le débit, l'utilisation du CPU, la mémoire, le réseau, etc.</w:t>
+      </w:r>
+    </w:p>
+    <w:p>
+      <w:pPr>
+        <w:pStyle w:val="Paragraphedeliste"/>
+        <w:numPr>
+          <w:ilvl w:val="0"/>
+          <w:numId w:val="18"/>
+        </w:numPr>
+      </w:pPr>
+      <w:r>
+        <w:t>Permet d’i</w:t>
+      </w:r>
+      <w:r>
+        <w:t>dentifier les goulots d'étranglement</w:t>
+      </w:r>
+      <w:r>
+        <w:t>.</w:t>
+      </w:r>
+    </w:p>
+    <w:p>
+      <w:pPr>
+        <w:pStyle w:val="Paragraphedeliste"/>
+        <w:numPr>
+          <w:ilvl w:val="0"/>
+          <w:numId w:val="18"/>
+        </w:numPr>
+      </w:pPr>
+      <w:r>
+        <w:t xml:space="preserve">Permet de trouver les </w:t>
+      </w:r>
+      <w:r>
+        <w:t>inefficacités et les opportunités d'optimisation des performances du système</w:t>
+      </w:r>
+      <w:r>
+        <w:t>.</w:t>
+      </w:r>
+    </w:p>
+    <w:p>
+      <w:pPr>
+        <w:pStyle w:val="Paragraphedeliste"/>
+        <w:ind w:left="1440"/>
+      </w:pPr>
+    </w:p>
+    <w:p>
+      <w:pPr>
+        <w:pStyle w:val="Paragraphedeliste"/>
+        <w:numPr>
+          <w:ilvl w:val="0"/>
+          <w:numId w:val="9"/>
+        </w:numPr>
+      </w:pPr>
+      <w:r>
         <w:t>Conservez les données de journalisation suffisamment longtemps.</w:t>
       </w:r>
     </w:p>
@@ -941,7 +1409,7 @@
         </w:numPr>
       </w:pPr>
       <w:r>
-        <w:t>Analyse des tendances : La conservation à long terme des logs peut être utile pour l'analyse des tendances et la détection des menaces à long terme.</w:t>
+        <w:t>La conservation à long terme des logs peut être utile pour l'analyse des tendances et la détection des menaces à long terme.</w:t>
       </w:r>
     </w:p>
     <w:p>
@@ -953,7 +1421,7 @@
         </w:numPr>
       </w:pPr>
       <w:r>
-        <w:t>Suppression sécurisée : Assurez-vous de disposer de processus robustes pour la suppression sécurisée des logs une fois qu'ils ont dépassé leur durée de conservation.</w:t>
+        <w:t>Assurez-vous de disposer de processus robustes pour la suppression sécurisée des logs une fois qu'ils ont dépassé leur durée de conservation.</w:t>
       </w:r>
     </w:p>
     <w:p>
@@ -965,7 +1433,7 @@
         </w:numPr>
       </w:pPr>
       <w:r>
-        <w:t>Stockage sécurisé des journaux : Stockez les journaux de manière sécurisée pour éviter toute altération ou suppression non autorisée.</w:t>
+        <w:t>Stockez les journaux de manière sécurisée pour éviter toute altération ou suppression non autorisée.</w:t>
       </w:r>
     </w:p>
     <w:p>
@@ -983,7 +1451,6 @@
         </w:numPr>
       </w:pPr>
       <w:r>
-        <w:lastRenderedPageBreak/>
         <w:t xml:space="preserve">Faciliter l’accès aux logs en centralisant les journaux afin d’obtenir une vision complète et globale des performances de </w:t>
       </w:r>
       <w:r>
@@ -1027,6 +1494,7 @@
         </w:numPr>
       </w:pPr>
       <w:r>
+        <w:lastRenderedPageBreak/>
         <w:t>Et catégoriser les logs d’une manière approprié.</w:t>
       </w:r>
     </w:p>
@@ -1769,9 +2237,122 @@
     </w:lvl>
   </w:abstractNum>
   <w:abstractNum w:abstractNumId="2" w15:restartNumberingAfterBreak="0">
+    <w:nsid w:val="0A231FF0"/>
+    <w:multiLevelType w:val="hybridMultilevel"/>
+    <w:tmpl w:val="8AEAC948"/>
+    <w:lvl w:ilvl="0" w:tplc="0C0C0005">
+      <w:start w:val="1"/>
+      <w:numFmt w:val="bullet"/>
+      <w:lvlText w:val=""/>
+      <w:lvlJc w:val="left"/>
+      <w:pPr>
+        <w:ind w:left="1776" w:hanging="360"/>
+      </w:pPr>
+      <w:rPr>
+        <w:rFonts w:ascii="Wingdings" w:hAnsi="Wingdings" w:hint="default"/>
+      </w:rPr>
+    </w:lvl>
+    <w:lvl w:ilvl="1" w:tplc="FFFFFFFF" w:tentative="1">
+      <w:start w:val="1"/>
+      <w:numFmt w:val="bullet"/>
+      <w:lvlText w:val="o"/>
+      <w:lvlJc w:val="left"/>
+      <w:pPr>
+        <w:ind w:left="2496" w:hanging="360"/>
+      </w:pPr>
+      <w:rPr>
+        <w:rFonts w:ascii="Courier New" w:hAnsi="Courier New" w:cs="Courier New" w:hint="default"/>
+      </w:rPr>
+    </w:lvl>
+    <w:lvl w:ilvl="2" w:tplc="FFFFFFFF" w:tentative="1">
+      <w:start w:val="1"/>
+      <w:numFmt w:val="bullet"/>
+      <w:lvlText w:val=""/>
+      <w:lvlJc w:val="left"/>
+      <w:pPr>
+        <w:ind w:left="3216" w:hanging="360"/>
+      </w:pPr>
+      <w:rPr>
+        <w:rFonts w:ascii="Wingdings" w:hAnsi="Wingdings" w:hint="default"/>
+      </w:rPr>
+    </w:lvl>
+    <w:lvl w:ilvl="3" w:tplc="FFFFFFFF" w:tentative="1">
+      <w:start w:val="1"/>
+      <w:numFmt w:val="bullet"/>
+      <w:lvlText w:val=""/>
+      <w:lvlJc w:val="left"/>
+      <w:pPr>
+        <w:ind w:left="3936" w:hanging="360"/>
+      </w:pPr>
+      <w:rPr>
+        <w:rFonts w:ascii="Symbol" w:hAnsi="Symbol" w:hint="default"/>
+      </w:rPr>
+    </w:lvl>
+    <w:lvl w:ilvl="4" w:tplc="FFFFFFFF" w:tentative="1">
+      <w:start w:val="1"/>
+      <w:numFmt w:val="bullet"/>
+      <w:lvlText w:val="o"/>
+      <w:lvlJc w:val="left"/>
+      <w:pPr>
+        <w:ind w:left="4656" w:hanging="360"/>
+      </w:pPr>
+      <w:rPr>
+        <w:rFonts w:ascii="Courier New" w:hAnsi="Courier New" w:cs="Courier New" w:hint="default"/>
+      </w:rPr>
+    </w:lvl>
+    <w:lvl w:ilvl="5" w:tplc="FFFFFFFF" w:tentative="1">
+      <w:start w:val="1"/>
+      <w:numFmt w:val="bullet"/>
+      <w:lvlText w:val=""/>
+      <w:lvlJc w:val="left"/>
+      <w:pPr>
+        <w:ind w:left="5376" w:hanging="360"/>
+      </w:pPr>
+      <w:rPr>
+        <w:rFonts w:ascii="Wingdings" w:hAnsi="Wingdings" w:hint="default"/>
+      </w:rPr>
+    </w:lvl>
+    <w:lvl w:ilvl="6" w:tplc="FFFFFFFF" w:tentative="1">
+      <w:start w:val="1"/>
+      <w:numFmt w:val="bullet"/>
+      <w:lvlText w:val=""/>
+      <w:lvlJc w:val="left"/>
+      <w:pPr>
+        <w:ind w:left="6096" w:hanging="360"/>
+      </w:pPr>
+      <w:rPr>
+        <w:rFonts w:ascii="Symbol" w:hAnsi="Symbol" w:hint="default"/>
+      </w:rPr>
+    </w:lvl>
+    <w:lvl w:ilvl="7" w:tplc="FFFFFFFF" w:tentative="1">
+      <w:start w:val="1"/>
+      <w:numFmt w:val="bullet"/>
+      <w:lvlText w:val="o"/>
+      <w:lvlJc w:val="left"/>
+      <w:pPr>
+        <w:ind w:left="6816" w:hanging="360"/>
+      </w:pPr>
+      <w:rPr>
+        <w:rFonts w:ascii="Courier New" w:hAnsi="Courier New" w:cs="Courier New" w:hint="default"/>
+      </w:rPr>
+    </w:lvl>
+    <w:lvl w:ilvl="8" w:tplc="FFFFFFFF" w:tentative="1">
+      <w:start w:val="1"/>
+      <w:numFmt w:val="bullet"/>
+      <w:lvlText w:val=""/>
+      <w:lvlJc w:val="left"/>
+      <w:pPr>
+        <w:ind w:left="7536" w:hanging="360"/>
+      </w:pPr>
+      <w:rPr>
+        <w:rFonts w:ascii="Wingdings" w:hAnsi="Wingdings" w:hint="default"/>
+      </w:rPr>
+    </w:lvl>
+  </w:abstractNum>
+  <w:abstractNum w:abstractNumId="3" w15:restartNumberingAfterBreak="0">
     <w:nsid w:val="0C2759DF"/>
     <w:multiLevelType w:val="hybridMultilevel"/>
-    <w:tmpl w:val="118ED254"/>
+    <w:tmpl w:val="4E384ABC"/>
     <w:lvl w:ilvl="0" w:tplc="0C0C0001">
       <w:start w:val="1"/>
       <w:numFmt w:val="bullet"/>
@@ -1784,7 +2365,7 @@
         <w:rFonts w:ascii="Symbol" w:hAnsi="Symbol" w:hint="default"/>
       </w:rPr>
     </w:lvl>
-    <w:lvl w:ilvl="1" w:tplc="0C0C0003" w:tentative="1">
+    <w:lvl w:ilvl="1" w:tplc="0C0C0003">
       <w:start w:val="1"/>
       <w:numFmt w:val="bullet"/>
       <w:lvlText w:val="o"/>
@@ -1796,7 +2377,7 @@
         <w:rFonts w:ascii="Courier New" w:hAnsi="Courier New" w:cs="Courier New" w:hint="default"/>
       </w:rPr>
     </w:lvl>
-    <w:lvl w:ilvl="2" w:tplc="0C0C0005" w:tentative="1">
+    <w:lvl w:ilvl="2" w:tplc="0C0C0005">
       <w:start w:val="1"/>
       <w:numFmt w:val="bullet"/>
       <w:lvlText w:val=""/>
@@ -1881,7 +2462,7 @@
       </w:rPr>
     </w:lvl>
   </w:abstractNum>
-  <w:abstractNum w:abstractNumId="3" w15:restartNumberingAfterBreak="0">
+  <w:abstractNum w:abstractNumId="4" w15:restartNumberingAfterBreak="0">
     <w:nsid w:val="1A4464AE"/>
     <w:multiLevelType w:val="multilevel"/>
     <w:tmpl w:val="48BA5D24"/>
@@ -2030,7 +2611,7 @@
       </w:rPr>
     </w:lvl>
   </w:abstractNum>
-  <w:abstractNum w:abstractNumId="4" w15:restartNumberingAfterBreak="0">
+  <w:abstractNum w:abstractNumId="5" w15:restartNumberingAfterBreak="0">
     <w:nsid w:val="28114D25"/>
     <w:multiLevelType w:val="hybridMultilevel"/>
     <w:tmpl w:val="2D6A8650"/>
@@ -2143,7 +2724,7 @@
       </w:rPr>
     </w:lvl>
   </w:abstractNum>
-  <w:abstractNum w:abstractNumId="5" w15:restartNumberingAfterBreak="0">
+  <w:abstractNum w:abstractNumId="6" w15:restartNumberingAfterBreak="0">
     <w:nsid w:val="2C572FF9"/>
     <w:multiLevelType w:val="hybridMultilevel"/>
     <w:tmpl w:val="54465602"/>
@@ -2256,7 +2837,7 @@
       </w:rPr>
     </w:lvl>
   </w:abstractNum>
-  <w:abstractNum w:abstractNumId="6" w15:restartNumberingAfterBreak="0">
+  <w:abstractNum w:abstractNumId="7" w15:restartNumberingAfterBreak="0">
     <w:nsid w:val="2C8C357D"/>
     <w:multiLevelType w:val="hybridMultilevel"/>
     <w:tmpl w:val="73503A24"/>
@@ -2342,7 +2923,7 @@
       </w:pPr>
     </w:lvl>
   </w:abstractNum>
-  <w:abstractNum w:abstractNumId="7" w15:restartNumberingAfterBreak="0">
+  <w:abstractNum w:abstractNumId="8" w15:restartNumberingAfterBreak="0">
     <w:nsid w:val="2DA002F8"/>
     <w:multiLevelType w:val="hybridMultilevel"/>
     <w:tmpl w:val="03BEEDCA"/>
@@ -2455,10 +3036,10 @@
       </w:rPr>
     </w:lvl>
   </w:abstractNum>
-  <w:abstractNum w:abstractNumId="8" w15:restartNumberingAfterBreak="0">
+  <w:abstractNum w:abstractNumId="9" w15:restartNumberingAfterBreak="0">
     <w:nsid w:val="307C2EB8"/>
     <w:multiLevelType w:val="hybridMultilevel"/>
-    <w:tmpl w:val="119E496C"/>
+    <w:tmpl w:val="EEBC4E52"/>
     <w:lvl w:ilvl="0" w:tplc="0C0C0001">
       <w:start w:val="1"/>
       <w:numFmt w:val="bullet"/>
@@ -2568,7 +3149,7 @@
       </w:rPr>
     </w:lvl>
   </w:abstractNum>
-  <w:abstractNum w:abstractNumId="9" w15:restartNumberingAfterBreak="0">
+  <w:abstractNum w:abstractNumId="10" w15:restartNumberingAfterBreak="0">
     <w:nsid w:val="37C42615"/>
     <w:multiLevelType w:val="multilevel"/>
     <w:tmpl w:val="0C0C001F"/>
@@ -2654,7 +3235,7 @@
       </w:pPr>
     </w:lvl>
   </w:abstractNum>
-  <w:abstractNum w:abstractNumId="10" w15:restartNumberingAfterBreak="0">
+  <w:abstractNum w:abstractNumId="11" w15:restartNumberingAfterBreak="0">
     <w:nsid w:val="4B996C19"/>
     <w:multiLevelType w:val="multilevel"/>
     <w:tmpl w:val="0C0C001F"/>
@@ -2767,7 +3348,7 @@
       </w:rPr>
     </w:lvl>
   </w:abstractNum>
-  <w:abstractNum w:abstractNumId="11" w15:restartNumberingAfterBreak="0">
+  <w:abstractNum w:abstractNumId="12" w15:restartNumberingAfterBreak="0">
     <w:nsid w:val="4C191848"/>
     <w:multiLevelType w:val="hybridMultilevel"/>
     <w:tmpl w:val="6CDA831A"/>
@@ -2880,7 +3461,7 @@
       </w:rPr>
     </w:lvl>
   </w:abstractNum>
-  <w:abstractNum w:abstractNumId="12" w15:restartNumberingAfterBreak="0">
+  <w:abstractNum w:abstractNumId="13" w15:restartNumberingAfterBreak="0">
     <w:nsid w:val="537F7D6E"/>
     <w:multiLevelType w:val="hybridMultilevel"/>
     <w:tmpl w:val="5D3E8F60"/>
@@ -2993,7 +3574,7 @@
       </w:rPr>
     </w:lvl>
   </w:abstractNum>
-  <w:abstractNum w:abstractNumId="13" w15:restartNumberingAfterBreak="0">
+  <w:abstractNum w:abstractNumId="14" w15:restartNumberingAfterBreak="0">
     <w:nsid w:val="58241C50"/>
     <w:multiLevelType w:val="hybridMultilevel"/>
     <w:tmpl w:val="A92EB792"/>
@@ -3106,7 +3687,233 @@
       </w:rPr>
     </w:lvl>
   </w:abstractNum>
-  <w:abstractNum w:abstractNumId="14" w15:restartNumberingAfterBreak="0">
+  <w:abstractNum w:abstractNumId="15" w15:restartNumberingAfterBreak="0">
+    <w:nsid w:val="5EC57C4D"/>
+    <w:multiLevelType w:val="hybridMultilevel"/>
+    <w:tmpl w:val="F8AECA74"/>
+    <w:lvl w:ilvl="0" w:tplc="0C0C0005">
+      <w:start w:val="1"/>
+      <w:numFmt w:val="bullet"/>
+      <w:lvlText w:val=""/>
+      <w:lvlJc w:val="left"/>
+      <w:pPr>
+        <w:ind w:left="1440" w:hanging="360"/>
+      </w:pPr>
+      <w:rPr>
+        <w:rFonts w:ascii="Wingdings" w:hAnsi="Wingdings" w:hint="default"/>
+      </w:rPr>
+    </w:lvl>
+    <w:lvl w:ilvl="1" w:tplc="0C0C0003" w:tentative="1">
+      <w:start w:val="1"/>
+      <w:numFmt w:val="bullet"/>
+      <w:lvlText w:val="o"/>
+      <w:lvlJc w:val="left"/>
+      <w:pPr>
+        <w:ind w:left="2160" w:hanging="360"/>
+      </w:pPr>
+      <w:rPr>
+        <w:rFonts w:ascii="Courier New" w:hAnsi="Courier New" w:cs="Courier New" w:hint="default"/>
+      </w:rPr>
+    </w:lvl>
+    <w:lvl w:ilvl="2" w:tplc="0C0C0005" w:tentative="1">
+      <w:start w:val="1"/>
+      <w:numFmt w:val="bullet"/>
+      <w:lvlText w:val=""/>
+      <w:lvlJc w:val="left"/>
+      <w:pPr>
+        <w:ind w:left="2880" w:hanging="360"/>
+      </w:pPr>
+      <w:rPr>
+        <w:rFonts w:ascii="Wingdings" w:hAnsi="Wingdings" w:hint="default"/>
+      </w:rPr>
+    </w:lvl>
+    <w:lvl w:ilvl="3" w:tplc="0C0C0001" w:tentative="1">
+      <w:start w:val="1"/>
+      <w:numFmt w:val="bullet"/>
+      <w:lvlText w:val=""/>
+      <w:lvlJc w:val="left"/>
+      <w:pPr>
+        <w:ind w:left="3600" w:hanging="360"/>
+      </w:pPr>
+      <w:rPr>
+        <w:rFonts w:ascii="Symbol" w:hAnsi="Symbol" w:hint="default"/>
+      </w:rPr>
+    </w:lvl>
+    <w:lvl w:ilvl="4" w:tplc="0C0C0003" w:tentative="1">
+      <w:start w:val="1"/>
+      <w:numFmt w:val="bullet"/>
+      <w:lvlText w:val="o"/>
+      <w:lvlJc w:val="left"/>
+      <w:pPr>
+        <w:ind w:left="4320" w:hanging="360"/>
+      </w:pPr>
+      <w:rPr>
+        <w:rFonts w:ascii="Courier New" w:hAnsi="Courier New" w:cs="Courier New" w:hint="default"/>
+      </w:rPr>
+    </w:lvl>
+    <w:lvl w:ilvl="5" w:tplc="0C0C0005" w:tentative="1">
+      <w:start w:val="1"/>
+      <w:numFmt w:val="bullet"/>
+      <w:lvlText w:val=""/>
+      <w:lvlJc w:val="left"/>
+      <w:pPr>
+        <w:ind w:left="5040" w:hanging="360"/>
+      </w:pPr>
+      <w:rPr>
+        <w:rFonts w:ascii="Wingdings" w:hAnsi="Wingdings" w:hint="default"/>
+      </w:rPr>
+    </w:lvl>
+    <w:lvl w:ilvl="6" w:tplc="0C0C0001" w:tentative="1">
+      <w:start w:val="1"/>
+      <w:numFmt w:val="bullet"/>
+      <w:lvlText w:val=""/>
+      <w:lvlJc w:val="left"/>
+      <w:pPr>
+        <w:ind w:left="5760" w:hanging="360"/>
+      </w:pPr>
+      <w:rPr>
+        <w:rFonts w:ascii="Symbol" w:hAnsi="Symbol" w:hint="default"/>
+      </w:rPr>
+    </w:lvl>
+    <w:lvl w:ilvl="7" w:tplc="0C0C0003" w:tentative="1">
+      <w:start w:val="1"/>
+      <w:numFmt w:val="bullet"/>
+      <w:lvlText w:val="o"/>
+      <w:lvlJc w:val="left"/>
+      <w:pPr>
+        <w:ind w:left="6480" w:hanging="360"/>
+      </w:pPr>
+      <w:rPr>
+        <w:rFonts w:ascii="Courier New" w:hAnsi="Courier New" w:cs="Courier New" w:hint="default"/>
+      </w:rPr>
+    </w:lvl>
+    <w:lvl w:ilvl="8" w:tplc="0C0C0005" w:tentative="1">
+      <w:start w:val="1"/>
+      <w:numFmt w:val="bullet"/>
+      <w:lvlText w:val=""/>
+      <w:lvlJc w:val="left"/>
+      <w:pPr>
+        <w:ind w:left="7200" w:hanging="360"/>
+      </w:pPr>
+      <w:rPr>
+        <w:rFonts w:ascii="Wingdings" w:hAnsi="Wingdings" w:hint="default"/>
+      </w:rPr>
+    </w:lvl>
+  </w:abstractNum>
+  <w:abstractNum w:abstractNumId="16" w15:restartNumberingAfterBreak="0">
+    <w:nsid w:val="6413768B"/>
+    <w:multiLevelType w:val="hybridMultilevel"/>
+    <w:tmpl w:val="E722B1CC"/>
+    <w:lvl w:ilvl="0" w:tplc="0C0C0005">
+      <w:start w:val="1"/>
+      <w:numFmt w:val="bullet"/>
+      <w:lvlText w:val=""/>
+      <w:lvlJc w:val="left"/>
+      <w:pPr>
+        <w:ind w:left="1440" w:hanging="360"/>
+      </w:pPr>
+      <w:rPr>
+        <w:rFonts w:ascii="Wingdings" w:hAnsi="Wingdings" w:hint="default"/>
+      </w:rPr>
+    </w:lvl>
+    <w:lvl w:ilvl="1" w:tplc="FFFFFFFF">
+      <w:start w:val="1"/>
+      <w:numFmt w:val="bullet"/>
+      <w:lvlText w:val="o"/>
+      <w:lvlJc w:val="left"/>
+      <w:pPr>
+        <w:ind w:left="2160" w:hanging="360"/>
+      </w:pPr>
+      <w:rPr>
+        <w:rFonts w:ascii="Courier New" w:hAnsi="Courier New" w:cs="Courier New" w:hint="default"/>
+      </w:rPr>
+    </w:lvl>
+    <w:lvl w:ilvl="2" w:tplc="FFFFFFFF" w:tentative="1">
+      <w:start w:val="1"/>
+      <w:numFmt w:val="bullet"/>
+      <w:lvlText w:val=""/>
+      <w:lvlJc w:val="left"/>
+      <w:pPr>
+        <w:ind w:left="2880" w:hanging="360"/>
+      </w:pPr>
+      <w:rPr>
+        <w:rFonts w:ascii="Wingdings" w:hAnsi="Wingdings" w:hint="default"/>
+      </w:rPr>
+    </w:lvl>
+    <w:lvl w:ilvl="3" w:tplc="FFFFFFFF" w:tentative="1">
+      <w:start w:val="1"/>
+      <w:numFmt w:val="bullet"/>
+      <w:lvlText w:val=""/>
+      <w:lvlJc w:val="left"/>
+      <w:pPr>
+        <w:ind w:left="3600" w:hanging="360"/>
+      </w:pPr>
+      <w:rPr>
+        <w:rFonts w:ascii="Symbol" w:hAnsi="Symbol" w:hint="default"/>
+      </w:rPr>
+    </w:lvl>
+    <w:lvl w:ilvl="4" w:tplc="FFFFFFFF" w:tentative="1">
+      <w:start w:val="1"/>
+      <w:numFmt w:val="bullet"/>
+      <w:lvlText w:val="o"/>
+      <w:lvlJc w:val="left"/>
+      <w:pPr>
+        <w:ind w:left="4320" w:hanging="360"/>
+      </w:pPr>
+      <w:rPr>
+        <w:rFonts w:ascii="Courier New" w:hAnsi="Courier New" w:cs="Courier New" w:hint="default"/>
+      </w:rPr>
+    </w:lvl>
+    <w:lvl w:ilvl="5" w:tplc="FFFFFFFF" w:tentative="1">
+      <w:start w:val="1"/>
+      <w:numFmt w:val="bullet"/>
+      <w:lvlText w:val=""/>
+      <w:lvlJc w:val="left"/>
+      <w:pPr>
+        <w:ind w:left="5040" w:hanging="360"/>
+      </w:pPr>
+      <w:rPr>
+        <w:rFonts w:ascii="Wingdings" w:hAnsi="Wingdings" w:hint="default"/>
+      </w:rPr>
+    </w:lvl>
+    <w:lvl w:ilvl="6" w:tplc="FFFFFFFF" w:tentative="1">
+      <w:start w:val="1"/>
+      <w:numFmt w:val="bullet"/>
+      <w:lvlText w:val=""/>
+      <w:lvlJc w:val="left"/>
+      <w:pPr>
+        <w:ind w:left="5760" w:hanging="360"/>
+      </w:pPr>
+      <w:rPr>
+        <w:rFonts w:ascii="Symbol" w:hAnsi="Symbol" w:hint="default"/>
+      </w:rPr>
+    </w:lvl>
+    <w:lvl w:ilvl="7" w:tplc="FFFFFFFF" w:tentative="1">
+      <w:start w:val="1"/>
+      <w:numFmt w:val="bullet"/>
+      <w:lvlText w:val="o"/>
+      <w:lvlJc w:val="left"/>
+      <w:pPr>
+        <w:ind w:left="6480" w:hanging="360"/>
+      </w:pPr>
+      <w:rPr>
+        <w:rFonts w:ascii="Courier New" w:hAnsi="Courier New" w:cs="Courier New" w:hint="default"/>
+      </w:rPr>
+    </w:lvl>
+    <w:lvl w:ilvl="8" w:tplc="FFFFFFFF" w:tentative="1">
+      <w:start w:val="1"/>
+      <w:numFmt w:val="bullet"/>
+      <w:lvlText w:val=""/>
+      <w:lvlJc w:val="left"/>
+      <w:pPr>
+        <w:ind w:left="7200" w:hanging="360"/>
+      </w:pPr>
+      <w:rPr>
+        <w:rFonts w:ascii="Wingdings" w:hAnsi="Wingdings" w:hint="default"/>
+      </w:rPr>
+    </w:lvl>
+  </w:abstractNum>
+  <w:abstractNum w:abstractNumId="17" w15:restartNumberingAfterBreak="0">
     <w:nsid w:val="78D0242F"/>
     <w:multiLevelType w:val="hybridMultilevel"/>
     <w:tmpl w:val="F7A40E00"/>
@@ -3219,7 +4026,7 @@
       </w:rPr>
     </w:lvl>
   </w:abstractNum>
-  <w:abstractNum w:abstractNumId="15" w15:restartNumberingAfterBreak="0">
+  <w:abstractNum w:abstractNumId="18" w15:restartNumberingAfterBreak="0">
     <w:nsid w:val="7E473813"/>
     <w:multiLevelType w:val="hybridMultilevel"/>
     <w:tmpl w:val="E378F43C"/>
@@ -3432,52 +4239,61 @@
     </w:lvl>
   </w:abstractNum>
   <w:num w:numId="1" w16cid:durableId="752896178">
+    <w:abstractNumId w:val="11"/>
+  </w:num>
+  <w:num w:numId="2" w16cid:durableId="1864778838">
     <w:abstractNumId w:val="10"/>
   </w:num>
-  <w:num w:numId="2" w16cid:durableId="1864778838">
-    <w:abstractNumId w:val="9"/>
-  </w:num>
   <w:num w:numId="3" w16cid:durableId="146216541">
-    <w:abstractNumId w:val="15"/>
+    <w:abstractNumId w:val="18"/>
   </w:num>
   <w:num w:numId="4" w16cid:durableId="877667394">
     <w:abstractNumId w:val="1"/>
   </w:num>
   <w:num w:numId="5" w16cid:durableId="1461878479">
+    <w:abstractNumId w:val="4"/>
+  </w:num>
+  <w:num w:numId="6" w16cid:durableId="1366365717">
+    <w:abstractNumId w:val="12"/>
+  </w:num>
+  <w:num w:numId="7" w16cid:durableId="1843737544">
+    <w:abstractNumId w:val="7"/>
+  </w:num>
+  <w:num w:numId="8" w16cid:durableId="1184172812">
     <w:abstractNumId w:val="3"/>
   </w:num>
-  <w:num w:numId="6" w16cid:durableId="1366365717">
-    <w:abstractNumId w:val="11"/>
+  <w:num w:numId="9" w16cid:durableId="566040895">
+    <w:abstractNumId w:val="9"/>
   </w:num>
-  <w:num w:numId="7" w16cid:durableId="1843737544">
+  <w:num w:numId="10" w16cid:durableId="1945258413">
     <w:abstractNumId w:val="6"/>
   </w:num>
-  <w:num w:numId="8" w16cid:durableId="1184172812">
-    <w:abstractNumId w:val="2"/>
-  </w:num>
-  <w:num w:numId="9" w16cid:durableId="566040895">
-    <w:abstractNumId w:val="8"/>
-  </w:num>
-  <w:num w:numId="10" w16cid:durableId="1945258413">
-    <w:abstractNumId w:val="5"/>
-  </w:num>
   <w:num w:numId="11" w16cid:durableId="109054234">
-    <w:abstractNumId w:val="12"/>
+    <w:abstractNumId w:val="13"/>
   </w:num>
   <w:num w:numId="12" w16cid:durableId="72702987">
-    <w:abstractNumId w:val="13"/>
+    <w:abstractNumId w:val="14"/>
   </w:num>
   <w:num w:numId="13" w16cid:durableId="1021973502">
-    <w:abstractNumId w:val="7"/>
+    <w:abstractNumId w:val="8"/>
   </w:num>
   <w:num w:numId="14" w16cid:durableId="103619151">
     <w:abstractNumId w:val="0"/>
   </w:num>
   <w:num w:numId="15" w16cid:durableId="1734893601">
-    <w:abstractNumId w:val="4"/>
+    <w:abstractNumId w:val="5"/>
   </w:num>
   <w:num w:numId="16" w16cid:durableId="1465929826">
-    <w:abstractNumId w:val="14"/>
+    <w:abstractNumId w:val="17"/>
+  </w:num>
+  <w:num w:numId="17" w16cid:durableId="600333326">
+    <w:abstractNumId w:val="15"/>
+  </w:num>
+  <w:num w:numId="18" w16cid:durableId="123739800">
+    <w:abstractNumId w:val="16"/>
+  </w:num>
+  <w:num w:numId="19" w16cid:durableId="1602643179">
+    <w:abstractNumId w:val="2"/>
   </w:num>
 </w:numbering>
 </file>

</xml_diff>

<commit_message>
ajout au word encore
</commit_message>
<xml_diff>
--- a/Securite_des_logs_AB_LL_AF.docx
+++ b/Securite_des_logs_AB_LL_AF.docx
@@ -490,11 +490,9 @@
       <w:r>
         <w:t xml:space="preserve">Les </w:t>
       </w:r>
-      <w:proofErr w:type="spellStart"/>
-      <w:r>
-        <w:t>impactrs</w:t>
-      </w:r>
-      <w:proofErr w:type="spellEnd"/>
+      <w:r>
+        <w:t>impacts</w:t>
+      </w:r>
     </w:p>
     <w:p>
       <w:pPr>

</xml_diff>

<commit_message>
ajout au word encore tt
</commit_message>
<xml_diff>
--- a/Securite_des_logs_AB_LL_AF.docx
+++ b/Securite_des_logs_AB_LL_AF.docx
@@ -315,21 +315,7 @@
             <w:rPr>
               <w:rFonts w:cs="Arial"/>
             </w:rPr>
-            <w:t xml:space="preserve">Amir </w:t>
-          </w:r>
-          <w:proofErr w:type="spellStart"/>
-          <w:r>
-            <w:rPr>
-              <w:rFonts w:cs="Arial"/>
-            </w:rPr>
-            <w:t>Boulmerka</w:t>
-          </w:r>
-          <w:proofErr w:type="spellEnd"/>
-          <w:r>
-            <w:rPr>
-              <w:rFonts w:cs="Arial"/>
-            </w:rPr>
-            <w:t>, Lawrence Lefebvre et Antoine Fortier</w:t>
+            <w:t>Amir Boulmerka, Lawrence Lefebvre et Antoine Fortier</w:t>
           </w:r>
         </w:p>
         <w:p>
@@ -1200,11 +1186,9 @@
           <w:numId w:val="15"/>
         </w:numPr>
       </w:pPr>
-      <w:proofErr w:type="gramStart"/>
       <w:r>
         <w:t>Etc..</w:t>
       </w:r>
-      <w:proofErr w:type="gramEnd"/>
     </w:p>
     <w:p>
       <w:pPr>
@@ -1464,23 +1448,7 @@
         </w:numPr>
       </w:pPr>
       <w:r>
-        <w:t xml:space="preserve">Comme Windows </w:t>
-      </w:r>
-      <w:proofErr w:type="spellStart"/>
-      <w:r>
-        <w:t>event</w:t>
-      </w:r>
-      <w:proofErr w:type="spellEnd"/>
-      <w:r>
-        <w:t xml:space="preserve"> </w:t>
-      </w:r>
-      <w:proofErr w:type="spellStart"/>
-      <w:r>
-        <w:t>viewer</w:t>
-      </w:r>
-      <w:proofErr w:type="spellEnd"/>
-      <w:r>
-        <w:t xml:space="preserve"> envoyer tous les logs d’un système à un endroit spécifique.</w:t>
+        <w:t>Comme Windows event viewer envoyer tous les logs d’un système à un endroit spécifique.</w:t>
       </w:r>
     </w:p>
     <w:p>
@@ -1569,6 +1537,142 @@
       <w:pPr>
         <w:pStyle w:val="Paragraphedeliste"/>
       </w:pPr>
+      <w:r>
+        <w:t>Ou dans le cas d’une application utilisé un système come Splunk .</w:t>
+      </w:r>
+    </w:p>
+    <w:p>
+      <w:pPr>
+        <w:pStyle w:val="Paragraphedeliste"/>
+      </w:pPr>
+      <w:r>
+        <w:t>Journalisation Centralisée : Splunk est conçu pour collecter, indexer et analyser les données de journal provenant de différentes sources en un seul endroit centralisé. Il vous permet d'agréger les journaux de différents systèmes, applications et appareils, fournissant une seule source de vérité pour les données de journal.</w:t>
+      </w:r>
+    </w:p>
+    <w:p>
+      <w:pPr>
+        <w:pStyle w:val="Paragraphedeliste"/>
+      </w:pPr>
+    </w:p>
+    <w:p>
+      <w:pPr>
+        <w:pStyle w:val="Paragraphedeliste"/>
+      </w:pPr>
+      <w:r>
+        <w:t>API pour l'Intégration : Splunk fournit une API REST robuste qui vous permet d'interagir avec les fonctionnalités de Splunk de manière programmable. Cette API vous permet d'effectuer une large gamme d'opérations, notamment :</w:t>
+      </w:r>
+    </w:p>
+    <w:p>
+      <w:pPr>
+        <w:pStyle w:val="Paragraphedeliste"/>
+      </w:pPr>
+    </w:p>
+    <w:p>
+      <w:pPr>
+        <w:pStyle w:val="Paragraphedeliste"/>
+      </w:pPr>
+      <w:r>
+        <w:t>Envoyer des données de journal à Splunk depuis des sources externes.</w:t>
+      </w:r>
+    </w:p>
+    <w:p>
+      <w:pPr>
+        <w:pStyle w:val="Paragraphedeliste"/>
+      </w:pPr>
+      <w:r>
+        <w:t>Rechercher et récupérer des données de journal stockées dans les index Splunk.</w:t>
+      </w:r>
+    </w:p>
+    <w:p>
+      <w:pPr>
+        <w:pStyle w:val="Paragraphedeliste"/>
+      </w:pPr>
+      <w:r>
+        <w:t>Créer et gérer des recherches enregistrées, des alertes et des tableaux de bord.</w:t>
+      </w:r>
+    </w:p>
+    <w:p>
+      <w:pPr>
+        <w:pStyle w:val="Paragraphedeliste"/>
+      </w:pPr>
+      <w:r>
+        <w:t>Configurer les entrées, sorties et index de données.</w:t>
+      </w:r>
+    </w:p>
+    <w:p>
+      <w:pPr>
+        <w:pStyle w:val="Paragraphedeliste"/>
+      </w:pPr>
+      <w:r>
+        <w:t>Gérer les utilisateurs, les rôles et les autorisations.</w:t>
+      </w:r>
+    </w:p>
+    <w:p>
+      <w:pPr>
+        <w:pStyle w:val="Paragraphedeliste"/>
+      </w:pPr>
+      <w:r>
+        <w:t>Automatiser les tâches administratives et les workflows.</w:t>
+      </w:r>
+    </w:p>
+    <w:p>
+      <w:pPr>
+        <w:pStyle w:val="Paragraphedeliste"/>
+      </w:pPr>
+      <w:r>
+        <w:rPr>
+          <w:noProof/>
+        </w:rPr>
+        <w:lastRenderedPageBreak/>
+        <w:drawing>
+          <wp:inline distT="0" distB="0" distL="0" distR="0" wp14:anchorId="3233E57F" wp14:editId="04417F2C">
+            <wp:extent cx="5943600" cy="3752850"/>
+            <wp:effectExtent l="0" t="0" r="0" b="0"/>
+            <wp:docPr id="1084385667" name="Image 1" descr="Splunk Log Observer | Splunk"/>
+            <wp:cNvGraphicFramePr>
+              <a:graphicFrameLocks xmlns:a="http://schemas.openxmlformats.org/drawingml/2006/main" noChangeAspect="1"/>
+            </wp:cNvGraphicFramePr>
+            <a:graphic xmlns:a="http://schemas.openxmlformats.org/drawingml/2006/main">
+              <a:graphicData uri="http://schemas.openxmlformats.org/drawingml/2006/picture">
+                <pic:pic xmlns:pic="http://schemas.openxmlformats.org/drawingml/2006/picture">
+                  <pic:nvPicPr>
+                    <pic:cNvPr id="0" name="Picture 1" descr="Splunk Log Observer | Splunk"/>
+                    <pic:cNvPicPr>
+                      <a:picLocks noChangeAspect="1" noChangeArrowheads="1"/>
+                    </pic:cNvPicPr>
+                  </pic:nvPicPr>
+                  <pic:blipFill>
+                    <a:blip r:embed="rId14">
+                      <a:extLst>
+                        <a:ext uri="{28A0092B-C50C-407E-A947-70E740481C1C}">
+                          <a14:useLocalDpi xmlns:a14="http://schemas.microsoft.com/office/drawing/2010/main" val="0"/>
+                        </a:ext>
+                      </a:extLst>
+                    </a:blip>
+                    <a:srcRect/>
+                    <a:stretch>
+                      <a:fillRect/>
+                    </a:stretch>
+                  </pic:blipFill>
+                  <pic:spPr bwMode="auto">
+                    <a:xfrm>
+                      <a:off x="0" y="0"/>
+                      <a:ext cx="5943600" cy="3752850"/>
+                    </a:xfrm>
+                    <a:prstGeom prst="rect">
+                      <a:avLst/>
+                    </a:prstGeom>
+                    <a:noFill/>
+                    <a:ln>
+                      <a:noFill/>
+                    </a:ln>
+                  </pic:spPr>
+                </pic:pic>
+              </a:graphicData>
+            </a:graphic>
+          </wp:inline>
+        </w:drawing>
+      </w:r>
     </w:p>
     <w:p>
       <w:pPr>
@@ -1600,31 +1704,7 @@
         <w:t>.</w:t>
       </w:r>
       <w:r>
-        <w:t xml:space="preserve"> (</w:t>
-      </w:r>
-      <w:proofErr w:type="gramStart"/>
-      <w:r>
-        <w:t>info</w:t>
-      </w:r>
-      <w:proofErr w:type="gramEnd"/>
-      <w:r>
-        <w:t xml:space="preserve">, </w:t>
-      </w:r>
-      <w:proofErr w:type="spellStart"/>
-      <w:r>
-        <w:t>error</w:t>
-      </w:r>
-      <w:proofErr w:type="spellEnd"/>
-      <w:r>
-        <w:t xml:space="preserve">, warning, </w:t>
-      </w:r>
-      <w:proofErr w:type="spellStart"/>
-      <w:r>
-        <w:t>debug</w:t>
-      </w:r>
-      <w:proofErr w:type="spellEnd"/>
-      <w:r>
-        <w:t xml:space="preserve"> )</w:t>
+        <w:t xml:space="preserve"> (info, error, warning, debug )</w:t>
       </w:r>
     </w:p>
     <w:p>
@@ -1741,7 +1821,7 @@
         </w:rPr>
         <w:t xml:space="preserve">[Placer ici l’ensemble des références que vous avez utilisé selon les normes APA. Voir : </w:t>
       </w:r>
-      <w:hyperlink r:id="rId14" w:history="1">
+      <w:hyperlink r:id="rId15" w:history="1">
         <w:r>
           <w:rPr>
             <w:rStyle w:val="Lienhypertexte"/>
@@ -1759,62 +1839,32 @@
     </w:p>
     <w:p>
       <w:r>
-        <w:t xml:space="preserve">Un grand merci à Chat </w:t>
-      </w:r>
-      <w:proofErr w:type="spellStart"/>
-      <w:r>
-        <w:t>gpt</w:t>
-      </w:r>
-      <w:proofErr w:type="spellEnd"/>
-      <w:r>
-        <w:t>.</w:t>
-      </w:r>
-    </w:p>
-    <w:p>
-      <w:hyperlink r:id="rId15" w:anchor="9" w:history="1">
+        <w:t>Un grand merci à Chat gpt.</w:t>
+      </w:r>
+    </w:p>
+    <w:p>
+      <w:hyperlink r:id="rId16" w:anchor="9" w:history="1">
         <w:r>
           <w:rPr>
             <w:rStyle w:val="Lienhypertexte"/>
           </w:rPr>
-          <w:t xml:space="preserve">OWASP Top 10 : les plus grosses failles de sécurité des applications web - </w:t>
+          <w:t>OWASP Top 10 : les plus grosses failles de sécurité des applications web - Digicomp Blog</w:t>
         </w:r>
-        <w:proofErr w:type="spellStart"/>
+      </w:hyperlink>
+    </w:p>
+    <w:p>
+      <w:hyperlink r:id="rId17" w:history="1">
         <w:r>
           <w:rPr>
             <w:rStyle w:val="Lienhypertexte"/>
           </w:rPr>
-          <w:t>Digicomp</w:t>
-        </w:r>
-        <w:proofErr w:type="spellEnd"/>
-        <w:r>
-          <w:rPr>
-            <w:rStyle w:val="Lienhypertexte"/>
-          </w:rPr>
-          <w:t xml:space="preserve"> Blog</w:t>
+          <w:t>Bonnes pratiques de journalisation - CrowdStrike</w:t>
         </w:r>
       </w:hyperlink>
     </w:p>
-    <w:p>
-      <w:hyperlink r:id="rId16" w:history="1">
-        <w:r>
-          <w:rPr>
-            <w:rStyle w:val="Lienhypertexte"/>
-          </w:rPr>
-          <w:t xml:space="preserve">Bonnes pratiques de journalisation - </w:t>
-        </w:r>
-        <w:proofErr w:type="spellStart"/>
-        <w:r>
-          <w:rPr>
-            <w:rStyle w:val="Lienhypertexte"/>
-          </w:rPr>
-          <w:t>CrowdStrike</w:t>
-        </w:r>
-        <w:proofErr w:type="spellEnd"/>
-      </w:hyperlink>
-    </w:p>
     <w:sectPr>
-      <w:headerReference w:type="default" r:id="rId17"/>
-      <w:footerReference w:type="default" r:id="rId18"/>
+      <w:headerReference w:type="default" r:id="rId18"/>
+      <w:footerReference w:type="default" r:id="rId19"/>
       <w:pgSz w:w="12240" w:h="15840"/>
       <w:pgMar w:top="709" w:right="1440" w:bottom="1440" w:left="1440" w:header="720" w:footer="720" w:gutter="0"/>
       <w:pgNumType w:start="0"/>

</xml_diff>